<commit_message>
WC Discrete analysis of July 14, 2023 database export. Part 1
</commit_message>
<xml_diff>
--- a/WQ_Discrete/output/Chlorophyll_a_corrected_for_pheophytin/WC_Discrete_ChlaC_Lab_Bottom_Report.docx
+++ b/WQ_Discrete/output/Chlorophyll_a_corrected_for_pheophytin/WC_Discrete_ChlaC_Lab_Bottom_Report.docx
@@ -99,7 +99,7 @@
         <w:t xml:space="preserve"> </w:t>
       </w:r>
       <w:r>
-        <w:t xml:space="preserve">16</w:t>
+        <w:t xml:space="preserve">17</w:t>
       </w:r>
       <w:r>
         <w:t xml:space="preserve"> </w:t>
@@ -697,7 +697,7 @@
           <w:bCs/>
           <w:b/>
         </w:rPr>
-        <w:t xml:space="preserve">Combined_WQ_WC_NUT_Chlorophyll_a_corrected_for_pheophytin-2023-Jun-01.txt</w:t>
+        <w:t xml:space="preserve">Combined_WQ_WC_NUT_Chlorophyll_a_corrected_for_pheophytin-2023-Jul-14.txt</w:t>
       </w:r>
     </w:p>
     <w:p>
@@ -1274,7 +1274,7 @@
         <w:rPr>
           <w:rStyle w:val="VerbatimChar"/>
         </w:rPr>
-        <w:t xml:space="preserve">## Combined_WQ_WC_NUT_Chlorophyll_a_corrected_for_pheophytin-2023-Jun-01.txt</w:t>
+        <w:t xml:space="preserve">## Combined_WQ_WC_NUT_Chlorophyll_a_corrected_for_pheophytin-2023-Jul-14.txt</w:t>
       </w:r>
     </w:p>
     <w:bookmarkEnd w:id="26"/>
@@ -10666,7 +10666,7 @@
         <w:rPr>
           <w:rStyle w:val="VerbatimChar"/>
         </w:rPr>
-        <w:t xml:space="preserve">## Number of Measurements: 5129, Number Passed Filter: 5095</w:t>
+        <w:t xml:space="preserve">## Number of Measurements: 5293, Number Passed Filter: 5250</w:t>
       </w:r>
       <w:r>
         <w:br/>
@@ -10675,7 +10675,7 @@
         <w:rPr>
           <w:rStyle w:val="VerbatimChar"/>
         </w:rPr>
-        <w:t xml:space="preserve">## I Codes: 1117 (21.778124%)</w:t>
+        <w:t xml:space="preserve">## I Codes: 1176 (22.218024%)</w:t>
       </w:r>
       <w:r>
         <w:br/>
@@ -10684,7 +10684,7 @@
         <w:rPr>
           <w:rStyle w:val="VerbatimChar"/>
         </w:rPr>
-        <w:t xml:space="preserve">## Q Codes: 59 (1.150322%)</w:t>
+        <w:t xml:space="preserve">## Q Codes: 40 (0.755715%)</w:t>
       </w:r>
       <w:r>
         <w:br/>
@@ -10693,7 +10693,7 @@
         <w:rPr>
           <w:rStyle w:val="VerbatimChar"/>
         </w:rPr>
-        <w:t xml:space="preserve">## U Codes: 231 (4.503802%)</w:t>
+        <w:t xml:space="preserve">## U Codes: 280 (5.290006%)</w:t>
       </w:r>
     </w:p>
     <w:p>
@@ -31478,7 +31478,7 @@
       </w:r>
     </w:p>
     <w:bookmarkEnd w:id="40"/>
-    <w:bookmarkStart w:id="46" w:name="appendix-iii-managed-area-trendlines"/>
+    <w:bookmarkStart w:id="42" w:name="appendix-iii-managed-area-trendlines"/>
     <w:p>
       <w:pPr>
         <w:pStyle w:val="Heading1"/>
@@ -34001,196 +34001,8 @@
         </w:drawing>
       </w:r>
     </w:p>
-    <w:p>
-      <w:pPr>
-        <w:pStyle w:val="BodyText"/>
-      </w:pPr>
-      <w:r>
-        <w:drawing>
-          <wp:inline>
-            <wp:extent cx="5334000" cy="4800600"/>
-            <wp:effectExtent b="0" l="0" r="0" t="0"/>
-            <wp:docPr descr="" title="" id="1" name="Picture"/>
-            <a:graphic>
-              <a:graphicData uri="http://schemas.openxmlformats.org/drawingml/2006/picture">
-                <pic:pic>
-                  <pic:nvPicPr>
-                    <pic:cNvPr descr="C:\Users\jepanzik\Box\R%20Projects\SEACAR_Trend_Analyses\WQ_Discrete\output\Chlorophyll_a_corrected_for_pheophytin\WC_Discrete_ChlaC_Lab_Bottom_Report_files/figure-latex/Trendlines_ManagedArea-2.png" id="0" name="Picture"/>
-                    <pic:cNvPicPr>
-                      <a:picLocks noChangeArrowheads="1" noChangeAspect="1"/>
-                    </pic:cNvPicPr>
-                  </pic:nvPicPr>
-                  <pic:blipFill>
-                    <a:blip r:embed="rId42"/>
-                    <a:stretch>
-                      <a:fillRect/>
-                    </a:stretch>
-                  </pic:blipFill>
-                  <pic:spPr bwMode="auto">
-                    <a:xfrm>
-                      <a:off x="0" y="0"/>
-                      <a:ext cx="5334000" cy="4800600"/>
-                    </a:xfrm>
-                    <a:prstGeom prst="rect">
-                      <a:avLst/>
-                    </a:prstGeom>
-                    <a:noFill/>
-                    <a:ln w="9525">
-                      <a:noFill/>
-                      <a:headEnd/>
-                      <a:tailEnd/>
-                    </a:ln>
-                  </pic:spPr>
-                </pic:pic>
-              </a:graphicData>
-            </a:graphic>
-          </wp:inline>
-        </w:drawing>
-      </w:r>
-    </w:p>
-    <w:p>
-      <w:pPr>
-        <w:pStyle w:val="BodyText"/>
-      </w:pPr>
-      <w:r>
-        <w:drawing>
-          <wp:inline>
-            <wp:extent cx="5334000" cy="4800600"/>
-            <wp:effectExtent b="0" l="0" r="0" t="0"/>
-            <wp:docPr descr="" title="" id="1" name="Picture"/>
-            <a:graphic>
-              <a:graphicData uri="http://schemas.openxmlformats.org/drawingml/2006/picture">
-                <pic:pic>
-                  <pic:nvPicPr>
-                    <pic:cNvPr descr="C:\Users\jepanzik\Box\R%20Projects\SEACAR_Trend_Analyses\WQ_Discrete\output\Chlorophyll_a_corrected_for_pheophytin\WC_Discrete_ChlaC_Lab_Bottom_Report_files/figure-latex/Trendlines_ManagedArea-3.png" id="0" name="Picture"/>
-                    <pic:cNvPicPr>
-                      <a:picLocks noChangeArrowheads="1" noChangeAspect="1"/>
-                    </pic:cNvPicPr>
-                  </pic:nvPicPr>
-                  <pic:blipFill>
-                    <a:blip r:embed="rId43"/>
-                    <a:stretch>
-                      <a:fillRect/>
-                    </a:stretch>
-                  </pic:blipFill>
-                  <pic:spPr bwMode="auto">
-                    <a:xfrm>
-                      <a:off x="0" y="0"/>
-                      <a:ext cx="5334000" cy="4800600"/>
-                    </a:xfrm>
-                    <a:prstGeom prst="rect">
-                      <a:avLst/>
-                    </a:prstGeom>
-                    <a:noFill/>
-                    <a:ln w="9525">
-                      <a:noFill/>
-                      <a:headEnd/>
-                      <a:tailEnd/>
-                    </a:ln>
-                  </pic:spPr>
-                </pic:pic>
-              </a:graphicData>
-            </a:graphic>
-          </wp:inline>
-        </w:drawing>
-      </w:r>
-    </w:p>
-    <w:p>
-      <w:pPr>
-        <w:pStyle w:val="BodyText"/>
-      </w:pPr>
-      <w:r>
-        <w:drawing>
-          <wp:inline>
-            <wp:extent cx="5334000" cy="4800600"/>
-            <wp:effectExtent b="0" l="0" r="0" t="0"/>
-            <wp:docPr descr="" title="" id="1" name="Picture"/>
-            <a:graphic>
-              <a:graphicData uri="http://schemas.openxmlformats.org/drawingml/2006/picture">
-                <pic:pic>
-                  <pic:nvPicPr>
-                    <pic:cNvPr descr="C:\Users\jepanzik\Box\R%20Projects\SEACAR_Trend_Analyses\WQ_Discrete\output\Chlorophyll_a_corrected_for_pheophytin\WC_Discrete_ChlaC_Lab_Bottom_Report_files/figure-latex/Trendlines_ManagedArea-4.png" id="0" name="Picture"/>
-                    <pic:cNvPicPr>
-                      <a:picLocks noChangeArrowheads="1" noChangeAspect="1"/>
-                    </pic:cNvPicPr>
-                  </pic:nvPicPr>
-                  <pic:blipFill>
-                    <a:blip r:embed="rId44"/>
-                    <a:stretch>
-                      <a:fillRect/>
-                    </a:stretch>
-                  </pic:blipFill>
-                  <pic:spPr bwMode="auto">
-                    <a:xfrm>
-                      <a:off x="0" y="0"/>
-                      <a:ext cx="5334000" cy="4800600"/>
-                    </a:xfrm>
-                    <a:prstGeom prst="rect">
-                      <a:avLst/>
-                    </a:prstGeom>
-                    <a:noFill/>
-                    <a:ln w="9525">
-                      <a:noFill/>
-                      <a:headEnd/>
-                      <a:tailEnd/>
-                    </a:ln>
-                  </pic:spPr>
-                </pic:pic>
-              </a:graphicData>
-            </a:graphic>
-          </wp:inline>
-        </w:drawing>
-      </w:r>
-    </w:p>
-    <w:p>
-      <w:pPr>
-        <w:pStyle w:val="BodyText"/>
-      </w:pPr>
-      <w:r>
-        <w:drawing>
-          <wp:inline>
-            <wp:extent cx="5334000" cy="4800600"/>
-            <wp:effectExtent b="0" l="0" r="0" t="0"/>
-            <wp:docPr descr="" title="" id="1" name="Picture"/>
-            <a:graphic>
-              <a:graphicData uri="http://schemas.openxmlformats.org/drawingml/2006/picture">
-                <pic:pic>
-                  <pic:nvPicPr>
-                    <pic:cNvPr descr="C:\Users\jepanzik\Box\R%20Projects\SEACAR_Trend_Analyses\WQ_Discrete\output\Chlorophyll_a_corrected_for_pheophytin\WC_Discrete_ChlaC_Lab_Bottom_Report_files/figure-latex/Trendlines_ManagedArea-5.png" id="0" name="Picture"/>
-                    <pic:cNvPicPr>
-                      <a:picLocks noChangeArrowheads="1" noChangeAspect="1"/>
-                    </pic:cNvPicPr>
-                  </pic:nvPicPr>
-                  <pic:blipFill>
-                    <a:blip r:embed="rId45"/>
-                    <a:stretch>
-                      <a:fillRect/>
-                    </a:stretch>
-                  </pic:blipFill>
-                  <pic:spPr bwMode="auto">
-                    <a:xfrm>
-                      <a:off x="0" y="0"/>
-                      <a:ext cx="5334000" cy="4800600"/>
-                    </a:xfrm>
-                    <a:prstGeom prst="rect">
-                      <a:avLst/>
-                    </a:prstGeom>
-                    <a:noFill/>
-                    <a:ln w="9525">
-                      <a:noFill/>
-                      <a:headEnd/>
-                      <a:tailEnd/>
-                    </a:ln>
-                  </pic:spPr>
-                </pic:pic>
-              </a:graphicData>
-            </a:graphic>
-          </wp:inline>
-        </w:drawing>
-      </w:r>
-    </w:p>
-    <w:bookmarkEnd w:id="46"/>
-    <w:bookmarkStart w:id="62" w:name="X4eefb82b5307b5751a94f2394a042d04930db61"/>
+    <w:bookmarkEnd w:id="42"/>
+    <w:bookmarkStart w:id="46" w:name="X4eefb82b5307b5751a94f2394a042d04930db61"/>
     <w:p>
       <w:pPr>
         <w:pStyle w:val="Heading1"/>
@@ -42736,7 +42548,7 @@
                     </pic:cNvPicPr>
                   </pic:nvPicPr>
                   <pic:blipFill>
-                    <a:blip r:embed="rId47"/>
+                    <a:blip r:embed="rId43"/>
                     <a:stretch>
                       <a:fillRect/>
                     </a:stretch>
@@ -42781,7 +42593,7 @@
                     </pic:cNvPicPr>
                   </pic:nvPicPr>
                   <pic:blipFill>
-                    <a:blip r:embed="rId48"/>
+                    <a:blip r:embed="rId44"/>
                     <a:stretch>
                       <a:fillRect/>
                     </a:stretch>
@@ -42826,7 +42638,7 @@
                     </pic:cNvPicPr>
                   </pic:nvPicPr>
                   <pic:blipFill>
-                    <a:blip r:embed="rId49"/>
+                    <a:blip r:embed="rId45"/>
                     <a:stretch>
                       <a:fillRect/>
                     </a:stretch>
@@ -42852,26 +42664,1425 @@
           </wp:inline>
         </w:drawing>
       </w:r>
-      <w:r>
+    </w:p>
+    <w:bookmarkEnd w:id="46"/>
+    <w:bookmarkStart w:id="79" w:name="appendix-v-excluded-managed-areas"/>
+    <w:p>
+      <w:pPr>
+        <w:pStyle w:val="Heading1"/>
+      </w:pPr>
+      <w:r>
+        <w:t xml:space="preserve">Appendix V: Excluded Managed Areas</w:t>
+      </w:r>
+    </w:p>
+    <w:p>
+      <w:pPr>
+        <w:pStyle w:val="FirstParagraph"/>
+      </w:pPr>
+      <w:r>
+        <w:t xml:space="preserve">Scatter plots of data values are created for managed areas that have fewer than 10 separate years of data entries. Data points are colored based on specific value qualifiers of interest.</w:t>
+      </w:r>
+    </w:p>
+    <w:p>
+      <w:pPr>
+        <w:pStyle w:val="SourceCode"/>
+      </w:pPr>
+      <w:r>
+        <w:rPr>
+          <w:rStyle w:val="CommentTok"/>
+        </w:rPr>
+        <w:t xml:space="preserve"># Determines whether excluded managed areas exist. If they do, begins</w:t>
+      </w:r>
+      <w:r>
+        <w:br/>
+      </w:r>
+      <w:r>
+        <w:rPr>
+          <w:rStyle w:val="CommentTok"/>
+        </w:rPr>
+        <w:t xml:space="preserve"># looping through them</w:t>
+      </w:r>
+      <w:r>
+        <w:br/>
+      </w:r>
+      <w:r>
+        <w:rPr>
+          <w:rStyle w:val="ControlFlowTok"/>
+        </w:rPr>
+        <w:t xml:space="preserve">if</w:t>
+      </w:r>
+      <w:r>
+        <w:rPr>
+          <w:rStyle w:val="NormalTok"/>
+        </w:rPr>
+        <w:t xml:space="preserve">(z</w:t>
+      </w:r>
+      <w:r>
+        <w:rPr>
+          <w:rStyle w:val="SpecialCharTok"/>
+        </w:rPr>
+        <w:t xml:space="preserve">==</w:t>
+      </w:r>
+      <w:r>
+        <w:rPr>
+          <w:rStyle w:val="DecValTok"/>
+        </w:rPr>
+        <w:t xml:space="preserve">0</w:t>
+      </w:r>
+      <w:r>
+        <w:rPr>
+          <w:rStyle w:val="NormalTok"/>
+        </w:rPr>
+        <w:t xml:space="preserve">){</w:t>
+      </w:r>
+      <w:r>
+        <w:br/>
+      </w:r>
+      <w:r>
+        <w:rPr>
+          <w:rStyle w:val="NormalTok"/>
+        </w:rPr>
+        <w:t xml:space="preserve">   </w:t>
+      </w:r>
+      <w:r>
+        <w:rPr>
+          <w:rStyle w:val="FunctionTok"/>
+        </w:rPr>
+        <w:t xml:space="preserve">print</w:t>
+      </w:r>
+      <w:r>
+        <w:rPr>
+          <w:rStyle w:val="NormalTok"/>
+        </w:rPr>
+        <w:t xml:space="preserve">(</w:t>
+      </w:r>
+      <w:r>
+        <w:rPr>
+          <w:rStyle w:val="StringTok"/>
+        </w:rPr>
+        <w:t xml:space="preserve">"There are no managed areas that qualify."</w:t>
+      </w:r>
+      <w:r>
+        <w:rPr>
+          <w:rStyle w:val="NormalTok"/>
+        </w:rPr>
+        <w:t xml:space="preserve">)</w:t>
+      </w:r>
+      <w:r>
+        <w:br/>
+      </w:r>
+      <w:r>
+        <w:rPr>
+          <w:rStyle w:val="NormalTok"/>
+        </w:rPr>
+        <w:t xml:space="preserve">} </w:t>
+      </w:r>
+      <w:r>
+        <w:rPr>
+          <w:rStyle w:val="ControlFlowTok"/>
+        </w:rPr>
+        <w:t xml:space="preserve">else</w:t>
+      </w:r>
+      <w:r>
+        <w:rPr>
+          <w:rStyle w:val="NormalTok"/>
+        </w:rPr>
+        <w:t xml:space="preserve"> {</w:t>
+      </w:r>
+      <w:r>
+        <w:br/>
+      </w:r>
+      <w:r>
+        <w:rPr>
+          <w:rStyle w:val="NormalTok"/>
+        </w:rPr>
+        <w:t xml:space="preserve">   </w:t>
+      </w:r>
+      <w:r>
+        <w:rPr>
+          <w:rStyle w:val="ControlFlowTok"/>
+        </w:rPr>
+        <w:t xml:space="preserve">for</w:t>
+      </w:r>
+      <w:r>
+        <w:rPr>
+          <w:rStyle w:val="NormalTok"/>
+        </w:rPr>
+        <w:t xml:space="preserve">(i </w:t>
+      </w:r>
+      <w:r>
+        <w:rPr>
+          <w:rStyle w:val="ControlFlowTok"/>
+        </w:rPr>
+        <w:t xml:space="preserve">in</w:t>
+      </w:r>
+      <w:r>
+        <w:rPr>
+          <w:rStyle w:val="NormalTok"/>
+        </w:rPr>
         <w:t xml:space="preserve"> </w:t>
       </w:r>
+      <w:r>
+        <w:rPr>
+          <w:rStyle w:val="DecValTok"/>
+        </w:rPr>
+        <w:t xml:space="preserve">1</w:t>
+      </w:r>
+      <w:r>
+        <w:rPr>
+          <w:rStyle w:val="SpecialCharTok"/>
+        </w:rPr>
+        <w:t xml:space="preserve">:</w:t>
+      </w:r>
+      <w:r>
+        <w:rPr>
+          <w:rStyle w:val="NormalTok"/>
+        </w:rPr>
+        <w:t xml:space="preserve">z){</w:t>
+      </w:r>
+      <w:r>
+        <w:br/>
+      </w:r>
+      <w:r>
+        <w:rPr>
+          <w:rStyle w:val="NormalTok"/>
+        </w:rPr>
+        <w:t xml:space="preserve">   </w:t>
+      </w:r>
+      <w:r>
+        <w:rPr>
+          <w:rStyle w:val="CommentTok"/>
+        </w:rPr>
+        <w:t xml:space="preserve"># Create scatter plot with data</w:t>
+      </w:r>
+      <w:r>
+        <w:br/>
+      </w:r>
+      <w:r>
+        <w:rPr>
+          <w:rStyle w:val="NormalTok"/>
+        </w:rPr>
+        <w:t xml:space="preserve">   p1</w:t>
+      </w:r>
+      <w:r>
+        <w:rPr>
+          <w:rStyle w:val="OtherTok"/>
+        </w:rPr>
+        <w:t xml:space="preserve">&lt;-</w:t>
+      </w:r>
+      <w:r>
+        <w:rPr>
+          <w:rStyle w:val="FunctionTok"/>
+        </w:rPr>
+        <w:t xml:space="preserve">ggplot</w:t>
+      </w:r>
+      <w:r>
+        <w:rPr>
+          <w:rStyle w:val="NormalTok"/>
+        </w:rPr>
+        <w:t xml:space="preserve">(</w:t>
+      </w:r>
+      <w:r>
+        <w:rPr>
+          <w:rStyle w:val="AttributeTok"/>
+        </w:rPr>
+        <w:t xml:space="preserve">data=</w:t>
+      </w:r>
+      <w:r>
+        <w:rPr>
+          <w:rStyle w:val="NormalTok"/>
+        </w:rPr>
+        <w:t xml:space="preserve">data[data</w:t>
+      </w:r>
+      <w:r>
+        <w:rPr>
+          <w:rStyle w:val="SpecialCharTok"/>
+        </w:rPr>
+        <w:t xml:space="preserve">$</w:t>
+      </w:r>
+      <w:r>
+        <w:rPr>
+          <w:rStyle w:val="NormalTok"/>
+        </w:rPr>
+        <w:t xml:space="preserve">ManagedAreaName</w:t>
+      </w:r>
+      <w:r>
+        <w:rPr>
+          <w:rStyle w:val="SpecialCharTok"/>
+        </w:rPr>
+        <w:t xml:space="preserve">==</w:t>
+      </w:r>
+      <w:r>
+        <w:rPr>
+          <w:rStyle w:val="NormalTok"/>
+        </w:rPr>
+        <w:t xml:space="preserve">MA_Exclude</w:t>
+      </w:r>
+      <w:r>
+        <w:rPr>
+          <w:rStyle w:val="SpecialCharTok"/>
+        </w:rPr>
+        <w:t xml:space="preserve">$</w:t>
+      </w:r>
+      <w:r>
+        <w:rPr>
+          <w:rStyle w:val="NormalTok"/>
+        </w:rPr>
+        <w:t xml:space="preserve">ManagedAreaName[i]</w:t>
+      </w:r>
+      <w:r>
+        <w:rPr>
+          <w:rStyle w:val="SpecialCharTok"/>
+        </w:rPr>
+        <w:t xml:space="preserve">&amp;</w:t>
+      </w:r>
+      <w:r>
+        <w:br/>
+      </w:r>
+      <w:r>
+        <w:rPr>
+          <w:rStyle w:val="NormalTok"/>
+        </w:rPr>
+        <w:t xml:space="preserve">               data</w:t>
+      </w:r>
+      <w:r>
+        <w:rPr>
+          <w:rStyle w:val="SpecialCharTok"/>
+        </w:rPr>
+        <w:t xml:space="preserve">$</w:t>
+      </w:r>
+      <w:r>
+        <w:rPr>
+          <w:rStyle w:val="NormalTok"/>
+        </w:rPr>
+        <w:t xml:space="preserve">Include</w:t>
+      </w:r>
+      <w:r>
+        <w:rPr>
+          <w:rStyle w:val="SpecialCharTok"/>
+        </w:rPr>
+        <w:t xml:space="preserve">==</w:t>
+      </w:r>
+      <w:r>
+        <w:rPr>
+          <w:rStyle w:val="ConstantTok"/>
+        </w:rPr>
+        <w:t xml:space="preserve">TRUE</w:t>
+      </w:r>
+      <w:r>
+        <w:rPr>
+          <w:rStyle w:val="NormalTok"/>
+        </w:rPr>
+        <w:t xml:space="preserve">, ],</w:t>
+      </w:r>
+      <w:r>
+        <w:br/>
+      </w:r>
+      <w:r>
+        <w:rPr>
+          <w:rStyle w:val="NormalTok"/>
+        </w:rPr>
+        <w:t xml:space="preserve">           </w:t>
+      </w:r>
+      <w:r>
+        <w:rPr>
+          <w:rStyle w:val="FunctionTok"/>
+        </w:rPr>
+        <w:t xml:space="preserve">aes</w:t>
+      </w:r>
+      <w:r>
+        <w:rPr>
+          <w:rStyle w:val="NormalTok"/>
+        </w:rPr>
+        <w:t xml:space="preserve">(</w:t>
+      </w:r>
+      <w:r>
+        <w:rPr>
+          <w:rStyle w:val="AttributeTok"/>
+        </w:rPr>
+        <w:t xml:space="preserve">x=</w:t>
+      </w:r>
+      <w:r>
+        <w:rPr>
+          <w:rStyle w:val="NormalTok"/>
+        </w:rPr>
+        <w:t xml:space="preserve">SampleDate, </w:t>
+      </w:r>
+      <w:r>
+        <w:rPr>
+          <w:rStyle w:val="AttributeTok"/>
+        </w:rPr>
+        <w:t xml:space="preserve">y=</w:t>
+      </w:r>
+      <w:r>
+        <w:rPr>
+          <w:rStyle w:val="NormalTok"/>
+        </w:rPr>
+        <w:t xml:space="preserve">ResultValue, </w:t>
+      </w:r>
+      <w:r>
+        <w:rPr>
+          <w:rStyle w:val="AttributeTok"/>
+        </w:rPr>
+        <w:t xml:space="preserve">fill=</w:t>
+      </w:r>
+      <w:r>
+        <w:rPr>
+          <w:rStyle w:val="NormalTok"/>
+        </w:rPr>
+        <w:t xml:space="preserve">VQ_Plot)) </w:t>
+      </w:r>
+      <w:r>
+        <w:rPr>
+          <w:rStyle w:val="SpecialCharTok"/>
+        </w:rPr>
+        <w:t xml:space="preserve">+</w:t>
+      </w:r>
+      <w:r>
+        <w:br/>
+      </w:r>
+      <w:r>
+        <w:rPr>
+          <w:rStyle w:val="NormalTok"/>
+        </w:rPr>
+        <w:t xml:space="preserve">      </w:t>
+      </w:r>
+      <w:r>
+        <w:rPr>
+          <w:rStyle w:val="FunctionTok"/>
+        </w:rPr>
+        <w:t xml:space="preserve">geom_point</w:t>
+      </w:r>
+      <w:r>
+        <w:rPr>
+          <w:rStyle w:val="NormalTok"/>
+        </w:rPr>
+        <w:t xml:space="preserve">(</w:t>
+      </w:r>
+      <w:r>
+        <w:rPr>
+          <w:rStyle w:val="AttributeTok"/>
+        </w:rPr>
+        <w:t xml:space="preserve">shape=</w:t>
+      </w:r>
+      <w:r>
+        <w:rPr>
+          <w:rStyle w:val="DecValTok"/>
+        </w:rPr>
+        <w:t xml:space="preserve">21</w:t>
+      </w:r>
+      <w:r>
+        <w:rPr>
+          <w:rStyle w:val="NormalTok"/>
+        </w:rPr>
+        <w:t xml:space="preserve">, </w:t>
+      </w:r>
+      <w:r>
+        <w:rPr>
+          <w:rStyle w:val="AttributeTok"/>
+        </w:rPr>
+        <w:t xml:space="preserve">size=</w:t>
+      </w:r>
+      <w:r>
+        <w:rPr>
+          <w:rStyle w:val="DecValTok"/>
+        </w:rPr>
+        <w:t xml:space="preserve">3</w:t>
+      </w:r>
+      <w:r>
+        <w:rPr>
+          <w:rStyle w:val="NormalTok"/>
+        </w:rPr>
+        <w:t xml:space="preserve">, </w:t>
+      </w:r>
+      <w:r>
+        <w:rPr>
+          <w:rStyle w:val="AttributeTok"/>
+        </w:rPr>
+        <w:t xml:space="preserve">color=</w:t>
+      </w:r>
+      <w:r>
+        <w:rPr>
+          <w:rStyle w:val="StringTok"/>
+        </w:rPr>
+        <w:t xml:space="preserve">"#333333"</w:t>
+      </w:r>
+      <w:r>
+        <w:rPr>
+          <w:rStyle w:val="NormalTok"/>
+        </w:rPr>
+        <w:t xml:space="preserve">, </w:t>
+      </w:r>
+      <w:r>
+        <w:rPr>
+          <w:rStyle w:val="AttributeTok"/>
+        </w:rPr>
+        <w:t xml:space="preserve">alpha=</w:t>
+      </w:r>
+      <w:r>
+        <w:rPr>
+          <w:rStyle w:val="FloatTok"/>
+        </w:rPr>
+        <w:t xml:space="preserve">0.75</w:t>
+      </w:r>
+      <w:r>
+        <w:rPr>
+          <w:rStyle w:val="NormalTok"/>
+        </w:rPr>
+        <w:t xml:space="preserve">) </w:t>
+      </w:r>
+      <w:r>
+        <w:rPr>
+          <w:rStyle w:val="SpecialCharTok"/>
+        </w:rPr>
+        <w:t xml:space="preserve">+</w:t>
+      </w:r>
+      <w:r>
+        <w:br/>
+      </w:r>
+      <w:r>
+        <w:rPr>
+          <w:rStyle w:val="NormalTok"/>
+        </w:rPr>
+        <w:t xml:space="preserve">      </w:t>
+      </w:r>
+      <w:r>
+        <w:rPr>
+          <w:rStyle w:val="FunctionTok"/>
+        </w:rPr>
+        <w:t xml:space="preserve">labs</w:t>
+      </w:r>
+      <w:r>
+        <w:rPr>
+          <w:rStyle w:val="NormalTok"/>
+        </w:rPr>
+        <w:t xml:space="preserve">(</w:t>
+      </w:r>
+      <w:r>
+        <w:rPr>
+          <w:rStyle w:val="AttributeTok"/>
+        </w:rPr>
+        <w:t xml:space="preserve">title=</w:t>
+      </w:r>
+      <w:r>
+        <w:rPr>
+          <w:rStyle w:val="FunctionTok"/>
+        </w:rPr>
+        <w:t xml:space="preserve">paste0</w:t>
+      </w:r>
+      <w:r>
+        <w:rPr>
+          <w:rStyle w:val="NormalTok"/>
+        </w:rPr>
+        <w:t xml:space="preserve">(MA_Exclude</w:t>
+      </w:r>
+      <w:r>
+        <w:rPr>
+          <w:rStyle w:val="SpecialCharTok"/>
+        </w:rPr>
+        <w:t xml:space="preserve">$</w:t>
+      </w:r>
+      <w:r>
+        <w:rPr>
+          <w:rStyle w:val="NormalTok"/>
+        </w:rPr>
+        <w:t xml:space="preserve">ManagedAreaName[i], </w:t>
+      </w:r>
+      <w:r>
+        <w:rPr>
+          <w:rStyle w:val="StringTok"/>
+        </w:rPr>
+        <w:t xml:space="preserve">" ("</w:t>
+      </w:r>
+      <w:r>
+        <w:rPr>
+          <w:rStyle w:val="NormalTok"/>
+        </w:rPr>
+        <w:t xml:space="preserve">,</w:t>
+      </w:r>
+      <w:r>
+        <w:br/>
+      </w:r>
+      <w:r>
+        <w:rPr>
+          <w:rStyle w:val="NormalTok"/>
+        </w:rPr>
+        <w:t xml:space="preserve">               MA_Exclude</w:t>
+      </w:r>
+      <w:r>
+        <w:rPr>
+          <w:rStyle w:val="SpecialCharTok"/>
+        </w:rPr>
+        <w:t xml:space="preserve">$</w:t>
+      </w:r>
+      <w:r>
+        <w:rPr>
+          <w:rStyle w:val="NormalTok"/>
+        </w:rPr>
+        <w:t xml:space="preserve">N_Years[i], </w:t>
+      </w:r>
+      <w:r>
+        <w:rPr>
+          <w:rStyle w:val="StringTok"/>
+        </w:rPr>
+        <w:t xml:space="preserve">" Unique Years)"</w:t>
+      </w:r>
+      <w:r>
+        <w:rPr>
+          <w:rStyle w:val="NormalTok"/>
+        </w:rPr>
+        <w:t xml:space="preserve">),</w:t>
+      </w:r>
+      <w:r>
+        <w:br/>
+      </w:r>
+      <w:r>
+        <w:rPr>
+          <w:rStyle w:val="NormalTok"/>
+        </w:rPr>
+        <w:t xml:space="preserve">        </w:t>
+      </w:r>
+      <w:r>
+        <w:rPr>
+          <w:rStyle w:val="AttributeTok"/>
+        </w:rPr>
+        <w:t xml:space="preserve">subtitle=</w:t>
+      </w:r>
+      <w:r>
+        <w:rPr>
+          <w:rStyle w:val="StringTok"/>
+        </w:rPr>
+        <w:t xml:space="preserve">"Autoscale"</w:t>
+      </w:r>
+      <w:r>
+        <w:rPr>
+          <w:rStyle w:val="NormalTok"/>
+        </w:rPr>
+        <w:t xml:space="preserve">, </w:t>
+      </w:r>
+      <w:r>
+        <w:rPr>
+          <w:rStyle w:val="AttributeTok"/>
+        </w:rPr>
+        <w:t xml:space="preserve">x=</w:t>
+      </w:r>
+      <w:r>
+        <w:rPr>
+          <w:rStyle w:val="StringTok"/>
+        </w:rPr>
+        <w:t xml:space="preserve">"Year"</w:t>
+      </w:r>
+      <w:r>
+        <w:rPr>
+          <w:rStyle w:val="NormalTok"/>
+        </w:rPr>
+        <w:t xml:space="preserve">,</w:t>
+      </w:r>
+      <w:r>
+        <w:br/>
+      </w:r>
+      <w:r>
+        <w:rPr>
+          <w:rStyle w:val="NormalTok"/>
+        </w:rPr>
+        <w:t xml:space="preserve">        </w:t>
+      </w:r>
+      <w:r>
+        <w:rPr>
+          <w:rStyle w:val="AttributeTok"/>
+        </w:rPr>
+        <w:t xml:space="preserve">y=</w:t>
+      </w:r>
+      <w:r>
+        <w:rPr>
+          <w:rStyle w:val="FunctionTok"/>
+        </w:rPr>
+        <w:t xml:space="preserve">paste0</w:t>
+      </w:r>
+      <w:r>
+        <w:rPr>
+          <w:rStyle w:val="NormalTok"/>
+        </w:rPr>
+        <w:t xml:space="preserve">(</w:t>
+      </w:r>
+      <w:r>
+        <w:rPr>
+          <w:rStyle w:val="StringTok"/>
+        </w:rPr>
+        <w:t xml:space="preserve">"Values ("</w:t>
+      </w:r>
+      <w:r>
+        <w:rPr>
+          <w:rStyle w:val="NormalTok"/>
+        </w:rPr>
+        <w:t xml:space="preserve">, unit, </w:t>
+      </w:r>
+      <w:r>
+        <w:rPr>
+          <w:rStyle w:val="StringTok"/>
+        </w:rPr>
+        <w:t xml:space="preserve">")"</w:t>
+      </w:r>
+      <w:r>
+        <w:rPr>
+          <w:rStyle w:val="NormalTok"/>
+        </w:rPr>
+        <w:t xml:space="preserve">), </w:t>
+      </w:r>
+      <w:r>
+        <w:rPr>
+          <w:rStyle w:val="AttributeTok"/>
+        </w:rPr>
+        <w:t xml:space="preserve">fill=</w:t>
+      </w:r>
+      <w:r>
+        <w:rPr>
+          <w:rStyle w:val="StringTok"/>
+        </w:rPr>
+        <w:t xml:space="preserve">"Value Qualifier"</w:t>
+      </w:r>
+      <w:r>
+        <w:rPr>
+          <w:rStyle w:val="NormalTok"/>
+        </w:rPr>
+        <w:t xml:space="preserve">) </w:t>
+      </w:r>
+      <w:r>
+        <w:rPr>
+          <w:rStyle w:val="SpecialCharTok"/>
+        </w:rPr>
+        <w:t xml:space="preserve">+</w:t>
+      </w:r>
+      <w:r>
+        <w:br/>
+      </w:r>
+      <w:r>
+        <w:rPr>
+          <w:rStyle w:val="NormalTok"/>
+        </w:rPr>
+        <w:t xml:space="preserve">      plot_theme </w:t>
+      </w:r>
+      <w:r>
+        <w:rPr>
+          <w:rStyle w:val="SpecialCharTok"/>
+        </w:rPr>
+        <w:t xml:space="preserve">+</w:t>
+      </w:r>
+      <w:r>
+        <w:br/>
+      </w:r>
+      <w:r>
+        <w:rPr>
+          <w:rStyle w:val="NormalTok"/>
+        </w:rPr>
+        <w:t xml:space="preserve">      </w:t>
+      </w:r>
+      <w:r>
+        <w:rPr>
+          <w:rStyle w:val="FunctionTok"/>
+        </w:rPr>
+        <w:t xml:space="preserve">theme</w:t>
+      </w:r>
+      <w:r>
+        <w:rPr>
+          <w:rStyle w:val="NormalTok"/>
+        </w:rPr>
+        <w:t xml:space="preserve">(</w:t>
+      </w:r>
+      <w:r>
+        <w:rPr>
+          <w:rStyle w:val="AttributeTok"/>
+        </w:rPr>
+        <w:t xml:space="preserve">legend.position=</w:t>
+      </w:r>
+      <w:r>
+        <w:rPr>
+          <w:rStyle w:val="StringTok"/>
+        </w:rPr>
+        <w:t xml:space="preserve">"top"</w:t>
+      </w:r>
+      <w:r>
+        <w:rPr>
+          <w:rStyle w:val="NormalTok"/>
+        </w:rPr>
+        <w:t xml:space="preserve">, </w:t>
+      </w:r>
+      <w:r>
+        <w:rPr>
+          <w:rStyle w:val="AttributeTok"/>
+        </w:rPr>
+        <w:t xml:space="preserve">legend.box=</w:t>
+      </w:r>
+      <w:r>
+        <w:rPr>
+          <w:rStyle w:val="StringTok"/>
+        </w:rPr>
+        <w:t xml:space="preserve">"horizontal"</w:t>
+      </w:r>
+      <w:r>
+        <w:rPr>
+          <w:rStyle w:val="NormalTok"/>
+        </w:rPr>
+        <w:t xml:space="preserve">,</w:t>
+      </w:r>
+      <w:r>
+        <w:br/>
+      </w:r>
+      <w:r>
+        <w:rPr>
+          <w:rStyle w:val="NormalTok"/>
+        </w:rPr>
+        <w:t xml:space="preserve">         </w:t>
+      </w:r>
+      <w:r>
+        <w:rPr>
+          <w:rStyle w:val="AttributeTok"/>
+        </w:rPr>
+        <w:t xml:space="preserve">legend.justification=</w:t>
+      </w:r>
+      <w:r>
+        <w:rPr>
+          <w:rStyle w:val="StringTok"/>
+        </w:rPr>
+        <w:t xml:space="preserve">"right"</w:t>
+      </w:r>
+      <w:r>
+        <w:rPr>
+          <w:rStyle w:val="NormalTok"/>
+        </w:rPr>
+        <w:t xml:space="preserve">) </w:t>
+      </w:r>
+      <w:r>
+        <w:rPr>
+          <w:rStyle w:val="SpecialCharTok"/>
+        </w:rPr>
+        <w:t xml:space="preserve">+</w:t>
+      </w:r>
+      <w:r>
+        <w:br/>
+      </w:r>
+      <w:r>
+        <w:rPr>
+          <w:rStyle w:val="NormalTok"/>
+        </w:rPr>
+        <w:t xml:space="preserve">      </w:t>
+      </w:r>
+      <w:r>
+        <w:rPr>
+          <w:rStyle w:val="FunctionTok"/>
+        </w:rPr>
+        <w:t xml:space="preserve">scale_x_date</w:t>
+      </w:r>
+      <w:r>
+        <w:rPr>
+          <w:rStyle w:val="NormalTok"/>
+        </w:rPr>
+        <w:t xml:space="preserve">(</w:t>
+      </w:r>
+      <w:r>
+        <w:rPr>
+          <w:rStyle w:val="AttributeTok"/>
+        </w:rPr>
+        <w:t xml:space="preserve">labels=</w:t>
+      </w:r>
+      <w:r>
+        <w:rPr>
+          <w:rStyle w:val="FunctionTok"/>
+        </w:rPr>
+        <w:t xml:space="preserve">date_format</w:t>
+      </w:r>
+      <w:r>
+        <w:rPr>
+          <w:rStyle w:val="NormalTok"/>
+        </w:rPr>
+        <w:t xml:space="preserve">(</w:t>
+      </w:r>
+      <w:r>
+        <w:rPr>
+          <w:rStyle w:val="StringTok"/>
+        </w:rPr>
+        <w:t xml:space="preserve">"%m-%Y"</w:t>
+      </w:r>
+      <w:r>
+        <w:rPr>
+          <w:rStyle w:val="NormalTok"/>
+        </w:rPr>
+        <w:t xml:space="preserve">)) </w:t>
+      </w:r>
+      <w:r>
+        <w:rPr>
+          <w:rStyle w:val="SpecialCharTok"/>
+        </w:rPr>
+        <w:t xml:space="preserve">+</w:t>
+      </w:r>
+      <w:r>
+        <w:br/>
+      </w:r>
+      <w:r>
+        <w:rPr>
+          <w:rStyle w:val="NormalTok"/>
+        </w:rPr>
+        <w:t xml:space="preserve">      {</w:t>
+      </w:r>
+      <w:r>
+        <w:rPr>
+          <w:rStyle w:val="ControlFlowTok"/>
+        </w:rPr>
+        <w:t xml:space="preserve">if</w:t>
+      </w:r>
+      <w:r>
+        <w:rPr>
+          <w:rStyle w:val="NormalTok"/>
+        </w:rPr>
+        <w:t xml:space="preserve">(inc_H</w:t>
+      </w:r>
+      <w:r>
+        <w:rPr>
+          <w:rStyle w:val="SpecialCharTok"/>
+        </w:rPr>
+        <w:t xml:space="preserve">==</w:t>
+      </w:r>
+      <w:r>
+        <w:rPr>
+          <w:rStyle w:val="ConstantTok"/>
+        </w:rPr>
+        <w:t xml:space="preserve">TRUE</w:t>
+      </w:r>
+      <w:r>
+        <w:rPr>
+          <w:rStyle w:val="NormalTok"/>
+        </w:rPr>
+        <w:t xml:space="preserve">){</w:t>
+      </w:r>
+      <w:r>
+        <w:br/>
+      </w:r>
+      <w:r>
+        <w:rPr>
+          <w:rStyle w:val="NormalTok"/>
+        </w:rPr>
+        <w:t xml:space="preserve">      </w:t>
+      </w:r>
+      <w:r>
+        <w:rPr>
+          <w:rStyle w:val="FunctionTok"/>
+        </w:rPr>
+        <w:t xml:space="preserve">scale_fill_manual</w:t>
+      </w:r>
+      <w:r>
+        <w:rPr>
+          <w:rStyle w:val="NormalTok"/>
+        </w:rPr>
+        <w:t xml:space="preserve">(</w:t>
+      </w:r>
+      <w:r>
+        <w:rPr>
+          <w:rStyle w:val="AttributeTok"/>
+        </w:rPr>
+        <w:t xml:space="preserve">values=</w:t>
+      </w:r>
+      <w:r>
+        <w:rPr>
+          <w:rStyle w:val="FunctionTok"/>
+        </w:rPr>
+        <w:t xml:space="preserve">c</w:t>
+      </w:r>
+      <w:r>
+        <w:rPr>
+          <w:rStyle w:val="NormalTok"/>
+        </w:rPr>
+        <w:t xml:space="preserve">(</w:t>
+      </w:r>
+      <w:r>
+        <w:rPr>
+          <w:rStyle w:val="StringTok"/>
+        </w:rPr>
+        <w:t xml:space="preserve">"H"</w:t>
+      </w:r>
+      <w:r>
+        <w:rPr>
+          <w:rStyle w:val="OtherTok"/>
+        </w:rPr>
+        <w:t xml:space="preserve">=</w:t>
+      </w:r>
+      <w:r>
+        <w:rPr>
+          <w:rStyle w:val="NormalTok"/>
+        </w:rPr>
+        <w:t xml:space="preserve"> </w:t>
+      </w:r>
+      <w:r>
+        <w:rPr>
+          <w:rStyle w:val="StringTok"/>
+        </w:rPr>
+        <w:t xml:space="preserve">"#F8766D"</w:t>
+      </w:r>
+      <w:r>
+        <w:rPr>
+          <w:rStyle w:val="NormalTok"/>
+        </w:rPr>
+        <w:t xml:space="preserve">, </w:t>
+      </w:r>
+      <w:r>
+        <w:rPr>
+          <w:rStyle w:val="StringTok"/>
+        </w:rPr>
+        <w:t xml:space="preserve">"U"</w:t>
+      </w:r>
+      <w:r>
+        <w:rPr>
+          <w:rStyle w:val="OtherTok"/>
+        </w:rPr>
+        <w:t xml:space="preserve">=</w:t>
+      </w:r>
+      <w:r>
+        <w:rPr>
+          <w:rStyle w:val="NormalTok"/>
+        </w:rPr>
+        <w:t xml:space="preserve"> </w:t>
+      </w:r>
+      <w:r>
+        <w:rPr>
+          <w:rStyle w:val="StringTok"/>
+        </w:rPr>
+        <w:t xml:space="preserve">"#00BFC4"</w:t>
+      </w:r>
+      <w:r>
+        <w:rPr>
+          <w:rStyle w:val="NormalTok"/>
+        </w:rPr>
+        <w:t xml:space="preserve">,</w:t>
+      </w:r>
+      <w:r>
+        <w:br/>
+      </w:r>
+      <w:r>
+        <w:rPr>
+          <w:rStyle w:val="NormalTok"/>
+        </w:rPr>
+        <w:t xml:space="preserve">                     </w:t>
+      </w:r>
+      <w:r>
+        <w:rPr>
+          <w:rStyle w:val="StringTok"/>
+        </w:rPr>
+        <w:t xml:space="preserve">"HU"</w:t>
+      </w:r>
+      <w:r>
+        <w:rPr>
+          <w:rStyle w:val="OtherTok"/>
+        </w:rPr>
+        <w:t xml:space="preserve">=</w:t>
+      </w:r>
+      <w:r>
+        <w:rPr>
+          <w:rStyle w:val="StringTok"/>
+        </w:rPr>
+        <w:t xml:space="preserve">"#7CAE00"</w:t>
+      </w:r>
+      <w:r>
+        <w:rPr>
+          <w:rStyle w:val="NormalTok"/>
+        </w:rPr>
+        <w:t xml:space="preserve">), </w:t>
+      </w:r>
+      <w:r>
+        <w:rPr>
+          <w:rStyle w:val="AttributeTok"/>
+        </w:rPr>
+        <w:t xml:space="preserve">na.value=</w:t>
+      </w:r>
+      <w:r>
+        <w:rPr>
+          <w:rStyle w:val="StringTok"/>
+        </w:rPr>
+        <w:t xml:space="preserve">"#cccccc"</w:t>
+      </w:r>
+      <w:r>
+        <w:rPr>
+          <w:rStyle w:val="NormalTok"/>
+        </w:rPr>
+        <w:t xml:space="preserve">)</w:t>
+      </w:r>
+      <w:r>
+        <w:br/>
+      </w:r>
+      <w:r>
+        <w:rPr>
+          <w:rStyle w:val="NormalTok"/>
+        </w:rPr>
+        <w:t xml:space="preserve">      } </w:t>
+      </w:r>
+      <w:r>
+        <w:rPr>
+          <w:rStyle w:val="ControlFlowTok"/>
+        </w:rPr>
+        <w:t xml:space="preserve">else</w:t>
+      </w:r>
+      <w:r>
+        <w:rPr>
+          <w:rStyle w:val="NormalTok"/>
+        </w:rPr>
+        <w:t xml:space="preserve"> </w:t>
+      </w:r>
+      <w:r>
+        <w:rPr>
+          <w:rStyle w:val="ControlFlowTok"/>
+        </w:rPr>
+        <w:t xml:space="preserve">if</w:t>
+      </w:r>
+      <w:r>
+        <w:rPr>
+          <w:rStyle w:val="NormalTok"/>
+        </w:rPr>
+        <w:t xml:space="preserve">(param_name</w:t>
+      </w:r>
+      <w:r>
+        <w:rPr>
+          <w:rStyle w:val="SpecialCharTok"/>
+        </w:rPr>
+        <w:t xml:space="preserve">==</w:t>
+      </w:r>
+      <w:r>
+        <w:rPr>
+          <w:rStyle w:val="StringTok"/>
+        </w:rPr>
+        <w:t xml:space="preserve">"Secchi_Depth"</w:t>
+      </w:r>
+      <w:r>
+        <w:rPr>
+          <w:rStyle w:val="NormalTok"/>
+        </w:rPr>
+        <w:t xml:space="preserve">){</w:t>
+      </w:r>
+      <w:r>
+        <w:br/>
+      </w:r>
+      <w:r>
+        <w:rPr>
+          <w:rStyle w:val="NormalTok"/>
+        </w:rPr>
+        <w:t xml:space="preserve">      </w:t>
+      </w:r>
+      <w:r>
+        <w:rPr>
+          <w:rStyle w:val="FunctionTok"/>
+        </w:rPr>
+        <w:t xml:space="preserve">scale_fill_manual</w:t>
+      </w:r>
+      <w:r>
+        <w:rPr>
+          <w:rStyle w:val="NormalTok"/>
+        </w:rPr>
+        <w:t xml:space="preserve">(</w:t>
+      </w:r>
+      <w:r>
+        <w:rPr>
+          <w:rStyle w:val="AttributeTok"/>
+        </w:rPr>
+        <w:t xml:space="preserve">values=</w:t>
+      </w:r>
+      <w:r>
+        <w:rPr>
+          <w:rStyle w:val="FunctionTok"/>
+        </w:rPr>
+        <w:t xml:space="preserve">c</w:t>
+      </w:r>
+      <w:r>
+        <w:rPr>
+          <w:rStyle w:val="NormalTok"/>
+        </w:rPr>
+        <w:t xml:space="preserve">(</w:t>
+      </w:r>
+      <w:r>
+        <w:rPr>
+          <w:rStyle w:val="StringTok"/>
+        </w:rPr>
+        <w:t xml:space="preserve">"S"</w:t>
+      </w:r>
+      <w:r>
+        <w:rPr>
+          <w:rStyle w:val="OtherTok"/>
+        </w:rPr>
+        <w:t xml:space="preserve">=</w:t>
+      </w:r>
+      <w:r>
+        <w:rPr>
+          <w:rStyle w:val="NormalTok"/>
+        </w:rPr>
+        <w:t xml:space="preserve"> </w:t>
+      </w:r>
+      <w:r>
+        <w:rPr>
+          <w:rStyle w:val="StringTok"/>
+        </w:rPr>
+        <w:t xml:space="preserve">"#F8766D"</w:t>
+      </w:r>
+      <w:r>
+        <w:rPr>
+          <w:rStyle w:val="NormalTok"/>
+        </w:rPr>
+        <w:t xml:space="preserve">, </w:t>
+      </w:r>
+      <w:r>
+        <w:rPr>
+          <w:rStyle w:val="StringTok"/>
+        </w:rPr>
+        <w:t xml:space="preserve">"U"</w:t>
+      </w:r>
+      <w:r>
+        <w:rPr>
+          <w:rStyle w:val="OtherTok"/>
+        </w:rPr>
+        <w:t xml:space="preserve">=</w:t>
+      </w:r>
+      <w:r>
+        <w:rPr>
+          <w:rStyle w:val="NormalTok"/>
+        </w:rPr>
+        <w:t xml:space="preserve"> </w:t>
+      </w:r>
+      <w:r>
+        <w:rPr>
+          <w:rStyle w:val="StringTok"/>
+        </w:rPr>
+        <w:t xml:space="preserve">"#00BFC4"</w:t>
+      </w:r>
+      <w:r>
+        <w:rPr>
+          <w:rStyle w:val="NormalTok"/>
+        </w:rPr>
+        <w:t xml:space="preserve">,</w:t>
+      </w:r>
+      <w:r>
+        <w:br/>
+      </w:r>
+      <w:r>
+        <w:rPr>
+          <w:rStyle w:val="NormalTok"/>
+        </w:rPr>
+        <w:t xml:space="preserve">                     </w:t>
+      </w:r>
+      <w:r>
+        <w:rPr>
+          <w:rStyle w:val="StringTok"/>
+        </w:rPr>
+        <w:t xml:space="preserve">"SU"</w:t>
+      </w:r>
+      <w:r>
+        <w:rPr>
+          <w:rStyle w:val="OtherTok"/>
+        </w:rPr>
+        <w:t xml:space="preserve">=</w:t>
+      </w:r>
+      <w:r>
+        <w:rPr>
+          <w:rStyle w:val="StringTok"/>
+        </w:rPr>
+        <w:t xml:space="preserve">"#7CAE00"</w:t>
+      </w:r>
+      <w:r>
+        <w:rPr>
+          <w:rStyle w:val="NormalTok"/>
+        </w:rPr>
+        <w:t xml:space="preserve">), </w:t>
+      </w:r>
+      <w:r>
+        <w:rPr>
+          <w:rStyle w:val="AttributeTok"/>
+        </w:rPr>
+        <w:t xml:space="preserve">na.value=</w:t>
+      </w:r>
+      <w:r>
+        <w:rPr>
+          <w:rStyle w:val="StringTok"/>
+        </w:rPr>
+        <w:t xml:space="preserve">"#cccccc"</w:t>
+      </w:r>
+      <w:r>
+        <w:rPr>
+          <w:rStyle w:val="NormalTok"/>
+        </w:rPr>
+        <w:t xml:space="preserve">)</w:t>
+      </w:r>
+      <w:r>
+        <w:br/>
+      </w:r>
+      <w:r>
+        <w:rPr>
+          <w:rStyle w:val="NormalTok"/>
+        </w:rPr>
+        <w:t xml:space="preserve">      } </w:t>
+      </w:r>
+      <w:r>
+        <w:rPr>
+          <w:rStyle w:val="ControlFlowTok"/>
+        </w:rPr>
+        <w:t xml:space="preserve">else</w:t>
+      </w:r>
+      <w:r>
+        <w:rPr>
+          <w:rStyle w:val="NormalTok"/>
+        </w:rPr>
+        <w:t xml:space="preserve"> {</w:t>
+      </w:r>
+      <w:r>
+        <w:br/>
+      </w:r>
+      <w:r>
+        <w:rPr>
+          <w:rStyle w:val="NormalTok"/>
+        </w:rPr>
+        <w:t xml:space="preserve">      </w:t>
+      </w:r>
+      <w:r>
+        <w:rPr>
+          <w:rStyle w:val="FunctionTok"/>
+        </w:rPr>
+        <w:t xml:space="preserve">scale_fill_manual</w:t>
+      </w:r>
+      <w:r>
+        <w:rPr>
+          <w:rStyle w:val="NormalTok"/>
+        </w:rPr>
+        <w:t xml:space="preserve">(</w:t>
+      </w:r>
+      <w:r>
+        <w:rPr>
+          <w:rStyle w:val="AttributeTok"/>
+        </w:rPr>
+        <w:t xml:space="preserve">values=</w:t>
+      </w:r>
+      <w:r>
+        <w:rPr>
+          <w:rStyle w:val="FunctionTok"/>
+        </w:rPr>
+        <w:t xml:space="preserve">c</w:t>
+      </w:r>
+      <w:r>
+        <w:rPr>
+          <w:rStyle w:val="NormalTok"/>
+        </w:rPr>
+        <w:t xml:space="preserve">(</w:t>
+      </w:r>
+      <w:r>
+        <w:rPr>
+          <w:rStyle w:val="StringTok"/>
+        </w:rPr>
+        <w:t xml:space="preserve">"U"</w:t>
+      </w:r>
+      <w:r>
+        <w:rPr>
+          <w:rStyle w:val="OtherTok"/>
+        </w:rPr>
+        <w:t xml:space="preserve">=</w:t>
+      </w:r>
+      <w:r>
+        <w:rPr>
+          <w:rStyle w:val="NormalTok"/>
+        </w:rPr>
+        <w:t xml:space="preserve"> </w:t>
+      </w:r>
+      <w:r>
+        <w:rPr>
+          <w:rStyle w:val="StringTok"/>
+        </w:rPr>
+        <w:t xml:space="preserve">"#00BFC4"</w:t>
+      </w:r>
+      <w:r>
+        <w:rPr>
+          <w:rStyle w:val="NormalTok"/>
+        </w:rPr>
+        <w:t xml:space="preserve">), </w:t>
+      </w:r>
+      <w:r>
+        <w:rPr>
+          <w:rStyle w:val="AttributeTok"/>
+        </w:rPr>
+        <w:t xml:space="preserve">na.value=</w:t>
+      </w:r>
+      <w:r>
+        <w:rPr>
+          <w:rStyle w:val="StringTok"/>
+        </w:rPr>
+        <w:t xml:space="preserve">"#cccccc"</w:t>
+      </w:r>
+      <w:r>
+        <w:rPr>
+          <w:rStyle w:val="NormalTok"/>
+        </w:rPr>
+        <w:t xml:space="preserve">)</w:t>
+      </w:r>
+      <w:r>
+        <w:br/>
+      </w:r>
+      <w:r>
+        <w:rPr>
+          <w:rStyle w:val="NormalTok"/>
+        </w:rPr>
+        <w:t xml:space="preserve">      }}</w:t>
+      </w:r>
+      <w:r>
+        <w:br/>
+      </w:r>
+      <w:r>
+        <w:rPr>
+          <w:rStyle w:val="NormalTok"/>
+        </w:rPr>
+        <w:t xml:space="preserve">   </w:t>
+      </w:r>
+      <w:r>
+        <w:rPr>
+          <w:rStyle w:val="FunctionTok"/>
+        </w:rPr>
+        <w:t xml:space="preserve">print</w:t>
+      </w:r>
+      <w:r>
+        <w:rPr>
+          <w:rStyle w:val="NormalTok"/>
+        </w:rPr>
+        <w:t xml:space="preserve">(p1)</w:t>
+      </w:r>
+      <w:r>
+        <w:br/>
+      </w:r>
+      <w:r>
+        <w:rPr>
+          <w:rStyle w:val="NormalTok"/>
+        </w:rPr>
+        <w:t xml:space="preserve">   }</w:t>
+      </w:r>
+      <w:r>
+        <w:br/>
+      </w:r>
+      <w:r>
+        <w:rPr>
+          <w:rStyle w:val="NormalTok"/>
+        </w:rPr>
+        <w:t xml:space="preserve">}</w:t>
+      </w:r>
+    </w:p>
+    <w:p>
+      <w:pPr>
+        <w:pStyle w:val="FirstParagraph"/>
+      </w:pPr>
       <w:r>
         <w:drawing>
           <wp:inline>
-            <wp:extent cx="5334000" cy="6400800"/>
+            <wp:extent cx="5334000" cy="2667000"/>
             <wp:effectExtent b="0" l="0" r="0" t="0"/>
             <wp:docPr descr="" title="" id="1" name="Picture"/>
             <a:graphic>
               <a:graphicData uri="http://schemas.openxmlformats.org/drawingml/2006/picture">
                 <pic:pic>
                   <pic:nvPicPr>
-                    <pic:cNvPr descr="C:\Users\jepanzik\Box\R%20Projects\SEACAR_Trend_Analyses\WQ_Discrete\output\Chlorophyll_a_corrected_for_pheophytin\WC_Discrete_ChlaC_Lab_Bottom_Report_files/figure-latex/BoxPlots_ManagedArea-4.png" id="0" name="Picture"/>
+                    <pic:cNvPr descr="C:\Users\jepanzik\Box\R%20Projects\SEACAR_Trend_Analyses\WQ_Discrete\output\Chlorophyll_a_corrected_for_pheophytin\WC_Discrete_ChlaC_Lab_Bottom_Report_files/figure-latex/Scatter_Excluded-1.png" id="0" name="Picture"/>
                     <pic:cNvPicPr>
                       <a:picLocks noChangeArrowheads="1" noChangeAspect="1"/>
                     </pic:cNvPicPr>
                   </pic:nvPicPr>
                   <pic:blipFill>
-                    <a:blip r:embed="rId50"/>
+                    <a:blip r:embed="rId47"/>
                     <a:stretch>
                       <a:fillRect/>
                     </a:stretch>
@@ -42879,7 +44090,7 @@
                   <pic:spPr bwMode="auto">
                     <a:xfrm>
                       <a:off x="0" y="0"/>
-                      <a:ext cx="5334000" cy="6400800"/>
+                      <a:ext cx="5334000" cy="2667000"/>
                     </a:xfrm>
                     <a:prstGeom prst="rect">
                       <a:avLst/>
@@ -42903,20 +44114,20 @@
       <w:r>
         <w:drawing>
           <wp:inline>
-            <wp:extent cx="5334000" cy="6400800"/>
+            <wp:extent cx="5334000" cy="2667000"/>
             <wp:effectExtent b="0" l="0" r="0" t="0"/>
             <wp:docPr descr="" title="" id="1" name="Picture"/>
             <a:graphic>
               <a:graphicData uri="http://schemas.openxmlformats.org/drawingml/2006/picture">
                 <pic:pic>
                   <pic:nvPicPr>
-                    <pic:cNvPr descr="C:\Users\jepanzik\Box\R%20Projects\SEACAR_Trend_Analyses\WQ_Discrete\output\Chlorophyll_a_corrected_for_pheophytin\WC_Discrete_ChlaC_Lab_Bottom_Report_files/figure-latex/BoxPlots_ManagedArea-5.png" id="0" name="Picture"/>
+                    <pic:cNvPr descr="C:\Users\jepanzik\Box\R%20Projects\SEACAR_Trend_Analyses\WQ_Discrete\output\Chlorophyll_a_corrected_for_pheophytin\WC_Discrete_ChlaC_Lab_Bottom_Report_files/figure-latex/Scatter_Excluded-2.png" id="0" name="Picture"/>
                     <pic:cNvPicPr>
                       <a:picLocks noChangeArrowheads="1" noChangeAspect="1"/>
                     </pic:cNvPicPr>
                   </pic:nvPicPr>
                   <pic:blipFill>
-                    <a:blip r:embed="rId51"/>
+                    <a:blip r:embed="rId48"/>
                     <a:stretch>
                       <a:fillRect/>
                     </a:stretch>
@@ -42924,7 +44135,7 @@
                   <pic:spPr bwMode="auto">
                     <a:xfrm>
                       <a:off x="0" y="0"/>
-                      <a:ext cx="5334000" cy="6400800"/>
+                      <a:ext cx="5334000" cy="2667000"/>
                     </a:xfrm>
                     <a:prstGeom prst="rect">
                       <a:avLst/>
@@ -42948,20 +44159,20 @@
       <w:r>
         <w:drawing>
           <wp:inline>
-            <wp:extent cx="5334000" cy="6400800"/>
+            <wp:extent cx="5334000" cy="2667000"/>
             <wp:effectExtent b="0" l="0" r="0" t="0"/>
             <wp:docPr descr="" title="" id="1" name="Picture"/>
             <a:graphic>
               <a:graphicData uri="http://schemas.openxmlformats.org/drawingml/2006/picture">
                 <pic:pic>
                   <pic:nvPicPr>
-                    <pic:cNvPr descr="C:\Users\jepanzik\Box\R%20Projects\SEACAR_Trend_Analyses\WQ_Discrete\output\Chlorophyll_a_corrected_for_pheophytin\WC_Discrete_ChlaC_Lab_Bottom_Report_files/figure-latex/BoxPlots_ManagedArea-6.png" id="0" name="Picture"/>
+                    <pic:cNvPr descr="C:\Users\jepanzik\Box\R%20Projects\SEACAR_Trend_Analyses\WQ_Discrete\output\Chlorophyll_a_corrected_for_pheophytin\WC_Discrete_ChlaC_Lab_Bottom_Report_files/figure-latex/Scatter_Excluded-3.png" id="0" name="Picture"/>
                     <pic:cNvPicPr>
                       <a:picLocks noChangeArrowheads="1" noChangeAspect="1"/>
                     </pic:cNvPicPr>
                   </pic:nvPicPr>
                   <pic:blipFill>
-                    <a:blip r:embed="rId52"/>
+                    <a:blip r:embed="rId49"/>
                     <a:stretch>
                       <a:fillRect/>
                     </a:stretch>
@@ -42969,7 +44180,7 @@
                   <pic:spPr bwMode="auto">
                     <a:xfrm>
                       <a:off x="0" y="0"/>
-                      <a:ext cx="5334000" cy="6400800"/>
+                      <a:ext cx="5334000" cy="2667000"/>
                     </a:xfrm>
                     <a:prstGeom prst="rect">
                       <a:avLst/>
@@ -42993,20 +44204,20 @@
       <w:r>
         <w:drawing>
           <wp:inline>
-            <wp:extent cx="5334000" cy="6400800"/>
+            <wp:extent cx="5334000" cy="2667000"/>
             <wp:effectExtent b="0" l="0" r="0" t="0"/>
             <wp:docPr descr="" title="" id="1" name="Picture"/>
             <a:graphic>
               <a:graphicData uri="http://schemas.openxmlformats.org/drawingml/2006/picture">
                 <pic:pic>
                   <pic:nvPicPr>
-                    <pic:cNvPr descr="C:\Users\jepanzik\Box\R%20Projects\SEACAR_Trend_Analyses\WQ_Discrete\output\Chlorophyll_a_corrected_for_pheophytin\WC_Discrete_ChlaC_Lab_Bottom_Report_files/figure-latex/BoxPlots_ManagedArea-7.png" id="0" name="Picture"/>
+                    <pic:cNvPr descr="C:\Users\jepanzik\Box\R%20Projects\SEACAR_Trend_Analyses\WQ_Discrete\output\Chlorophyll_a_corrected_for_pheophytin\WC_Discrete_ChlaC_Lab_Bottom_Report_files/figure-latex/Scatter_Excluded-4.png" id="0" name="Picture"/>
                     <pic:cNvPicPr>
                       <a:picLocks noChangeArrowheads="1" noChangeAspect="1"/>
                     </pic:cNvPicPr>
                   </pic:nvPicPr>
                   <pic:blipFill>
-                    <a:blip r:embed="rId53"/>
+                    <a:blip r:embed="rId50"/>
                     <a:stretch>
                       <a:fillRect/>
                     </a:stretch>
@@ -43014,7 +44225,7 @@
                   <pic:spPr bwMode="auto">
                     <a:xfrm>
                       <a:off x="0" y="0"/>
-                      <a:ext cx="5334000" cy="6400800"/>
+                      <a:ext cx="5334000" cy="2667000"/>
                     </a:xfrm>
                     <a:prstGeom prst="rect">
                       <a:avLst/>
@@ -43038,20 +44249,20 @@
       <w:r>
         <w:drawing>
           <wp:inline>
-            <wp:extent cx="5334000" cy="6400800"/>
+            <wp:extent cx="5334000" cy="2667000"/>
             <wp:effectExtent b="0" l="0" r="0" t="0"/>
             <wp:docPr descr="" title="" id="1" name="Picture"/>
             <a:graphic>
               <a:graphicData uri="http://schemas.openxmlformats.org/drawingml/2006/picture">
                 <pic:pic>
                   <pic:nvPicPr>
-                    <pic:cNvPr descr="C:\Users\jepanzik\Box\R%20Projects\SEACAR_Trend_Analyses\WQ_Discrete\output\Chlorophyll_a_corrected_for_pheophytin\WC_Discrete_ChlaC_Lab_Bottom_Report_files/figure-latex/BoxPlots_ManagedArea-8.png" id="0" name="Picture"/>
+                    <pic:cNvPr descr="C:\Users\jepanzik\Box\R%20Projects\SEACAR_Trend_Analyses\WQ_Discrete\output\Chlorophyll_a_corrected_for_pheophytin\WC_Discrete_ChlaC_Lab_Bottom_Report_files/figure-latex/Scatter_Excluded-5.png" id="0" name="Picture"/>
                     <pic:cNvPicPr>
                       <a:picLocks noChangeArrowheads="1" noChangeAspect="1"/>
                     </pic:cNvPicPr>
                   </pic:nvPicPr>
                   <pic:blipFill>
-                    <a:blip r:embed="rId54"/>
+                    <a:blip r:embed="rId51"/>
                     <a:stretch>
                       <a:fillRect/>
                     </a:stretch>
@@ -43059,7 +44270,7 @@
                   <pic:spPr bwMode="auto">
                     <a:xfrm>
                       <a:off x="0" y="0"/>
-                      <a:ext cx="5334000" cy="6400800"/>
+                      <a:ext cx="5334000" cy="2667000"/>
                     </a:xfrm>
                     <a:prstGeom prst="rect">
                       <a:avLst/>
@@ -43083,20 +44294,20 @@
       <w:r>
         <w:drawing>
           <wp:inline>
-            <wp:extent cx="5334000" cy="6400800"/>
+            <wp:extent cx="5334000" cy="2667000"/>
             <wp:effectExtent b="0" l="0" r="0" t="0"/>
             <wp:docPr descr="" title="" id="1" name="Picture"/>
             <a:graphic>
               <a:graphicData uri="http://schemas.openxmlformats.org/drawingml/2006/picture">
                 <pic:pic>
                   <pic:nvPicPr>
-                    <pic:cNvPr descr="C:\Users\jepanzik\Box\R%20Projects\SEACAR_Trend_Analyses\WQ_Discrete\output\Chlorophyll_a_corrected_for_pheophytin\WC_Discrete_ChlaC_Lab_Bottom_Report_files/figure-latex/BoxPlots_ManagedArea-9.png" id="0" name="Picture"/>
+                    <pic:cNvPr descr="C:\Users\jepanzik\Box\R%20Projects\SEACAR_Trend_Analyses\WQ_Discrete\output\Chlorophyll_a_corrected_for_pheophytin\WC_Discrete_ChlaC_Lab_Bottom_Report_files/figure-latex/Scatter_Excluded-6.png" id="0" name="Picture"/>
                     <pic:cNvPicPr>
                       <a:picLocks noChangeArrowheads="1" noChangeAspect="1"/>
                     </pic:cNvPicPr>
                   </pic:nvPicPr>
                   <pic:blipFill>
-                    <a:blip r:embed="rId55"/>
+                    <a:blip r:embed="rId52"/>
                     <a:stretch>
                       <a:fillRect/>
                     </a:stretch>
@@ -43104,7 +44315,7 @@
                   <pic:spPr bwMode="auto">
                     <a:xfrm>
                       <a:off x="0" y="0"/>
-                      <a:ext cx="5334000" cy="6400800"/>
+                      <a:ext cx="5334000" cy="2667000"/>
                     </a:xfrm>
                     <a:prstGeom prst="rect">
                       <a:avLst/>
@@ -43128,20 +44339,20 @@
       <w:r>
         <w:drawing>
           <wp:inline>
-            <wp:extent cx="5334000" cy="6400800"/>
+            <wp:extent cx="5334000" cy="2667000"/>
             <wp:effectExtent b="0" l="0" r="0" t="0"/>
             <wp:docPr descr="" title="" id="1" name="Picture"/>
             <a:graphic>
               <a:graphicData uri="http://schemas.openxmlformats.org/drawingml/2006/picture">
                 <pic:pic>
                   <pic:nvPicPr>
-                    <pic:cNvPr descr="C:\Users\jepanzik\Box\R%20Projects\SEACAR_Trend_Analyses\WQ_Discrete\output\Chlorophyll_a_corrected_for_pheophytin\WC_Discrete_ChlaC_Lab_Bottom_Report_files/figure-latex/BoxPlots_ManagedArea-10.png" id="0" name="Picture"/>
+                    <pic:cNvPr descr="C:\Users\jepanzik\Box\R%20Projects\SEACAR_Trend_Analyses\WQ_Discrete\output\Chlorophyll_a_corrected_for_pheophytin\WC_Discrete_ChlaC_Lab_Bottom_Report_files/figure-latex/Scatter_Excluded-7.png" id="0" name="Picture"/>
                     <pic:cNvPicPr>
                       <a:picLocks noChangeArrowheads="1" noChangeAspect="1"/>
                     </pic:cNvPicPr>
                   </pic:nvPicPr>
                   <pic:blipFill>
-                    <a:blip r:embed="rId56"/>
+                    <a:blip r:embed="rId53"/>
                     <a:stretch>
                       <a:fillRect/>
                     </a:stretch>
@@ -43149,7 +44360,7 @@
                   <pic:spPr bwMode="auto">
                     <a:xfrm>
                       <a:off x="0" y="0"/>
-                      <a:ext cx="5334000" cy="6400800"/>
+                      <a:ext cx="5334000" cy="2667000"/>
                     </a:xfrm>
                     <a:prstGeom prst="rect">
                       <a:avLst/>
@@ -43173,20 +44384,20 @@
       <w:r>
         <w:drawing>
           <wp:inline>
-            <wp:extent cx="5334000" cy="6400800"/>
+            <wp:extent cx="5334000" cy="2667000"/>
             <wp:effectExtent b="0" l="0" r="0" t="0"/>
             <wp:docPr descr="" title="" id="1" name="Picture"/>
             <a:graphic>
               <a:graphicData uri="http://schemas.openxmlformats.org/drawingml/2006/picture">
                 <pic:pic>
                   <pic:nvPicPr>
-                    <pic:cNvPr descr="C:\Users\jepanzik\Box\R%20Projects\SEACAR_Trend_Analyses\WQ_Discrete\output\Chlorophyll_a_corrected_for_pheophytin\WC_Discrete_ChlaC_Lab_Bottom_Report_files/figure-latex/BoxPlots_ManagedArea-11.png" id="0" name="Picture"/>
+                    <pic:cNvPr descr="C:\Users\jepanzik\Box\R%20Projects\SEACAR_Trend_Analyses\WQ_Discrete\output\Chlorophyll_a_corrected_for_pheophytin\WC_Discrete_ChlaC_Lab_Bottom_Report_files/figure-latex/Scatter_Excluded-8.png" id="0" name="Picture"/>
                     <pic:cNvPicPr>
                       <a:picLocks noChangeArrowheads="1" noChangeAspect="1"/>
                     </pic:cNvPicPr>
                   </pic:nvPicPr>
                   <pic:blipFill>
-                    <a:blip r:embed="rId57"/>
+                    <a:blip r:embed="rId54"/>
                     <a:stretch>
                       <a:fillRect/>
                     </a:stretch>
@@ -43194,7 +44405,7 @@
                   <pic:spPr bwMode="auto">
                     <a:xfrm>
                       <a:off x="0" y="0"/>
-                      <a:ext cx="5334000" cy="6400800"/>
+                      <a:ext cx="5334000" cy="2667000"/>
                     </a:xfrm>
                     <a:prstGeom prst="rect">
                       <a:avLst/>
@@ -43218,20 +44429,20 @@
       <w:r>
         <w:drawing>
           <wp:inline>
-            <wp:extent cx="5334000" cy="6400800"/>
+            <wp:extent cx="5334000" cy="2667000"/>
             <wp:effectExtent b="0" l="0" r="0" t="0"/>
             <wp:docPr descr="" title="" id="1" name="Picture"/>
             <a:graphic>
               <a:graphicData uri="http://schemas.openxmlformats.org/drawingml/2006/picture">
                 <pic:pic>
                   <pic:nvPicPr>
-                    <pic:cNvPr descr="C:\Users\jepanzik\Box\R%20Projects\SEACAR_Trend_Analyses\WQ_Discrete\output\Chlorophyll_a_corrected_for_pheophytin\WC_Discrete_ChlaC_Lab_Bottom_Report_files/figure-latex/BoxPlots_ManagedArea-12.png" id="0" name="Picture"/>
+                    <pic:cNvPr descr="C:\Users\jepanzik\Box\R%20Projects\SEACAR_Trend_Analyses\WQ_Discrete\output\Chlorophyll_a_corrected_for_pheophytin\WC_Discrete_ChlaC_Lab_Bottom_Report_files/figure-latex/Scatter_Excluded-9.png" id="0" name="Picture"/>
                     <pic:cNvPicPr>
                       <a:picLocks noChangeArrowheads="1" noChangeAspect="1"/>
                     </pic:cNvPicPr>
                   </pic:nvPicPr>
                   <pic:blipFill>
-                    <a:blip r:embed="rId58"/>
+                    <a:blip r:embed="rId55"/>
                     <a:stretch>
                       <a:fillRect/>
                     </a:stretch>
@@ -43239,7 +44450,7 @@
                   <pic:spPr bwMode="auto">
                     <a:xfrm>
                       <a:off x="0" y="0"/>
-                      <a:ext cx="5334000" cy="6400800"/>
+                      <a:ext cx="5334000" cy="2667000"/>
                     </a:xfrm>
                     <a:prstGeom prst="rect">
                       <a:avLst/>
@@ -43263,20 +44474,20 @@
       <w:r>
         <w:drawing>
           <wp:inline>
-            <wp:extent cx="5334000" cy="6400800"/>
+            <wp:extent cx="5334000" cy="2667000"/>
             <wp:effectExtent b="0" l="0" r="0" t="0"/>
             <wp:docPr descr="" title="" id="1" name="Picture"/>
             <a:graphic>
               <a:graphicData uri="http://schemas.openxmlformats.org/drawingml/2006/picture">
                 <pic:pic>
                   <pic:nvPicPr>
-                    <pic:cNvPr descr="C:\Users\jepanzik\Box\R%20Projects\SEACAR_Trend_Analyses\WQ_Discrete\output\Chlorophyll_a_corrected_for_pheophytin\WC_Discrete_ChlaC_Lab_Bottom_Report_files/figure-latex/BoxPlots_ManagedArea-13.png" id="0" name="Picture"/>
+                    <pic:cNvPr descr="C:\Users\jepanzik\Box\R%20Projects\SEACAR_Trend_Analyses\WQ_Discrete\output\Chlorophyll_a_corrected_for_pheophytin\WC_Discrete_ChlaC_Lab_Bottom_Report_files/figure-latex/Scatter_Excluded-10.png" id="0" name="Picture"/>
                     <pic:cNvPicPr>
                       <a:picLocks noChangeArrowheads="1" noChangeAspect="1"/>
                     </pic:cNvPicPr>
                   </pic:nvPicPr>
                   <pic:blipFill>
-                    <a:blip r:embed="rId59"/>
+                    <a:blip r:embed="rId56"/>
                     <a:stretch>
                       <a:fillRect/>
                     </a:stretch>
@@ -43284,7 +44495,7 @@
                   <pic:spPr bwMode="auto">
                     <a:xfrm>
                       <a:off x="0" y="0"/>
-                      <a:ext cx="5334000" cy="6400800"/>
+                      <a:ext cx="5334000" cy="2667000"/>
                     </a:xfrm>
                     <a:prstGeom prst="rect">
                       <a:avLst/>
@@ -43308,20 +44519,20 @@
       <w:r>
         <w:drawing>
           <wp:inline>
-            <wp:extent cx="5334000" cy="6400800"/>
+            <wp:extent cx="5334000" cy="2667000"/>
             <wp:effectExtent b="0" l="0" r="0" t="0"/>
             <wp:docPr descr="" title="" id="1" name="Picture"/>
             <a:graphic>
               <a:graphicData uri="http://schemas.openxmlformats.org/drawingml/2006/picture">
                 <pic:pic>
                   <pic:nvPicPr>
-                    <pic:cNvPr descr="C:\Users\jepanzik\Box\R%20Projects\SEACAR_Trend_Analyses\WQ_Discrete\output\Chlorophyll_a_corrected_for_pheophytin\WC_Discrete_ChlaC_Lab_Bottom_Report_files/figure-latex/BoxPlots_ManagedArea-14.png" id="0" name="Picture"/>
+                    <pic:cNvPr descr="C:\Users\jepanzik\Box\R%20Projects\SEACAR_Trend_Analyses\WQ_Discrete\output\Chlorophyll_a_corrected_for_pheophytin\WC_Discrete_ChlaC_Lab_Bottom_Report_files/figure-latex/Scatter_Excluded-11.png" id="0" name="Picture"/>
                     <pic:cNvPicPr>
                       <a:picLocks noChangeArrowheads="1" noChangeAspect="1"/>
                     </pic:cNvPicPr>
                   </pic:nvPicPr>
                   <pic:blipFill>
-                    <a:blip r:embed="rId60"/>
+                    <a:blip r:embed="rId57"/>
                     <a:stretch>
                       <a:fillRect/>
                     </a:stretch>
@@ -43329,7 +44540,7 @@
                   <pic:spPr bwMode="auto">
                     <a:xfrm>
                       <a:off x="0" y="0"/>
-                      <a:ext cx="5334000" cy="6400800"/>
+                      <a:ext cx="5334000" cy="2667000"/>
                     </a:xfrm>
                     <a:prstGeom prst="rect">
                       <a:avLst/>
@@ -43353,20 +44564,20 @@
       <w:r>
         <w:drawing>
           <wp:inline>
-            <wp:extent cx="5334000" cy="6400800"/>
+            <wp:extent cx="5334000" cy="2667000"/>
             <wp:effectExtent b="0" l="0" r="0" t="0"/>
             <wp:docPr descr="" title="" id="1" name="Picture"/>
             <a:graphic>
               <a:graphicData uri="http://schemas.openxmlformats.org/drawingml/2006/picture">
                 <pic:pic>
                   <pic:nvPicPr>
-                    <pic:cNvPr descr="C:\Users\jepanzik\Box\R%20Projects\SEACAR_Trend_Analyses\WQ_Discrete\output\Chlorophyll_a_corrected_for_pheophytin\WC_Discrete_ChlaC_Lab_Bottom_Report_files/figure-latex/BoxPlots_ManagedArea-15.png" id="0" name="Picture"/>
+                    <pic:cNvPr descr="C:\Users\jepanzik\Box\R%20Projects\SEACAR_Trend_Analyses\WQ_Discrete\output\Chlorophyll_a_corrected_for_pheophytin\WC_Discrete_ChlaC_Lab_Bottom_Report_files/figure-latex/Scatter_Excluded-12.png" id="0" name="Picture"/>
                     <pic:cNvPicPr>
                       <a:picLocks noChangeArrowheads="1" noChangeAspect="1"/>
                     </pic:cNvPicPr>
                   </pic:nvPicPr>
                   <pic:blipFill>
-                    <a:blip r:embed="rId61"/>
+                    <a:blip r:embed="rId58"/>
                     <a:stretch>
                       <a:fillRect/>
                     </a:stretch>
@@ -43374,7 +44585,7 @@
                   <pic:spPr bwMode="auto">
                     <a:xfrm>
                       <a:off x="0" y="0"/>
-                      <a:ext cx="5334000" cy="6400800"/>
+                      <a:ext cx="5334000" cy="2667000"/>
                     </a:xfrm>
                     <a:prstGeom prst="rect">
                       <a:avLst/>
@@ -43392,1408 +44603,9 @@
           </wp:inline>
         </w:drawing>
       </w:r>
-    </w:p>
-    <w:bookmarkEnd w:id="62"/>
-    <w:bookmarkStart w:id="97" w:name="appendix-v-excluded-managed-areas"/>
-    <w:p>
-      <w:pPr>
-        <w:pStyle w:val="Heading1"/>
-      </w:pPr>
-      <w:r>
-        <w:t xml:space="preserve">Appendix V: Excluded Managed Areas</w:t>
-      </w:r>
-    </w:p>
-    <w:p>
-      <w:pPr>
-        <w:pStyle w:val="FirstParagraph"/>
-      </w:pPr>
-      <w:r>
-        <w:t xml:space="preserve">Scatter plots of data values are created for managed areas that have fewer than 10 separate years of data entries. Data points are colored based on specific value qualifiers of interest.</w:t>
-      </w:r>
-    </w:p>
-    <w:p>
-      <w:pPr>
-        <w:pStyle w:val="SourceCode"/>
-      </w:pPr>
-      <w:r>
-        <w:rPr>
-          <w:rStyle w:val="CommentTok"/>
-        </w:rPr>
-        <w:t xml:space="preserve"># Determines whether excluded managed areas exist. If they do, begins</w:t>
-      </w:r>
-      <w:r>
-        <w:br/>
-      </w:r>
-      <w:r>
-        <w:rPr>
-          <w:rStyle w:val="CommentTok"/>
-        </w:rPr>
-        <w:t xml:space="preserve"># looping through them</w:t>
-      </w:r>
-      <w:r>
-        <w:br/>
-      </w:r>
-      <w:r>
-        <w:rPr>
-          <w:rStyle w:val="ControlFlowTok"/>
-        </w:rPr>
-        <w:t xml:space="preserve">if</w:t>
-      </w:r>
-      <w:r>
-        <w:rPr>
-          <w:rStyle w:val="NormalTok"/>
-        </w:rPr>
-        <w:t xml:space="preserve">(z</w:t>
-      </w:r>
-      <w:r>
-        <w:rPr>
-          <w:rStyle w:val="SpecialCharTok"/>
-        </w:rPr>
-        <w:t xml:space="preserve">==</w:t>
-      </w:r>
-      <w:r>
-        <w:rPr>
-          <w:rStyle w:val="DecValTok"/>
-        </w:rPr>
-        <w:t xml:space="preserve">0</w:t>
-      </w:r>
-      <w:r>
-        <w:rPr>
-          <w:rStyle w:val="NormalTok"/>
-        </w:rPr>
-        <w:t xml:space="preserve">){</w:t>
-      </w:r>
-      <w:r>
-        <w:br/>
-      </w:r>
-      <w:r>
-        <w:rPr>
-          <w:rStyle w:val="NormalTok"/>
-        </w:rPr>
-        <w:t xml:space="preserve">   </w:t>
-      </w:r>
-      <w:r>
-        <w:rPr>
-          <w:rStyle w:val="FunctionTok"/>
-        </w:rPr>
-        <w:t xml:space="preserve">print</w:t>
-      </w:r>
-      <w:r>
-        <w:rPr>
-          <w:rStyle w:val="NormalTok"/>
-        </w:rPr>
-        <w:t xml:space="preserve">(</w:t>
-      </w:r>
-      <w:r>
-        <w:rPr>
-          <w:rStyle w:val="StringTok"/>
-        </w:rPr>
-        <w:t xml:space="preserve">"There are no managed areas that qualify."</w:t>
-      </w:r>
-      <w:r>
-        <w:rPr>
-          <w:rStyle w:val="NormalTok"/>
-        </w:rPr>
-        <w:t xml:space="preserve">)</w:t>
-      </w:r>
-      <w:r>
-        <w:br/>
-      </w:r>
-      <w:r>
-        <w:rPr>
-          <w:rStyle w:val="NormalTok"/>
-        </w:rPr>
-        <w:t xml:space="preserve">} </w:t>
-      </w:r>
-      <w:r>
-        <w:rPr>
-          <w:rStyle w:val="ControlFlowTok"/>
-        </w:rPr>
-        <w:t xml:space="preserve">else</w:t>
-      </w:r>
-      <w:r>
-        <w:rPr>
-          <w:rStyle w:val="NormalTok"/>
-        </w:rPr>
-        <w:t xml:space="preserve"> {</w:t>
-      </w:r>
-      <w:r>
-        <w:br/>
-      </w:r>
-      <w:r>
-        <w:rPr>
-          <w:rStyle w:val="NormalTok"/>
-        </w:rPr>
-        <w:t xml:space="preserve">   </w:t>
-      </w:r>
-      <w:r>
-        <w:rPr>
-          <w:rStyle w:val="ControlFlowTok"/>
-        </w:rPr>
-        <w:t xml:space="preserve">for</w:t>
-      </w:r>
-      <w:r>
-        <w:rPr>
-          <w:rStyle w:val="NormalTok"/>
-        </w:rPr>
-        <w:t xml:space="preserve">(i </w:t>
-      </w:r>
-      <w:r>
-        <w:rPr>
-          <w:rStyle w:val="ControlFlowTok"/>
-        </w:rPr>
-        <w:t xml:space="preserve">in</w:t>
-      </w:r>
-      <w:r>
-        <w:rPr>
-          <w:rStyle w:val="NormalTok"/>
-        </w:rPr>
+      <w:r>
         <w:t xml:space="preserve"> </w:t>
       </w:r>
-      <w:r>
-        <w:rPr>
-          <w:rStyle w:val="DecValTok"/>
-        </w:rPr>
-        <w:t xml:space="preserve">1</w:t>
-      </w:r>
-      <w:r>
-        <w:rPr>
-          <w:rStyle w:val="SpecialCharTok"/>
-        </w:rPr>
-        <w:t xml:space="preserve">:</w:t>
-      </w:r>
-      <w:r>
-        <w:rPr>
-          <w:rStyle w:val="NormalTok"/>
-        </w:rPr>
-        <w:t xml:space="preserve">z){</w:t>
-      </w:r>
-      <w:r>
-        <w:br/>
-      </w:r>
-      <w:r>
-        <w:rPr>
-          <w:rStyle w:val="NormalTok"/>
-        </w:rPr>
-        <w:t xml:space="preserve">   </w:t>
-      </w:r>
-      <w:r>
-        <w:rPr>
-          <w:rStyle w:val="CommentTok"/>
-        </w:rPr>
-        <w:t xml:space="preserve"># Create scatter plot with data</w:t>
-      </w:r>
-      <w:r>
-        <w:br/>
-      </w:r>
-      <w:r>
-        <w:rPr>
-          <w:rStyle w:val="NormalTok"/>
-        </w:rPr>
-        <w:t xml:space="preserve">   p1</w:t>
-      </w:r>
-      <w:r>
-        <w:rPr>
-          <w:rStyle w:val="OtherTok"/>
-        </w:rPr>
-        <w:t xml:space="preserve">&lt;-</w:t>
-      </w:r>
-      <w:r>
-        <w:rPr>
-          <w:rStyle w:val="FunctionTok"/>
-        </w:rPr>
-        <w:t xml:space="preserve">ggplot</w:t>
-      </w:r>
-      <w:r>
-        <w:rPr>
-          <w:rStyle w:val="NormalTok"/>
-        </w:rPr>
-        <w:t xml:space="preserve">(</w:t>
-      </w:r>
-      <w:r>
-        <w:rPr>
-          <w:rStyle w:val="AttributeTok"/>
-        </w:rPr>
-        <w:t xml:space="preserve">data=</w:t>
-      </w:r>
-      <w:r>
-        <w:rPr>
-          <w:rStyle w:val="NormalTok"/>
-        </w:rPr>
-        <w:t xml:space="preserve">data[data</w:t>
-      </w:r>
-      <w:r>
-        <w:rPr>
-          <w:rStyle w:val="SpecialCharTok"/>
-        </w:rPr>
-        <w:t xml:space="preserve">$</w:t>
-      </w:r>
-      <w:r>
-        <w:rPr>
-          <w:rStyle w:val="NormalTok"/>
-        </w:rPr>
-        <w:t xml:space="preserve">ManagedAreaName</w:t>
-      </w:r>
-      <w:r>
-        <w:rPr>
-          <w:rStyle w:val="SpecialCharTok"/>
-        </w:rPr>
-        <w:t xml:space="preserve">==</w:t>
-      </w:r>
-      <w:r>
-        <w:rPr>
-          <w:rStyle w:val="NormalTok"/>
-        </w:rPr>
-        <w:t xml:space="preserve">MA_Exclude</w:t>
-      </w:r>
-      <w:r>
-        <w:rPr>
-          <w:rStyle w:val="SpecialCharTok"/>
-        </w:rPr>
-        <w:t xml:space="preserve">$</w:t>
-      </w:r>
-      <w:r>
-        <w:rPr>
-          <w:rStyle w:val="NormalTok"/>
-        </w:rPr>
-        <w:t xml:space="preserve">ManagedAreaName[i]</w:t>
-      </w:r>
-      <w:r>
-        <w:rPr>
-          <w:rStyle w:val="SpecialCharTok"/>
-        </w:rPr>
-        <w:t xml:space="preserve">&amp;</w:t>
-      </w:r>
-      <w:r>
-        <w:br/>
-      </w:r>
-      <w:r>
-        <w:rPr>
-          <w:rStyle w:val="NormalTok"/>
-        </w:rPr>
-        <w:t xml:space="preserve">               data</w:t>
-      </w:r>
-      <w:r>
-        <w:rPr>
-          <w:rStyle w:val="SpecialCharTok"/>
-        </w:rPr>
-        <w:t xml:space="preserve">$</w:t>
-      </w:r>
-      <w:r>
-        <w:rPr>
-          <w:rStyle w:val="NormalTok"/>
-        </w:rPr>
-        <w:t xml:space="preserve">Include</w:t>
-      </w:r>
-      <w:r>
-        <w:rPr>
-          <w:rStyle w:val="SpecialCharTok"/>
-        </w:rPr>
-        <w:t xml:space="preserve">==</w:t>
-      </w:r>
-      <w:r>
-        <w:rPr>
-          <w:rStyle w:val="ConstantTok"/>
-        </w:rPr>
-        <w:t xml:space="preserve">TRUE</w:t>
-      </w:r>
-      <w:r>
-        <w:rPr>
-          <w:rStyle w:val="NormalTok"/>
-        </w:rPr>
-        <w:t xml:space="preserve">, ],</w:t>
-      </w:r>
-      <w:r>
-        <w:br/>
-      </w:r>
-      <w:r>
-        <w:rPr>
-          <w:rStyle w:val="NormalTok"/>
-        </w:rPr>
-        <w:t xml:space="preserve">           </w:t>
-      </w:r>
-      <w:r>
-        <w:rPr>
-          <w:rStyle w:val="FunctionTok"/>
-        </w:rPr>
-        <w:t xml:space="preserve">aes</w:t>
-      </w:r>
-      <w:r>
-        <w:rPr>
-          <w:rStyle w:val="NormalTok"/>
-        </w:rPr>
-        <w:t xml:space="preserve">(</w:t>
-      </w:r>
-      <w:r>
-        <w:rPr>
-          <w:rStyle w:val="AttributeTok"/>
-        </w:rPr>
-        <w:t xml:space="preserve">x=</w:t>
-      </w:r>
-      <w:r>
-        <w:rPr>
-          <w:rStyle w:val="NormalTok"/>
-        </w:rPr>
-        <w:t xml:space="preserve">SampleDate, </w:t>
-      </w:r>
-      <w:r>
-        <w:rPr>
-          <w:rStyle w:val="AttributeTok"/>
-        </w:rPr>
-        <w:t xml:space="preserve">y=</w:t>
-      </w:r>
-      <w:r>
-        <w:rPr>
-          <w:rStyle w:val="NormalTok"/>
-        </w:rPr>
-        <w:t xml:space="preserve">ResultValue, </w:t>
-      </w:r>
-      <w:r>
-        <w:rPr>
-          <w:rStyle w:val="AttributeTok"/>
-        </w:rPr>
-        <w:t xml:space="preserve">fill=</w:t>
-      </w:r>
-      <w:r>
-        <w:rPr>
-          <w:rStyle w:val="NormalTok"/>
-        </w:rPr>
-        <w:t xml:space="preserve">VQ_Plot)) </w:t>
-      </w:r>
-      <w:r>
-        <w:rPr>
-          <w:rStyle w:val="SpecialCharTok"/>
-        </w:rPr>
-        <w:t xml:space="preserve">+</w:t>
-      </w:r>
-      <w:r>
-        <w:br/>
-      </w:r>
-      <w:r>
-        <w:rPr>
-          <w:rStyle w:val="NormalTok"/>
-        </w:rPr>
-        <w:t xml:space="preserve">      </w:t>
-      </w:r>
-      <w:r>
-        <w:rPr>
-          <w:rStyle w:val="FunctionTok"/>
-        </w:rPr>
-        <w:t xml:space="preserve">geom_point</w:t>
-      </w:r>
-      <w:r>
-        <w:rPr>
-          <w:rStyle w:val="NormalTok"/>
-        </w:rPr>
-        <w:t xml:space="preserve">(</w:t>
-      </w:r>
-      <w:r>
-        <w:rPr>
-          <w:rStyle w:val="AttributeTok"/>
-        </w:rPr>
-        <w:t xml:space="preserve">shape=</w:t>
-      </w:r>
-      <w:r>
-        <w:rPr>
-          <w:rStyle w:val="DecValTok"/>
-        </w:rPr>
-        <w:t xml:space="preserve">21</w:t>
-      </w:r>
-      <w:r>
-        <w:rPr>
-          <w:rStyle w:val="NormalTok"/>
-        </w:rPr>
-        <w:t xml:space="preserve">, </w:t>
-      </w:r>
-      <w:r>
-        <w:rPr>
-          <w:rStyle w:val="AttributeTok"/>
-        </w:rPr>
-        <w:t xml:space="preserve">size=</w:t>
-      </w:r>
-      <w:r>
-        <w:rPr>
-          <w:rStyle w:val="DecValTok"/>
-        </w:rPr>
-        <w:t xml:space="preserve">3</w:t>
-      </w:r>
-      <w:r>
-        <w:rPr>
-          <w:rStyle w:val="NormalTok"/>
-        </w:rPr>
-        <w:t xml:space="preserve">, </w:t>
-      </w:r>
-      <w:r>
-        <w:rPr>
-          <w:rStyle w:val="AttributeTok"/>
-        </w:rPr>
-        <w:t xml:space="preserve">color=</w:t>
-      </w:r>
-      <w:r>
-        <w:rPr>
-          <w:rStyle w:val="StringTok"/>
-        </w:rPr>
-        <w:t xml:space="preserve">"#333333"</w:t>
-      </w:r>
-      <w:r>
-        <w:rPr>
-          <w:rStyle w:val="NormalTok"/>
-        </w:rPr>
-        <w:t xml:space="preserve">, </w:t>
-      </w:r>
-      <w:r>
-        <w:rPr>
-          <w:rStyle w:val="AttributeTok"/>
-        </w:rPr>
-        <w:t xml:space="preserve">alpha=</w:t>
-      </w:r>
-      <w:r>
-        <w:rPr>
-          <w:rStyle w:val="FloatTok"/>
-        </w:rPr>
-        <w:t xml:space="preserve">0.75</w:t>
-      </w:r>
-      <w:r>
-        <w:rPr>
-          <w:rStyle w:val="NormalTok"/>
-        </w:rPr>
-        <w:t xml:space="preserve">) </w:t>
-      </w:r>
-      <w:r>
-        <w:rPr>
-          <w:rStyle w:val="SpecialCharTok"/>
-        </w:rPr>
-        <w:t xml:space="preserve">+</w:t>
-      </w:r>
-      <w:r>
-        <w:br/>
-      </w:r>
-      <w:r>
-        <w:rPr>
-          <w:rStyle w:val="NormalTok"/>
-        </w:rPr>
-        <w:t xml:space="preserve">      </w:t>
-      </w:r>
-      <w:r>
-        <w:rPr>
-          <w:rStyle w:val="FunctionTok"/>
-        </w:rPr>
-        <w:t xml:space="preserve">labs</w:t>
-      </w:r>
-      <w:r>
-        <w:rPr>
-          <w:rStyle w:val="NormalTok"/>
-        </w:rPr>
-        <w:t xml:space="preserve">(</w:t>
-      </w:r>
-      <w:r>
-        <w:rPr>
-          <w:rStyle w:val="AttributeTok"/>
-        </w:rPr>
-        <w:t xml:space="preserve">title=</w:t>
-      </w:r>
-      <w:r>
-        <w:rPr>
-          <w:rStyle w:val="FunctionTok"/>
-        </w:rPr>
-        <w:t xml:space="preserve">paste0</w:t>
-      </w:r>
-      <w:r>
-        <w:rPr>
-          <w:rStyle w:val="NormalTok"/>
-        </w:rPr>
-        <w:t xml:space="preserve">(MA_Exclude</w:t>
-      </w:r>
-      <w:r>
-        <w:rPr>
-          <w:rStyle w:val="SpecialCharTok"/>
-        </w:rPr>
-        <w:t xml:space="preserve">$</w:t>
-      </w:r>
-      <w:r>
-        <w:rPr>
-          <w:rStyle w:val="NormalTok"/>
-        </w:rPr>
-        <w:t xml:space="preserve">ManagedAreaName[i], </w:t>
-      </w:r>
-      <w:r>
-        <w:rPr>
-          <w:rStyle w:val="StringTok"/>
-        </w:rPr>
-        <w:t xml:space="preserve">" ("</w:t>
-      </w:r>
-      <w:r>
-        <w:rPr>
-          <w:rStyle w:val="NormalTok"/>
-        </w:rPr>
-        <w:t xml:space="preserve">,</w:t>
-      </w:r>
-      <w:r>
-        <w:br/>
-      </w:r>
-      <w:r>
-        <w:rPr>
-          <w:rStyle w:val="NormalTok"/>
-        </w:rPr>
-        <w:t xml:space="preserve">               MA_Exclude</w:t>
-      </w:r>
-      <w:r>
-        <w:rPr>
-          <w:rStyle w:val="SpecialCharTok"/>
-        </w:rPr>
-        <w:t xml:space="preserve">$</w:t>
-      </w:r>
-      <w:r>
-        <w:rPr>
-          <w:rStyle w:val="NormalTok"/>
-        </w:rPr>
-        <w:t xml:space="preserve">N_Years[i], </w:t>
-      </w:r>
-      <w:r>
-        <w:rPr>
-          <w:rStyle w:val="StringTok"/>
-        </w:rPr>
-        <w:t xml:space="preserve">" Unique Years)"</w:t>
-      </w:r>
-      <w:r>
-        <w:rPr>
-          <w:rStyle w:val="NormalTok"/>
-        </w:rPr>
-        <w:t xml:space="preserve">),</w:t>
-      </w:r>
-      <w:r>
-        <w:br/>
-      </w:r>
-      <w:r>
-        <w:rPr>
-          <w:rStyle w:val="NormalTok"/>
-        </w:rPr>
-        <w:t xml:space="preserve">        </w:t>
-      </w:r>
-      <w:r>
-        <w:rPr>
-          <w:rStyle w:val="AttributeTok"/>
-        </w:rPr>
-        <w:t xml:space="preserve">subtitle=</w:t>
-      </w:r>
-      <w:r>
-        <w:rPr>
-          <w:rStyle w:val="StringTok"/>
-        </w:rPr>
-        <w:t xml:space="preserve">"Autoscale"</w:t>
-      </w:r>
-      <w:r>
-        <w:rPr>
-          <w:rStyle w:val="NormalTok"/>
-        </w:rPr>
-        <w:t xml:space="preserve">, </w:t>
-      </w:r>
-      <w:r>
-        <w:rPr>
-          <w:rStyle w:val="AttributeTok"/>
-        </w:rPr>
-        <w:t xml:space="preserve">x=</w:t>
-      </w:r>
-      <w:r>
-        <w:rPr>
-          <w:rStyle w:val="StringTok"/>
-        </w:rPr>
-        <w:t xml:space="preserve">"Year"</w:t>
-      </w:r>
-      <w:r>
-        <w:rPr>
-          <w:rStyle w:val="NormalTok"/>
-        </w:rPr>
-        <w:t xml:space="preserve">,</w:t>
-      </w:r>
-      <w:r>
-        <w:br/>
-      </w:r>
-      <w:r>
-        <w:rPr>
-          <w:rStyle w:val="NormalTok"/>
-        </w:rPr>
-        <w:t xml:space="preserve">        </w:t>
-      </w:r>
-      <w:r>
-        <w:rPr>
-          <w:rStyle w:val="AttributeTok"/>
-        </w:rPr>
-        <w:t xml:space="preserve">y=</w:t>
-      </w:r>
-      <w:r>
-        <w:rPr>
-          <w:rStyle w:val="FunctionTok"/>
-        </w:rPr>
-        <w:t xml:space="preserve">paste0</w:t>
-      </w:r>
-      <w:r>
-        <w:rPr>
-          <w:rStyle w:val="NormalTok"/>
-        </w:rPr>
-        <w:t xml:space="preserve">(</w:t>
-      </w:r>
-      <w:r>
-        <w:rPr>
-          <w:rStyle w:val="StringTok"/>
-        </w:rPr>
-        <w:t xml:space="preserve">"Values ("</w:t>
-      </w:r>
-      <w:r>
-        <w:rPr>
-          <w:rStyle w:val="NormalTok"/>
-        </w:rPr>
-        <w:t xml:space="preserve">, unit, </w:t>
-      </w:r>
-      <w:r>
-        <w:rPr>
-          <w:rStyle w:val="StringTok"/>
-        </w:rPr>
-        <w:t xml:space="preserve">")"</w:t>
-      </w:r>
-      <w:r>
-        <w:rPr>
-          <w:rStyle w:val="NormalTok"/>
-        </w:rPr>
-        <w:t xml:space="preserve">), </w:t>
-      </w:r>
-      <w:r>
-        <w:rPr>
-          <w:rStyle w:val="AttributeTok"/>
-        </w:rPr>
-        <w:t xml:space="preserve">fill=</w:t>
-      </w:r>
-      <w:r>
-        <w:rPr>
-          <w:rStyle w:val="StringTok"/>
-        </w:rPr>
-        <w:t xml:space="preserve">"Value Qualifier"</w:t>
-      </w:r>
-      <w:r>
-        <w:rPr>
-          <w:rStyle w:val="NormalTok"/>
-        </w:rPr>
-        <w:t xml:space="preserve">) </w:t>
-      </w:r>
-      <w:r>
-        <w:rPr>
-          <w:rStyle w:val="SpecialCharTok"/>
-        </w:rPr>
-        <w:t xml:space="preserve">+</w:t>
-      </w:r>
-      <w:r>
-        <w:br/>
-      </w:r>
-      <w:r>
-        <w:rPr>
-          <w:rStyle w:val="NormalTok"/>
-        </w:rPr>
-        <w:t xml:space="preserve">      plot_theme </w:t>
-      </w:r>
-      <w:r>
-        <w:rPr>
-          <w:rStyle w:val="SpecialCharTok"/>
-        </w:rPr>
-        <w:t xml:space="preserve">+</w:t>
-      </w:r>
-      <w:r>
-        <w:br/>
-      </w:r>
-      <w:r>
-        <w:rPr>
-          <w:rStyle w:val="NormalTok"/>
-        </w:rPr>
-        <w:t xml:space="preserve">      </w:t>
-      </w:r>
-      <w:r>
-        <w:rPr>
-          <w:rStyle w:val="FunctionTok"/>
-        </w:rPr>
-        <w:t xml:space="preserve">theme</w:t>
-      </w:r>
-      <w:r>
-        <w:rPr>
-          <w:rStyle w:val="NormalTok"/>
-        </w:rPr>
-        <w:t xml:space="preserve">(</w:t>
-      </w:r>
-      <w:r>
-        <w:rPr>
-          <w:rStyle w:val="AttributeTok"/>
-        </w:rPr>
-        <w:t xml:space="preserve">legend.position=</w:t>
-      </w:r>
-      <w:r>
-        <w:rPr>
-          <w:rStyle w:val="StringTok"/>
-        </w:rPr>
-        <w:t xml:space="preserve">"top"</w:t>
-      </w:r>
-      <w:r>
-        <w:rPr>
-          <w:rStyle w:val="NormalTok"/>
-        </w:rPr>
-        <w:t xml:space="preserve">, </w:t>
-      </w:r>
-      <w:r>
-        <w:rPr>
-          <w:rStyle w:val="AttributeTok"/>
-        </w:rPr>
-        <w:t xml:space="preserve">legend.box=</w:t>
-      </w:r>
-      <w:r>
-        <w:rPr>
-          <w:rStyle w:val="StringTok"/>
-        </w:rPr>
-        <w:t xml:space="preserve">"horizontal"</w:t>
-      </w:r>
-      <w:r>
-        <w:rPr>
-          <w:rStyle w:val="NormalTok"/>
-        </w:rPr>
-        <w:t xml:space="preserve">,</w:t>
-      </w:r>
-      <w:r>
-        <w:br/>
-      </w:r>
-      <w:r>
-        <w:rPr>
-          <w:rStyle w:val="NormalTok"/>
-        </w:rPr>
-        <w:t xml:space="preserve">         </w:t>
-      </w:r>
-      <w:r>
-        <w:rPr>
-          <w:rStyle w:val="AttributeTok"/>
-        </w:rPr>
-        <w:t xml:space="preserve">legend.justification=</w:t>
-      </w:r>
-      <w:r>
-        <w:rPr>
-          <w:rStyle w:val="StringTok"/>
-        </w:rPr>
-        <w:t xml:space="preserve">"right"</w:t>
-      </w:r>
-      <w:r>
-        <w:rPr>
-          <w:rStyle w:val="NormalTok"/>
-        </w:rPr>
-        <w:t xml:space="preserve">) </w:t>
-      </w:r>
-      <w:r>
-        <w:rPr>
-          <w:rStyle w:val="SpecialCharTok"/>
-        </w:rPr>
-        <w:t xml:space="preserve">+</w:t>
-      </w:r>
-      <w:r>
-        <w:br/>
-      </w:r>
-      <w:r>
-        <w:rPr>
-          <w:rStyle w:val="NormalTok"/>
-        </w:rPr>
-        <w:t xml:space="preserve">      </w:t>
-      </w:r>
-      <w:r>
-        <w:rPr>
-          <w:rStyle w:val="FunctionTok"/>
-        </w:rPr>
-        <w:t xml:space="preserve">scale_x_date</w:t>
-      </w:r>
-      <w:r>
-        <w:rPr>
-          <w:rStyle w:val="NormalTok"/>
-        </w:rPr>
-        <w:t xml:space="preserve">(</w:t>
-      </w:r>
-      <w:r>
-        <w:rPr>
-          <w:rStyle w:val="AttributeTok"/>
-        </w:rPr>
-        <w:t xml:space="preserve">labels=</w:t>
-      </w:r>
-      <w:r>
-        <w:rPr>
-          <w:rStyle w:val="FunctionTok"/>
-        </w:rPr>
-        <w:t xml:space="preserve">date_format</w:t>
-      </w:r>
-      <w:r>
-        <w:rPr>
-          <w:rStyle w:val="NormalTok"/>
-        </w:rPr>
-        <w:t xml:space="preserve">(</w:t>
-      </w:r>
-      <w:r>
-        <w:rPr>
-          <w:rStyle w:val="StringTok"/>
-        </w:rPr>
-        <w:t xml:space="preserve">"%m-%Y"</w:t>
-      </w:r>
-      <w:r>
-        <w:rPr>
-          <w:rStyle w:val="NormalTok"/>
-        </w:rPr>
-        <w:t xml:space="preserve">)) </w:t>
-      </w:r>
-      <w:r>
-        <w:rPr>
-          <w:rStyle w:val="SpecialCharTok"/>
-        </w:rPr>
-        <w:t xml:space="preserve">+</w:t>
-      </w:r>
-      <w:r>
-        <w:br/>
-      </w:r>
-      <w:r>
-        <w:rPr>
-          <w:rStyle w:val="NormalTok"/>
-        </w:rPr>
-        <w:t xml:space="preserve">      {</w:t>
-      </w:r>
-      <w:r>
-        <w:rPr>
-          <w:rStyle w:val="ControlFlowTok"/>
-        </w:rPr>
-        <w:t xml:space="preserve">if</w:t>
-      </w:r>
-      <w:r>
-        <w:rPr>
-          <w:rStyle w:val="NormalTok"/>
-        </w:rPr>
-        <w:t xml:space="preserve">(inc_H</w:t>
-      </w:r>
-      <w:r>
-        <w:rPr>
-          <w:rStyle w:val="SpecialCharTok"/>
-        </w:rPr>
-        <w:t xml:space="preserve">==</w:t>
-      </w:r>
-      <w:r>
-        <w:rPr>
-          <w:rStyle w:val="ConstantTok"/>
-        </w:rPr>
-        <w:t xml:space="preserve">TRUE</w:t>
-      </w:r>
-      <w:r>
-        <w:rPr>
-          <w:rStyle w:val="NormalTok"/>
-        </w:rPr>
-        <w:t xml:space="preserve">){</w:t>
-      </w:r>
-      <w:r>
-        <w:br/>
-      </w:r>
-      <w:r>
-        <w:rPr>
-          <w:rStyle w:val="NormalTok"/>
-        </w:rPr>
-        <w:t xml:space="preserve">      </w:t>
-      </w:r>
-      <w:r>
-        <w:rPr>
-          <w:rStyle w:val="FunctionTok"/>
-        </w:rPr>
-        <w:t xml:space="preserve">scale_fill_manual</w:t>
-      </w:r>
-      <w:r>
-        <w:rPr>
-          <w:rStyle w:val="NormalTok"/>
-        </w:rPr>
-        <w:t xml:space="preserve">(</w:t>
-      </w:r>
-      <w:r>
-        <w:rPr>
-          <w:rStyle w:val="AttributeTok"/>
-        </w:rPr>
-        <w:t xml:space="preserve">values=</w:t>
-      </w:r>
-      <w:r>
-        <w:rPr>
-          <w:rStyle w:val="FunctionTok"/>
-        </w:rPr>
-        <w:t xml:space="preserve">c</w:t>
-      </w:r>
-      <w:r>
-        <w:rPr>
-          <w:rStyle w:val="NormalTok"/>
-        </w:rPr>
-        <w:t xml:space="preserve">(</w:t>
-      </w:r>
-      <w:r>
-        <w:rPr>
-          <w:rStyle w:val="StringTok"/>
-        </w:rPr>
-        <w:t xml:space="preserve">"H"</w:t>
-      </w:r>
-      <w:r>
-        <w:rPr>
-          <w:rStyle w:val="OtherTok"/>
-        </w:rPr>
-        <w:t xml:space="preserve">=</w:t>
-      </w:r>
-      <w:r>
-        <w:rPr>
-          <w:rStyle w:val="NormalTok"/>
-        </w:rPr>
-        <w:t xml:space="preserve"> </w:t>
-      </w:r>
-      <w:r>
-        <w:rPr>
-          <w:rStyle w:val="StringTok"/>
-        </w:rPr>
-        <w:t xml:space="preserve">"#F8766D"</w:t>
-      </w:r>
-      <w:r>
-        <w:rPr>
-          <w:rStyle w:val="NormalTok"/>
-        </w:rPr>
-        <w:t xml:space="preserve">, </w:t>
-      </w:r>
-      <w:r>
-        <w:rPr>
-          <w:rStyle w:val="StringTok"/>
-        </w:rPr>
-        <w:t xml:space="preserve">"U"</w:t>
-      </w:r>
-      <w:r>
-        <w:rPr>
-          <w:rStyle w:val="OtherTok"/>
-        </w:rPr>
-        <w:t xml:space="preserve">=</w:t>
-      </w:r>
-      <w:r>
-        <w:rPr>
-          <w:rStyle w:val="NormalTok"/>
-        </w:rPr>
-        <w:t xml:space="preserve"> </w:t>
-      </w:r>
-      <w:r>
-        <w:rPr>
-          <w:rStyle w:val="StringTok"/>
-        </w:rPr>
-        <w:t xml:space="preserve">"#00BFC4"</w:t>
-      </w:r>
-      <w:r>
-        <w:rPr>
-          <w:rStyle w:val="NormalTok"/>
-        </w:rPr>
-        <w:t xml:space="preserve">,</w:t>
-      </w:r>
-      <w:r>
-        <w:br/>
-      </w:r>
-      <w:r>
-        <w:rPr>
-          <w:rStyle w:val="NormalTok"/>
-        </w:rPr>
-        <w:t xml:space="preserve">                     </w:t>
-      </w:r>
-      <w:r>
-        <w:rPr>
-          <w:rStyle w:val="StringTok"/>
-        </w:rPr>
-        <w:t xml:space="preserve">"HU"</w:t>
-      </w:r>
-      <w:r>
-        <w:rPr>
-          <w:rStyle w:val="OtherTok"/>
-        </w:rPr>
-        <w:t xml:space="preserve">=</w:t>
-      </w:r>
-      <w:r>
-        <w:rPr>
-          <w:rStyle w:val="StringTok"/>
-        </w:rPr>
-        <w:t xml:space="preserve">"#7CAE00"</w:t>
-      </w:r>
-      <w:r>
-        <w:rPr>
-          <w:rStyle w:val="NormalTok"/>
-        </w:rPr>
-        <w:t xml:space="preserve">), </w:t>
-      </w:r>
-      <w:r>
-        <w:rPr>
-          <w:rStyle w:val="AttributeTok"/>
-        </w:rPr>
-        <w:t xml:space="preserve">na.value=</w:t>
-      </w:r>
-      <w:r>
-        <w:rPr>
-          <w:rStyle w:val="StringTok"/>
-        </w:rPr>
-        <w:t xml:space="preserve">"#cccccc"</w:t>
-      </w:r>
-      <w:r>
-        <w:rPr>
-          <w:rStyle w:val="NormalTok"/>
-        </w:rPr>
-        <w:t xml:space="preserve">)</w:t>
-      </w:r>
-      <w:r>
-        <w:br/>
-      </w:r>
-      <w:r>
-        <w:rPr>
-          <w:rStyle w:val="NormalTok"/>
-        </w:rPr>
-        <w:t xml:space="preserve">      } </w:t>
-      </w:r>
-      <w:r>
-        <w:rPr>
-          <w:rStyle w:val="ControlFlowTok"/>
-        </w:rPr>
-        <w:t xml:space="preserve">else</w:t>
-      </w:r>
-      <w:r>
-        <w:rPr>
-          <w:rStyle w:val="NormalTok"/>
-        </w:rPr>
-        <w:t xml:space="preserve"> </w:t>
-      </w:r>
-      <w:r>
-        <w:rPr>
-          <w:rStyle w:val="ControlFlowTok"/>
-        </w:rPr>
-        <w:t xml:space="preserve">if</w:t>
-      </w:r>
-      <w:r>
-        <w:rPr>
-          <w:rStyle w:val="NormalTok"/>
-        </w:rPr>
-        <w:t xml:space="preserve">(param_name</w:t>
-      </w:r>
-      <w:r>
-        <w:rPr>
-          <w:rStyle w:val="SpecialCharTok"/>
-        </w:rPr>
-        <w:t xml:space="preserve">==</w:t>
-      </w:r>
-      <w:r>
-        <w:rPr>
-          <w:rStyle w:val="StringTok"/>
-        </w:rPr>
-        <w:t xml:space="preserve">"Secchi_Depth"</w:t>
-      </w:r>
-      <w:r>
-        <w:rPr>
-          <w:rStyle w:val="NormalTok"/>
-        </w:rPr>
-        <w:t xml:space="preserve">){</w:t>
-      </w:r>
-      <w:r>
-        <w:br/>
-      </w:r>
-      <w:r>
-        <w:rPr>
-          <w:rStyle w:val="NormalTok"/>
-        </w:rPr>
-        <w:t xml:space="preserve">      </w:t>
-      </w:r>
-      <w:r>
-        <w:rPr>
-          <w:rStyle w:val="FunctionTok"/>
-        </w:rPr>
-        <w:t xml:space="preserve">scale_fill_manual</w:t>
-      </w:r>
-      <w:r>
-        <w:rPr>
-          <w:rStyle w:val="NormalTok"/>
-        </w:rPr>
-        <w:t xml:space="preserve">(</w:t>
-      </w:r>
-      <w:r>
-        <w:rPr>
-          <w:rStyle w:val="AttributeTok"/>
-        </w:rPr>
-        <w:t xml:space="preserve">values=</w:t>
-      </w:r>
-      <w:r>
-        <w:rPr>
-          <w:rStyle w:val="FunctionTok"/>
-        </w:rPr>
-        <w:t xml:space="preserve">c</w:t>
-      </w:r>
-      <w:r>
-        <w:rPr>
-          <w:rStyle w:val="NormalTok"/>
-        </w:rPr>
-        <w:t xml:space="preserve">(</w:t>
-      </w:r>
-      <w:r>
-        <w:rPr>
-          <w:rStyle w:val="StringTok"/>
-        </w:rPr>
-        <w:t xml:space="preserve">"S"</w:t>
-      </w:r>
-      <w:r>
-        <w:rPr>
-          <w:rStyle w:val="OtherTok"/>
-        </w:rPr>
-        <w:t xml:space="preserve">=</w:t>
-      </w:r>
-      <w:r>
-        <w:rPr>
-          <w:rStyle w:val="NormalTok"/>
-        </w:rPr>
-        <w:t xml:space="preserve"> </w:t>
-      </w:r>
-      <w:r>
-        <w:rPr>
-          <w:rStyle w:val="StringTok"/>
-        </w:rPr>
-        <w:t xml:space="preserve">"#F8766D"</w:t>
-      </w:r>
-      <w:r>
-        <w:rPr>
-          <w:rStyle w:val="NormalTok"/>
-        </w:rPr>
-        <w:t xml:space="preserve">, </w:t>
-      </w:r>
-      <w:r>
-        <w:rPr>
-          <w:rStyle w:val="StringTok"/>
-        </w:rPr>
-        <w:t xml:space="preserve">"U"</w:t>
-      </w:r>
-      <w:r>
-        <w:rPr>
-          <w:rStyle w:val="OtherTok"/>
-        </w:rPr>
-        <w:t xml:space="preserve">=</w:t>
-      </w:r>
-      <w:r>
-        <w:rPr>
-          <w:rStyle w:val="NormalTok"/>
-        </w:rPr>
-        <w:t xml:space="preserve"> </w:t>
-      </w:r>
-      <w:r>
-        <w:rPr>
-          <w:rStyle w:val="StringTok"/>
-        </w:rPr>
-        <w:t xml:space="preserve">"#00BFC4"</w:t>
-      </w:r>
-      <w:r>
-        <w:rPr>
-          <w:rStyle w:val="NormalTok"/>
-        </w:rPr>
-        <w:t xml:space="preserve">,</w:t>
-      </w:r>
-      <w:r>
-        <w:br/>
-      </w:r>
-      <w:r>
-        <w:rPr>
-          <w:rStyle w:val="NormalTok"/>
-        </w:rPr>
-        <w:t xml:space="preserve">                     </w:t>
-      </w:r>
-      <w:r>
-        <w:rPr>
-          <w:rStyle w:val="StringTok"/>
-        </w:rPr>
-        <w:t xml:space="preserve">"SU"</w:t>
-      </w:r>
-      <w:r>
-        <w:rPr>
-          <w:rStyle w:val="OtherTok"/>
-        </w:rPr>
-        <w:t xml:space="preserve">=</w:t>
-      </w:r>
-      <w:r>
-        <w:rPr>
-          <w:rStyle w:val="StringTok"/>
-        </w:rPr>
-        <w:t xml:space="preserve">"#7CAE00"</w:t>
-      </w:r>
-      <w:r>
-        <w:rPr>
-          <w:rStyle w:val="NormalTok"/>
-        </w:rPr>
-        <w:t xml:space="preserve">), </w:t>
-      </w:r>
-      <w:r>
-        <w:rPr>
-          <w:rStyle w:val="AttributeTok"/>
-        </w:rPr>
-        <w:t xml:space="preserve">na.value=</w:t>
-      </w:r>
-      <w:r>
-        <w:rPr>
-          <w:rStyle w:val="StringTok"/>
-        </w:rPr>
-        <w:t xml:space="preserve">"#cccccc"</w:t>
-      </w:r>
-      <w:r>
-        <w:rPr>
-          <w:rStyle w:val="NormalTok"/>
-        </w:rPr>
-        <w:t xml:space="preserve">)</w:t>
-      </w:r>
-      <w:r>
-        <w:br/>
-      </w:r>
-      <w:r>
-        <w:rPr>
-          <w:rStyle w:val="NormalTok"/>
-        </w:rPr>
-        <w:t xml:space="preserve">      } </w:t>
-      </w:r>
-      <w:r>
-        <w:rPr>
-          <w:rStyle w:val="ControlFlowTok"/>
-        </w:rPr>
-        <w:t xml:space="preserve">else</w:t>
-      </w:r>
-      <w:r>
-        <w:rPr>
-          <w:rStyle w:val="NormalTok"/>
-        </w:rPr>
-        <w:t xml:space="preserve"> {</w:t>
-      </w:r>
-      <w:r>
-        <w:br/>
-      </w:r>
-      <w:r>
-        <w:rPr>
-          <w:rStyle w:val="NormalTok"/>
-        </w:rPr>
-        <w:t xml:space="preserve">      </w:t>
-      </w:r>
-      <w:r>
-        <w:rPr>
-          <w:rStyle w:val="FunctionTok"/>
-        </w:rPr>
-        <w:t xml:space="preserve">scale_fill_manual</w:t>
-      </w:r>
-      <w:r>
-        <w:rPr>
-          <w:rStyle w:val="NormalTok"/>
-        </w:rPr>
-        <w:t xml:space="preserve">(</w:t>
-      </w:r>
-      <w:r>
-        <w:rPr>
-          <w:rStyle w:val="AttributeTok"/>
-        </w:rPr>
-        <w:t xml:space="preserve">values=</w:t>
-      </w:r>
-      <w:r>
-        <w:rPr>
-          <w:rStyle w:val="FunctionTok"/>
-        </w:rPr>
-        <w:t xml:space="preserve">c</w:t>
-      </w:r>
-      <w:r>
-        <w:rPr>
-          <w:rStyle w:val="NormalTok"/>
-        </w:rPr>
-        <w:t xml:space="preserve">(</w:t>
-      </w:r>
-      <w:r>
-        <w:rPr>
-          <w:rStyle w:val="StringTok"/>
-        </w:rPr>
-        <w:t xml:space="preserve">"U"</w:t>
-      </w:r>
-      <w:r>
-        <w:rPr>
-          <w:rStyle w:val="OtherTok"/>
-        </w:rPr>
-        <w:t xml:space="preserve">=</w:t>
-      </w:r>
-      <w:r>
-        <w:rPr>
-          <w:rStyle w:val="NormalTok"/>
-        </w:rPr>
-        <w:t xml:space="preserve"> </w:t>
-      </w:r>
-      <w:r>
-        <w:rPr>
-          <w:rStyle w:val="StringTok"/>
-        </w:rPr>
-        <w:t xml:space="preserve">"#00BFC4"</w:t>
-      </w:r>
-      <w:r>
-        <w:rPr>
-          <w:rStyle w:val="NormalTok"/>
-        </w:rPr>
-        <w:t xml:space="preserve">), </w:t>
-      </w:r>
-      <w:r>
-        <w:rPr>
-          <w:rStyle w:val="AttributeTok"/>
-        </w:rPr>
-        <w:t xml:space="preserve">na.value=</w:t>
-      </w:r>
-      <w:r>
-        <w:rPr>
-          <w:rStyle w:val="StringTok"/>
-        </w:rPr>
-        <w:t xml:space="preserve">"#cccccc"</w:t>
-      </w:r>
-      <w:r>
-        <w:rPr>
-          <w:rStyle w:val="NormalTok"/>
-        </w:rPr>
-        <w:t xml:space="preserve">)</w:t>
-      </w:r>
-      <w:r>
-        <w:br/>
-      </w:r>
-      <w:r>
-        <w:rPr>
-          <w:rStyle w:val="NormalTok"/>
-        </w:rPr>
-        <w:t xml:space="preserve">      }}</w:t>
-      </w:r>
-      <w:r>
-        <w:br/>
-      </w:r>
-      <w:r>
-        <w:rPr>
-          <w:rStyle w:val="NormalTok"/>
-        </w:rPr>
-        <w:t xml:space="preserve">   </w:t>
-      </w:r>
-      <w:r>
-        <w:rPr>
-          <w:rStyle w:val="FunctionTok"/>
-        </w:rPr>
-        <w:t xml:space="preserve">print</w:t>
-      </w:r>
-      <w:r>
-        <w:rPr>
-          <w:rStyle w:val="NormalTok"/>
-        </w:rPr>
-        <w:t xml:space="preserve">(p1)</w:t>
-      </w:r>
-      <w:r>
-        <w:br/>
-      </w:r>
-      <w:r>
-        <w:rPr>
-          <w:rStyle w:val="NormalTok"/>
-        </w:rPr>
-        <w:t xml:space="preserve">   }</w:t>
-      </w:r>
-      <w:r>
-        <w:br/>
-      </w:r>
-      <w:r>
-        <w:rPr>
-          <w:rStyle w:val="NormalTok"/>
-        </w:rPr>
-        <w:t xml:space="preserve">}</w:t>
-      </w:r>
-    </w:p>
-    <w:p>
-      <w:pPr>
-        <w:pStyle w:val="FirstParagraph"/>
-      </w:pPr>
       <w:r>
         <w:drawing>
           <wp:inline>
@@ -44804,7 +44616,187 @@
               <a:graphicData uri="http://schemas.openxmlformats.org/drawingml/2006/picture">
                 <pic:pic>
                   <pic:nvPicPr>
-                    <pic:cNvPr descr="C:\Users\jepanzik\Box\R%20Projects\SEACAR_Trend_Analyses\WQ_Discrete\output\Chlorophyll_a_corrected_for_pheophytin\WC_Discrete_ChlaC_Lab_Bottom_Report_files/figure-latex/Scatter_Excluded-1.png" id="0" name="Picture"/>
+                    <pic:cNvPr descr="C:\Users\jepanzik\Box\R%20Projects\SEACAR_Trend_Analyses\WQ_Discrete\output\Chlorophyll_a_corrected_for_pheophytin\WC_Discrete_ChlaC_Lab_Bottom_Report_files/figure-latex/Scatter_Excluded-13.png" id="0" name="Picture"/>
+                    <pic:cNvPicPr>
+                      <a:picLocks noChangeArrowheads="1" noChangeAspect="1"/>
+                    </pic:cNvPicPr>
+                  </pic:nvPicPr>
+                  <pic:blipFill>
+                    <a:blip r:embed="rId59"/>
+                    <a:stretch>
+                      <a:fillRect/>
+                    </a:stretch>
+                  </pic:blipFill>
+                  <pic:spPr bwMode="auto">
+                    <a:xfrm>
+                      <a:off x="0" y="0"/>
+                      <a:ext cx="5334000" cy="2667000"/>
+                    </a:xfrm>
+                    <a:prstGeom prst="rect">
+                      <a:avLst/>
+                    </a:prstGeom>
+                    <a:noFill/>
+                    <a:ln w="9525">
+                      <a:noFill/>
+                      <a:headEnd/>
+                      <a:tailEnd/>
+                    </a:ln>
+                  </pic:spPr>
+                </pic:pic>
+              </a:graphicData>
+            </a:graphic>
+          </wp:inline>
+        </w:drawing>
+      </w:r>
+      <w:r>
+        <w:t xml:space="preserve"> </w:t>
+      </w:r>
+      <w:r>
+        <w:drawing>
+          <wp:inline>
+            <wp:extent cx="5334000" cy="2667000"/>
+            <wp:effectExtent b="0" l="0" r="0" t="0"/>
+            <wp:docPr descr="" title="" id="1" name="Picture"/>
+            <a:graphic>
+              <a:graphicData uri="http://schemas.openxmlformats.org/drawingml/2006/picture">
+                <pic:pic>
+                  <pic:nvPicPr>
+                    <pic:cNvPr descr="C:\Users\jepanzik\Box\R%20Projects\SEACAR_Trend_Analyses\WQ_Discrete\output\Chlorophyll_a_corrected_for_pheophytin\WC_Discrete_ChlaC_Lab_Bottom_Report_files/figure-latex/Scatter_Excluded-14.png" id="0" name="Picture"/>
+                    <pic:cNvPicPr>
+                      <a:picLocks noChangeArrowheads="1" noChangeAspect="1"/>
+                    </pic:cNvPicPr>
+                  </pic:nvPicPr>
+                  <pic:blipFill>
+                    <a:blip r:embed="rId60"/>
+                    <a:stretch>
+                      <a:fillRect/>
+                    </a:stretch>
+                  </pic:blipFill>
+                  <pic:spPr bwMode="auto">
+                    <a:xfrm>
+                      <a:off x="0" y="0"/>
+                      <a:ext cx="5334000" cy="2667000"/>
+                    </a:xfrm>
+                    <a:prstGeom prst="rect">
+                      <a:avLst/>
+                    </a:prstGeom>
+                    <a:noFill/>
+                    <a:ln w="9525">
+                      <a:noFill/>
+                      <a:headEnd/>
+                      <a:tailEnd/>
+                    </a:ln>
+                  </pic:spPr>
+                </pic:pic>
+              </a:graphicData>
+            </a:graphic>
+          </wp:inline>
+        </w:drawing>
+      </w:r>
+      <w:r>
+        <w:t xml:space="preserve"> </w:t>
+      </w:r>
+      <w:r>
+        <w:drawing>
+          <wp:inline>
+            <wp:extent cx="5334000" cy="2667000"/>
+            <wp:effectExtent b="0" l="0" r="0" t="0"/>
+            <wp:docPr descr="" title="" id="1" name="Picture"/>
+            <a:graphic>
+              <a:graphicData uri="http://schemas.openxmlformats.org/drawingml/2006/picture">
+                <pic:pic>
+                  <pic:nvPicPr>
+                    <pic:cNvPr descr="C:\Users\jepanzik\Box\R%20Projects\SEACAR_Trend_Analyses\WQ_Discrete\output\Chlorophyll_a_corrected_for_pheophytin\WC_Discrete_ChlaC_Lab_Bottom_Report_files/figure-latex/Scatter_Excluded-15.png" id="0" name="Picture"/>
+                    <pic:cNvPicPr>
+                      <a:picLocks noChangeArrowheads="1" noChangeAspect="1"/>
+                    </pic:cNvPicPr>
+                  </pic:nvPicPr>
+                  <pic:blipFill>
+                    <a:blip r:embed="rId61"/>
+                    <a:stretch>
+                      <a:fillRect/>
+                    </a:stretch>
+                  </pic:blipFill>
+                  <pic:spPr bwMode="auto">
+                    <a:xfrm>
+                      <a:off x="0" y="0"/>
+                      <a:ext cx="5334000" cy="2667000"/>
+                    </a:xfrm>
+                    <a:prstGeom prst="rect">
+                      <a:avLst/>
+                    </a:prstGeom>
+                    <a:noFill/>
+                    <a:ln w="9525">
+                      <a:noFill/>
+                      <a:headEnd/>
+                      <a:tailEnd/>
+                    </a:ln>
+                  </pic:spPr>
+                </pic:pic>
+              </a:graphicData>
+            </a:graphic>
+          </wp:inline>
+        </w:drawing>
+      </w:r>
+      <w:r>
+        <w:t xml:space="preserve"> </w:t>
+      </w:r>
+      <w:r>
+        <w:drawing>
+          <wp:inline>
+            <wp:extent cx="5334000" cy="2667000"/>
+            <wp:effectExtent b="0" l="0" r="0" t="0"/>
+            <wp:docPr descr="" title="" id="1" name="Picture"/>
+            <a:graphic>
+              <a:graphicData uri="http://schemas.openxmlformats.org/drawingml/2006/picture">
+                <pic:pic>
+                  <pic:nvPicPr>
+                    <pic:cNvPr descr="C:\Users\jepanzik\Box\R%20Projects\SEACAR_Trend_Analyses\WQ_Discrete\output\Chlorophyll_a_corrected_for_pheophytin\WC_Discrete_ChlaC_Lab_Bottom_Report_files/figure-latex/Scatter_Excluded-16.png" id="0" name="Picture"/>
+                    <pic:cNvPicPr>
+                      <a:picLocks noChangeArrowheads="1" noChangeAspect="1"/>
+                    </pic:cNvPicPr>
+                  </pic:nvPicPr>
+                  <pic:blipFill>
+                    <a:blip r:embed="rId62"/>
+                    <a:stretch>
+                      <a:fillRect/>
+                    </a:stretch>
+                  </pic:blipFill>
+                  <pic:spPr bwMode="auto">
+                    <a:xfrm>
+                      <a:off x="0" y="0"/>
+                      <a:ext cx="5334000" cy="2667000"/>
+                    </a:xfrm>
+                    <a:prstGeom prst="rect">
+                      <a:avLst/>
+                    </a:prstGeom>
+                    <a:noFill/>
+                    <a:ln w="9525">
+                      <a:noFill/>
+                      <a:headEnd/>
+                      <a:tailEnd/>
+                    </a:ln>
+                  </pic:spPr>
+                </pic:pic>
+              </a:graphicData>
+            </a:graphic>
+          </wp:inline>
+        </w:drawing>
+      </w:r>
+      <w:r>
+        <w:t xml:space="preserve"> </w:t>
+      </w:r>
+      <w:r>
+        <w:drawing>
+          <wp:inline>
+            <wp:extent cx="5334000" cy="2667000"/>
+            <wp:effectExtent b="0" l="0" r="0" t="0"/>
+            <wp:docPr descr="" title="" id="1" name="Picture"/>
+            <a:graphic>
+              <a:graphicData uri="http://schemas.openxmlformats.org/drawingml/2006/picture">
+                <pic:pic>
+                  <pic:nvPicPr>
+                    <pic:cNvPr descr="C:\Users\jepanzik\Box\R%20Projects\SEACAR_Trend_Analyses\WQ_Discrete\output\Chlorophyll_a_corrected_for_pheophytin\WC_Discrete_ChlaC_Lab_Bottom_Report_files/figure-latex/Scatter_Excluded-17.png" id="0" name="Picture"/>
                     <pic:cNvPicPr>
                       <a:picLocks noChangeArrowheads="1" noChangeAspect="1"/>
                     </pic:cNvPicPr>
@@ -44849,7 +44841,7 @@
               <a:graphicData uri="http://schemas.openxmlformats.org/drawingml/2006/picture">
                 <pic:pic>
                   <pic:nvPicPr>
-                    <pic:cNvPr descr="C:\Users\jepanzik\Box\R%20Projects\SEACAR_Trend_Analyses\WQ_Discrete\output\Chlorophyll_a_corrected_for_pheophytin\WC_Discrete_ChlaC_Lab_Bottom_Report_files/figure-latex/Scatter_Excluded-2.png" id="0" name="Picture"/>
+                    <pic:cNvPr descr="C:\Users\jepanzik\Box\R%20Projects\SEACAR_Trend_Analyses\WQ_Discrete\output\Chlorophyll_a_corrected_for_pheophytin\WC_Discrete_ChlaC_Lab_Bottom_Report_files/figure-latex/Scatter_Excluded-18.png" id="0" name="Picture"/>
                     <pic:cNvPicPr>
                       <a:picLocks noChangeArrowheads="1" noChangeAspect="1"/>
                     </pic:cNvPicPr>
@@ -44894,7 +44886,7 @@
               <a:graphicData uri="http://schemas.openxmlformats.org/drawingml/2006/picture">
                 <pic:pic>
                   <pic:nvPicPr>
-                    <pic:cNvPr descr="C:\Users\jepanzik\Box\R%20Projects\SEACAR_Trend_Analyses\WQ_Discrete\output\Chlorophyll_a_corrected_for_pheophytin\WC_Discrete_ChlaC_Lab_Bottom_Report_files/figure-latex/Scatter_Excluded-3.png" id="0" name="Picture"/>
+                    <pic:cNvPr descr="C:\Users\jepanzik\Box\R%20Projects\SEACAR_Trend_Analyses\WQ_Discrete\output\Chlorophyll_a_corrected_for_pheophytin\WC_Discrete_ChlaC_Lab_Bottom_Report_files/figure-latex/Scatter_Excluded-19.png" id="0" name="Picture"/>
                     <pic:cNvPicPr>
                       <a:picLocks noChangeArrowheads="1" noChangeAspect="1"/>
                     </pic:cNvPicPr>
@@ -44939,7 +44931,7 @@
               <a:graphicData uri="http://schemas.openxmlformats.org/drawingml/2006/picture">
                 <pic:pic>
                   <pic:nvPicPr>
-                    <pic:cNvPr descr="C:\Users\jepanzik\Box\R%20Projects\SEACAR_Trend_Analyses\WQ_Discrete\output\Chlorophyll_a_corrected_for_pheophytin\WC_Discrete_ChlaC_Lab_Bottom_Report_files/figure-latex/Scatter_Excluded-4.png" id="0" name="Picture"/>
+                    <pic:cNvPr descr="C:\Users\jepanzik\Box\R%20Projects\SEACAR_Trend_Analyses\WQ_Discrete\output\Chlorophyll_a_corrected_for_pheophytin\WC_Discrete_ChlaC_Lab_Bottom_Report_files/figure-latex/Scatter_Excluded-20.png" id="0" name="Picture"/>
                     <pic:cNvPicPr>
                       <a:picLocks noChangeArrowheads="1" noChangeAspect="1"/>
                     </pic:cNvPicPr>
@@ -44984,7 +44976,7 @@
               <a:graphicData uri="http://schemas.openxmlformats.org/drawingml/2006/picture">
                 <pic:pic>
                   <pic:nvPicPr>
-                    <pic:cNvPr descr="C:\Users\jepanzik\Box\R%20Projects\SEACAR_Trend_Analyses\WQ_Discrete\output\Chlorophyll_a_corrected_for_pheophytin\WC_Discrete_ChlaC_Lab_Bottom_Report_files/figure-latex/Scatter_Excluded-5.png" id="0" name="Picture"/>
+                    <pic:cNvPr descr="C:\Users\jepanzik\Box\R%20Projects\SEACAR_Trend_Analyses\WQ_Discrete\output\Chlorophyll_a_corrected_for_pheophytin\WC_Discrete_ChlaC_Lab_Bottom_Report_files/figure-latex/Scatter_Excluded-21.png" id="0" name="Picture"/>
                     <pic:cNvPicPr>
                       <a:picLocks noChangeArrowheads="1" noChangeAspect="1"/>
                     </pic:cNvPicPr>
@@ -45029,7 +45021,7 @@
               <a:graphicData uri="http://schemas.openxmlformats.org/drawingml/2006/picture">
                 <pic:pic>
                   <pic:nvPicPr>
-                    <pic:cNvPr descr="C:\Users\jepanzik\Box\R%20Projects\SEACAR_Trend_Analyses\WQ_Discrete\output\Chlorophyll_a_corrected_for_pheophytin\WC_Discrete_ChlaC_Lab_Bottom_Report_files/figure-latex/Scatter_Excluded-6.png" id="0" name="Picture"/>
+                    <pic:cNvPr descr="C:\Users\jepanzik\Box\R%20Projects\SEACAR_Trend_Analyses\WQ_Discrete\output\Chlorophyll_a_corrected_for_pheophytin\WC_Discrete_ChlaC_Lab_Bottom_Report_files/figure-latex/Scatter_Excluded-22.png" id="0" name="Picture"/>
                     <pic:cNvPicPr>
                       <a:picLocks noChangeArrowheads="1" noChangeAspect="1"/>
                     </pic:cNvPicPr>
@@ -45074,7 +45066,7 @@
               <a:graphicData uri="http://schemas.openxmlformats.org/drawingml/2006/picture">
                 <pic:pic>
                   <pic:nvPicPr>
-                    <pic:cNvPr descr="C:\Users\jepanzik\Box\R%20Projects\SEACAR_Trend_Analyses\WQ_Discrete\output\Chlorophyll_a_corrected_for_pheophytin\WC_Discrete_ChlaC_Lab_Bottom_Report_files/figure-latex/Scatter_Excluded-7.png" id="0" name="Picture"/>
+                    <pic:cNvPr descr="C:\Users\jepanzik\Box\R%20Projects\SEACAR_Trend_Analyses\WQ_Discrete\output\Chlorophyll_a_corrected_for_pheophytin\WC_Discrete_ChlaC_Lab_Bottom_Report_files/figure-latex/Scatter_Excluded-23.png" id="0" name="Picture"/>
                     <pic:cNvPicPr>
                       <a:picLocks noChangeArrowheads="1" noChangeAspect="1"/>
                     </pic:cNvPicPr>
@@ -45119,7 +45111,7 @@
               <a:graphicData uri="http://schemas.openxmlformats.org/drawingml/2006/picture">
                 <pic:pic>
                   <pic:nvPicPr>
-                    <pic:cNvPr descr="C:\Users\jepanzik\Box\R%20Projects\SEACAR_Trend_Analyses\WQ_Discrete\output\Chlorophyll_a_corrected_for_pheophytin\WC_Discrete_ChlaC_Lab_Bottom_Report_files/figure-latex/Scatter_Excluded-8.png" id="0" name="Picture"/>
+                    <pic:cNvPr descr="C:\Users\jepanzik\Box\R%20Projects\SEACAR_Trend_Analyses\WQ_Discrete\output\Chlorophyll_a_corrected_for_pheophytin\WC_Discrete_ChlaC_Lab_Bottom_Report_files/figure-latex/Scatter_Excluded-24.png" id="0" name="Picture"/>
                     <pic:cNvPicPr>
                       <a:picLocks noChangeArrowheads="1" noChangeAspect="1"/>
                     </pic:cNvPicPr>
@@ -45164,7 +45156,7 @@
               <a:graphicData uri="http://schemas.openxmlformats.org/drawingml/2006/picture">
                 <pic:pic>
                   <pic:nvPicPr>
-                    <pic:cNvPr descr="C:\Users\jepanzik\Box\R%20Projects\SEACAR_Trend_Analyses\WQ_Discrete\output\Chlorophyll_a_corrected_for_pheophytin\WC_Discrete_ChlaC_Lab_Bottom_Report_files/figure-latex/Scatter_Excluded-9.png" id="0" name="Picture"/>
+                    <pic:cNvPr descr="C:\Users\jepanzik\Box\R%20Projects\SEACAR_Trend_Analyses\WQ_Discrete\output\Chlorophyll_a_corrected_for_pheophytin\WC_Discrete_ChlaC_Lab_Bottom_Report_files/figure-latex/Scatter_Excluded-25.png" id="0" name="Picture"/>
                     <pic:cNvPicPr>
                       <a:picLocks noChangeArrowheads="1" noChangeAspect="1"/>
                     </pic:cNvPicPr>
@@ -45209,7 +45201,7 @@
               <a:graphicData uri="http://schemas.openxmlformats.org/drawingml/2006/picture">
                 <pic:pic>
                   <pic:nvPicPr>
-                    <pic:cNvPr descr="C:\Users\jepanzik\Box\R%20Projects\SEACAR_Trend_Analyses\WQ_Discrete\output\Chlorophyll_a_corrected_for_pheophytin\WC_Discrete_ChlaC_Lab_Bottom_Report_files/figure-latex/Scatter_Excluded-10.png" id="0" name="Picture"/>
+                    <pic:cNvPr descr="C:\Users\jepanzik\Box\R%20Projects\SEACAR_Trend_Analyses\WQ_Discrete\output\Chlorophyll_a_corrected_for_pheophytin\WC_Discrete_ChlaC_Lab_Bottom_Report_files/figure-latex/Scatter_Excluded-26.png" id="0" name="Picture"/>
                     <pic:cNvPicPr>
                       <a:picLocks noChangeArrowheads="1" noChangeAspect="1"/>
                     </pic:cNvPicPr>
@@ -45254,7 +45246,7 @@
               <a:graphicData uri="http://schemas.openxmlformats.org/drawingml/2006/picture">
                 <pic:pic>
                   <pic:nvPicPr>
-                    <pic:cNvPr descr="C:\Users\jepanzik\Box\R%20Projects\SEACAR_Trend_Analyses\WQ_Discrete\output\Chlorophyll_a_corrected_for_pheophytin\WC_Discrete_ChlaC_Lab_Bottom_Report_files/figure-latex/Scatter_Excluded-11.png" id="0" name="Picture"/>
+                    <pic:cNvPr descr="C:\Users\jepanzik\Box\R%20Projects\SEACAR_Trend_Analyses\WQ_Discrete\output\Chlorophyll_a_corrected_for_pheophytin\WC_Discrete_ChlaC_Lab_Bottom_Report_files/figure-latex/Scatter_Excluded-27.png" id="0" name="Picture"/>
                     <pic:cNvPicPr>
                       <a:picLocks noChangeArrowheads="1" noChangeAspect="1"/>
                     </pic:cNvPicPr>
@@ -45299,7 +45291,7 @@
               <a:graphicData uri="http://schemas.openxmlformats.org/drawingml/2006/picture">
                 <pic:pic>
                   <pic:nvPicPr>
-                    <pic:cNvPr descr="C:\Users\jepanzik\Box\R%20Projects\SEACAR_Trend_Analyses\WQ_Discrete\output\Chlorophyll_a_corrected_for_pheophytin\WC_Discrete_ChlaC_Lab_Bottom_Report_files/figure-latex/Scatter_Excluded-12.png" id="0" name="Picture"/>
+                    <pic:cNvPr descr="C:\Users\jepanzik\Box\R%20Projects\SEACAR_Trend_Analyses\WQ_Discrete\output\Chlorophyll_a_corrected_for_pheophytin\WC_Discrete_ChlaC_Lab_Bottom_Report_files/figure-latex/Scatter_Excluded-28.png" id="0" name="Picture"/>
                     <pic:cNvPicPr>
                       <a:picLocks noChangeArrowheads="1" noChangeAspect="1"/>
                     </pic:cNvPicPr>
@@ -45344,7 +45336,7 @@
               <a:graphicData uri="http://schemas.openxmlformats.org/drawingml/2006/picture">
                 <pic:pic>
                   <pic:nvPicPr>
-                    <pic:cNvPr descr="C:\Users\jepanzik\Box\R%20Projects\SEACAR_Trend_Analyses\WQ_Discrete\output\Chlorophyll_a_corrected_for_pheophytin\WC_Discrete_ChlaC_Lab_Bottom_Report_files/figure-latex/Scatter_Excluded-13.png" id="0" name="Picture"/>
+                    <pic:cNvPr descr="C:\Users\jepanzik\Box\R%20Projects\SEACAR_Trend_Analyses\WQ_Discrete\output\Chlorophyll_a_corrected_for_pheophytin\WC_Discrete_ChlaC_Lab_Bottom_Report_files/figure-latex/Scatter_Excluded-29.png" id="0" name="Picture"/>
                     <pic:cNvPicPr>
                       <a:picLocks noChangeArrowheads="1" noChangeAspect="1"/>
                     </pic:cNvPicPr>
@@ -45389,7 +45381,7 @@
               <a:graphicData uri="http://schemas.openxmlformats.org/drawingml/2006/picture">
                 <pic:pic>
                   <pic:nvPicPr>
-                    <pic:cNvPr descr="C:\Users\jepanzik\Box\R%20Projects\SEACAR_Trend_Analyses\WQ_Discrete\output\Chlorophyll_a_corrected_for_pheophytin\WC_Discrete_ChlaC_Lab_Bottom_Report_files/figure-latex/Scatter_Excluded-14.png" id="0" name="Picture"/>
+                    <pic:cNvPr descr="C:\Users\jepanzik\Box\R%20Projects\SEACAR_Trend_Analyses\WQ_Discrete\output\Chlorophyll_a_corrected_for_pheophytin\WC_Discrete_ChlaC_Lab_Bottom_Report_files/figure-latex/Scatter_Excluded-30.png" id="0" name="Picture"/>
                     <pic:cNvPicPr>
                       <a:picLocks noChangeArrowheads="1" noChangeAspect="1"/>
                     </pic:cNvPicPr>
@@ -45434,7 +45426,7 @@
               <a:graphicData uri="http://schemas.openxmlformats.org/drawingml/2006/picture">
                 <pic:pic>
                   <pic:nvPicPr>
-                    <pic:cNvPr descr="C:\Users\jepanzik\Box\R%20Projects\SEACAR_Trend_Analyses\WQ_Discrete\output\Chlorophyll_a_corrected_for_pheophytin\WC_Discrete_ChlaC_Lab_Bottom_Report_files/figure-latex/Scatter_Excluded-15.png" id="0" name="Picture"/>
+                    <pic:cNvPr descr="C:\Users\jepanzik\Box\R%20Projects\SEACAR_Trend_Analyses\WQ_Discrete\output\Chlorophyll_a_corrected_for_pheophytin\WC_Discrete_ChlaC_Lab_Bottom_Report_files/figure-latex/Scatter_Excluded-31.png" id="0" name="Picture"/>
                     <pic:cNvPicPr>
                       <a:picLocks noChangeArrowheads="1" noChangeAspect="1"/>
                     </pic:cNvPicPr>
@@ -45479,7 +45471,7 @@
               <a:graphicData uri="http://schemas.openxmlformats.org/drawingml/2006/picture">
                 <pic:pic>
                   <pic:nvPicPr>
-                    <pic:cNvPr descr="C:\Users\jepanzik\Box\R%20Projects\SEACAR_Trend_Analyses\WQ_Discrete\output\Chlorophyll_a_corrected_for_pheophytin\WC_Discrete_ChlaC_Lab_Bottom_Report_files/figure-latex/Scatter_Excluded-16.png" id="0" name="Picture"/>
+                    <pic:cNvPr descr="C:\Users\jepanzik\Box\R%20Projects\SEACAR_Trend_Analyses\WQ_Discrete\output\Chlorophyll_a_corrected_for_pheophytin\WC_Discrete_ChlaC_Lab_Bottom_Report_files/figure-latex/Scatter_Excluded-32.png" id="0" name="Picture"/>
                     <pic:cNvPicPr>
                       <a:picLocks noChangeArrowheads="1" noChangeAspect="1"/>
                     </pic:cNvPicPr>
@@ -45511,818 +45503,8 @@
           </wp:inline>
         </w:drawing>
       </w:r>
-      <w:r>
-        <w:t xml:space="preserve"> </w:t>
-      </w:r>
-      <w:r>
-        <w:drawing>
-          <wp:inline>
-            <wp:extent cx="5334000" cy="2667000"/>
-            <wp:effectExtent b="0" l="0" r="0" t="0"/>
-            <wp:docPr descr="" title="" id="1" name="Picture"/>
-            <a:graphic>
-              <a:graphicData uri="http://schemas.openxmlformats.org/drawingml/2006/picture">
-                <pic:pic>
-                  <pic:nvPicPr>
-                    <pic:cNvPr descr="C:\Users\jepanzik\Box\R%20Projects\SEACAR_Trend_Analyses\WQ_Discrete\output\Chlorophyll_a_corrected_for_pheophytin\WC_Discrete_ChlaC_Lab_Bottom_Report_files/figure-latex/Scatter_Excluded-17.png" id="0" name="Picture"/>
-                    <pic:cNvPicPr>
-                      <a:picLocks noChangeArrowheads="1" noChangeAspect="1"/>
-                    </pic:cNvPicPr>
-                  </pic:nvPicPr>
-                  <pic:blipFill>
-                    <a:blip r:embed="rId79"/>
-                    <a:stretch>
-                      <a:fillRect/>
-                    </a:stretch>
-                  </pic:blipFill>
-                  <pic:spPr bwMode="auto">
-                    <a:xfrm>
-                      <a:off x="0" y="0"/>
-                      <a:ext cx="5334000" cy="2667000"/>
-                    </a:xfrm>
-                    <a:prstGeom prst="rect">
-                      <a:avLst/>
-                    </a:prstGeom>
-                    <a:noFill/>
-                    <a:ln w="9525">
-                      <a:noFill/>
-                      <a:headEnd/>
-                      <a:tailEnd/>
-                    </a:ln>
-                  </pic:spPr>
-                </pic:pic>
-              </a:graphicData>
-            </a:graphic>
-          </wp:inline>
-        </w:drawing>
-      </w:r>
-      <w:r>
-        <w:t xml:space="preserve"> </w:t>
-      </w:r>
-      <w:r>
-        <w:drawing>
-          <wp:inline>
-            <wp:extent cx="5334000" cy="2667000"/>
-            <wp:effectExtent b="0" l="0" r="0" t="0"/>
-            <wp:docPr descr="" title="" id="1" name="Picture"/>
-            <a:graphic>
-              <a:graphicData uri="http://schemas.openxmlformats.org/drawingml/2006/picture">
-                <pic:pic>
-                  <pic:nvPicPr>
-                    <pic:cNvPr descr="C:\Users\jepanzik\Box\R%20Projects\SEACAR_Trend_Analyses\WQ_Discrete\output\Chlorophyll_a_corrected_for_pheophytin\WC_Discrete_ChlaC_Lab_Bottom_Report_files/figure-latex/Scatter_Excluded-18.png" id="0" name="Picture"/>
-                    <pic:cNvPicPr>
-                      <a:picLocks noChangeArrowheads="1" noChangeAspect="1"/>
-                    </pic:cNvPicPr>
-                  </pic:nvPicPr>
-                  <pic:blipFill>
-                    <a:blip r:embed="rId80"/>
-                    <a:stretch>
-                      <a:fillRect/>
-                    </a:stretch>
-                  </pic:blipFill>
-                  <pic:spPr bwMode="auto">
-                    <a:xfrm>
-                      <a:off x="0" y="0"/>
-                      <a:ext cx="5334000" cy="2667000"/>
-                    </a:xfrm>
-                    <a:prstGeom prst="rect">
-                      <a:avLst/>
-                    </a:prstGeom>
-                    <a:noFill/>
-                    <a:ln w="9525">
-                      <a:noFill/>
-                      <a:headEnd/>
-                      <a:tailEnd/>
-                    </a:ln>
-                  </pic:spPr>
-                </pic:pic>
-              </a:graphicData>
-            </a:graphic>
-          </wp:inline>
-        </w:drawing>
-      </w:r>
-      <w:r>
-        <w:t xml:space="preserve"> </w:t>
-      </w:r>
-      <w:r>
-        <w:drawing>
-          <wp:inline>
-            <wp:extent cx="5334000" cy="2667000"/>
-            <wp:effectExtent b="0" l="0" r="0" t="0"/>
-            <wp:docPr descr="" title="" id="1" name="Picture"/>
-            <a:graphic>
-              <a:graphicData uri="http://schemas.openxmlformats.org/drawingml/2006/picture">
-                <pic:pic>
-                  <pic:nvPicPr>
-                    <pic:cNvPr descr="C:\Users\jepanzik\Box\R%20Projects\SEACAR_Trend_Analyses\WQ_Discrete\output\Chlorophyll_a_corrected_for_pheophytin\WC_Discrete_ChlaC_Lab_Bottom_Report_files/figure-latex/Scatter_Excluded-19.png" id="0" name="Picture"/>
-                    <pic:cNvPicPr>
-                      <a:picLocks noChangeArrowheads="1" noChangeAspect="1"/>
-                    </pic:cNvPicPr>
-                  </pic:nvPicPr>
-                  <pic:blipFill>
-                    <a:blip r:embed="rId81"/>
-                    <a:stretch>
-                      <a:fillRect/>
-                    </a:stretch>
-                  </pic:blipFill>
-                  <pic:spPr bwMode="auto">
-                    <a:xfrm>
-                      <a:off x="0" y="0"/>
-                      <a:ext cx="5334000" cy="2667000"/>
-                    </a:xfrm>
-                    <a:prstGeom prst="rect">
-                      <a:avLst/>
-                    </a:prstGeom>
-                    <a:noFill/>
-                    <a:ln w="9525">
-                      <a:noFill/>
-                      <a:headEnd/>
-                      <a:tailEnd/>
-                    </a:ln>
-                  </pic:spPr>
-                </pic:pic>
-              </a:graphicData>
-            </a:graphic>
-          </wp:inline>
-        </w:drawing>
-      </w:r>
-      <w:r>
-        <w:t xml:space="preserve"> </w:t>
-      </w:r>
-      <w:r>
-        <w:drawing>
-          <wp:inline>
-            <wp:extent cx="5334000" cy="2667000"/>
-            <wp:effectExtent b="0" l="0" r="0" t="0"/>
-            <wp:docPr descr="" title="" id="1" name="Picture"/>
-            <a:graphic>
-              <a:graphicData uri="http://schemas.openxmlformats.org/drawingml/2006/picture">
-                <pic:pic>
-                  <pic:nvPicPr>
-                    <pic:cNvPr descr="C:\Users\jepanzik\Box\R%20Projects\SEACAR_Trend_Analyses\WQ_Discrete\output\Chlorophyll_a_corrected_for_pheophytin\WC_Discrete_ChlaC_Lab_Bottom_Report_files/figure-latex/Scatter_Excluded-20.png" id="0" name="Picture"/>
-                    <pic:cNvPicPr>
-                      <a:picLocks noChangeArrowheads="1" noChangeAspect="1"/>
-                    </pic:cNvPicPr>
-                  </pic:nvPicPr>
-                  <pic:blipFill>
-                    <a:blip r:embed="rId82"/>
-                    <a:stretch>
-                      <a:fillRect/>
-                    </a:stretch>
-                  </pic:blipFill>
-                  <pic:spPr bwMode="auto">
-                    <a:xfrm>
-                      <a:off x="0" y="0"/>
-                      <a:ext cx="5334000" cy="2667000"/>
-                    </a:xfrm>
-                    <a:prstGeom prst="rect">
-                      <a:avLst/>
-                    </a:prstGeom>
-                    <a:noFill/>
-                    <a:ln w="9525">
-                      <a:noFill/>
-                      <a:headEnd/>
-                      <a:tailEnd/>
-                    </a:ln>
-                  </pic:spPr>
-                </pic:pic>
-              </a:graphicData>
-            </a:graphic>
-          </wp:inline>
-        </w:drawing>
-      </w:r>
-      <w:r>
-        <w:t xml:space="preserve"> </w:t>
-      </w:r>
-      <w:r>
-        <w:drawing>
-          <wp:inline>
-            <wp:extent cx="5334000" cy="2667000"/>
-            <wp:effectExtent b="0" l="0" r="0" t="0"/>
-            <wp:docPr descr="" title="" id="1" name="Picture"/>
-            <a:graphic>
-              <a:graphicData uri="http://schemas.openxmlformats.org/drawingml/2006/picture">
-                <pic:pic>
-                  <pic:nvPicPr>
-                    <pic:cNvPr descr="C:\Users\jepanzik\Box\R%20Projects\SEACAR_Trend_Analyses\WQ_Discrete\output\Chlorophyll_a_corrected_for_pheophytin\WC_Discrete_ChlaC_Lab_Bottom_Report_files/figure-latex/Scatter_Excluded-21.png" id="0" name="Picture"/>
-                    <pic:cNvPicPr>
-                      <a:picLocks noChangeArrowheads="1" noChangeAspect="1"/>
-                    </pic:cNvPicPr>
-                  </pic:nvPicPr>
-                  <pic:blipFill>
-                    <a:blip r:embed="rId83"/>
-                    <a:stretch>
-                      <a:fillRect/>
-                    </a:stretch>
-                  </pic:blipFill>
-                  <pic:spPr bwMode="auto">
-                    <a:xfrm>
-                      <a:off x="0" y="0"/>
-                      <a:ext cx="5334000" cy="2667000"/>
-                    </a:xfrm>
-                    <a:prstGeom prst="rect">
-                      <a:avLst/>
-                    </a:prstGeom>
-                    <a:noFill/>
-                    <a:ln w="9525">
-                      <a:noFill/>
-                      <a:headEnd/>
-                      <a:tailEnd/>
-                    </a:ln>
-                  </pic:spPr>
-                </pic:pic>
-              </a:graphicData>
-            </a:graphic>
-          </wp:inline>
-        </w:drawing>
-      </w:r>
-      <w:r>
-        <w:t xml:space="preserve"> </w:t>
-      </w:r>
-      <w:r>
-        <w:drawing>
-          <wp:inline>
-            <wp:extent cx="5334000" cy="2667000"/>
-            <wp:effectExtent b="0" l="0" r="0" t="0"/>
-            <wp:docPr descr="" title="" id="1" name="Picture"/>
-            <a:graphic>
-              <a:graphicData uri="http://schemas.openxmlformats.org/drawingml/2006/picture">
-                <pic:pic>
-                  <pic:nvPicPr>
-                    <pic:cNvPr descr="C:\Users\jepanzik\Box\R%20Projects\SEACAR_Trend_Analyses\WQ_Discrete\output\Chlorophyll_a_corrected_for_pheophytin\WC_Discrete_ChlaC_Lab_Bottom_Report_files/figure-latex/Scatter_Excluded-22.png" id="0" name="Picture"/>
-                    <pic:cNvPicPr>
-                      <a:picLocks noChangeArrowheads="1" noChangeAspect="1"/>
-                    </pic:cNvPicPr>
-                  </pic:nvPicPr>
-                  <pic:blipFill>
-                    <a:blip r:embed="rId84"/>
-                    <a:stretch>
-                      <a:fillRect/>
-                    </a:stretch>
-                  </pic:blipFill>
-                  <pic:spPr bwMode="auto">
-                    <a:xfrm>
-                      <a:off x="0" y="0"/>
-                      <a:ext cx="5334000" cy="2667000"/>
-                    </a:xfrm>
-                    <a:prstGeom prst="rect">
-                      <a:avLst/>
-                    </a:prstGeom>
-                    <a:noFill/>
-                    <a:ln w="9525">
-                      <a:noFill/>
-                      <a:headEnd/>
-                      <a:tailEnd/>
-                    </a:ln>
-                  </pic:spPr>
-                </pic:pic>
-              </a:graphicData>
-            </a:graphic>
-          </wp:inline>
-        </w:drawing>
-      </w:r>
-      <w:r>
-        <w:t xml:space="preserve"> </w:t>
-      </w:r>
-      <w:r>
-        <w:drawing>
-          <wp:inline>
-            <wp:extent cx="5334000" cy="2667000"/>
-            <wp:effectExtent b="0" l="0" r="0" t="0"/>
-            <wp:docPr descr="" title="" id="1" name="Picture"/>
-            <a:graphic>
-              <a:graphicData uri="http://schemas.openxmlformats.org/drawingml/2006/picture">
-                <pic:pic>
-                  <pic:nvPicPr>
-                    <pic:cNvPr descr="C:\Users\jepanzik\Box\R%20Projects\SEACAR_Trend_Analyses\WQ_Discrete\output\Chlorophyll_a_corrected_for_pheophytin\WC_Discrete_ChlaC_Lab_Bottom_Report_files/figure-latex/Scatter_Excluded-23.png" id="0" name="Picture"/>
-                    <pic:cNvPicPr>
-                      <a:picLocks noChangeArrowheads="1" noChangeAspect="1"/>
-                    </pic:cNvPicPr>
-                  </pic:nvPicPr>
-                  <pic:blipFill>
-                    <a:blip r:embed="rId85"/>
-                    <a:stretch>
-                      <a:fillRect/>
-                    </a:stretch>
-                  </pic:blipFill>
-                  <pic:spPr bwMode="auto">
-                    <a:xfrm>
-                      <a:off x="0" y="0"/>
-                      <a:ext cx="5334000" cy="2667000"/>
-                    </a:xfrm>
-                    <a:prstGeom prst="rect">
-                      <a:avLst/>
-                    </a:prstGeom>
-                    <a:noFill/>
-                    <a:ln w="9525">
-                      <a:noFill/>
-                      <a:headEnd/>
-                      <a:tailEnd/>
-                    </a:ln>
-                  </pic:spPr>
-                </pic:pic>
-              </a:graphicData>
-            </a:graphic>
-          </wp:inline>
-        </w:drawing>
-      </w:r>
-      <w:r>
-        <w:t xml:space="preserve"> </w:t>
-      </w:r>
-      <w:r>
-        <w:drawing>
-          <wp:inline>
-            <wp:extent cx="5334000" cy="2667000"/>
-            <wp:effectExtent b="0" l="0" r="0" t="0"/>
-            <wp:docPr descr="" title="" id="1" name="Picture"/>
-            <a:graphic>
-              <a:graphicData uri="http://schemas.openxmlformats.org/drawingml/2006/picture">
-                <pic:pic>
-                  <pic:nvPicPr>
-                    <pic:cNvPr descr="C:\Users\jepanzik\Box\R%20Projects\SEACAR_Trend_Analyses\WQ_Discrete\output\Chlorophyll_a_corrected_for_pheophytin\WC_Discrete_ChlaC_Lab_Bottom_Report_files/figure-latex/Scatter_Excluded-24.png" id="0" name="Picture"/>
-                    <pic:cNvPicPr>
-                      <a:picLocks noChangeArrowheads="1" noChangeAspect="1"/>
-                    </pic:cNvPicPr>
-                  </pic:nvPicPr>
-                  <pic:blipFill>
-                    <a:blip r:embed="rId86"/>
-                    <a:stretch>
-                      <a:fillRect/>
-                    </a:stretch>
-                  </pic:blipFill>
-                  <pic:spPr bwMode="auto">
-                    <a:xfrm>
-                      <a:off x="0" y="0"/>
-                      <a:ext cx="5334000" cy="2667000"/>
-                    </a:xfrm>
-                    <a:prstGeom prst="rect">
-                      <a:avLst/>
-                    </a:prstGeom>
-                    <a:noFill/>
-                    <a:ln w="9525">
-                      <a:noFill/>
-                      <a:headEnd/>
-                      <a:tailEnd/>
-                    </a:ln>
-                  </pic:spPr>
-                </pic:pic>
-              </a:graphicData>
-            </a:graphic>
-          </wp:inline>
-        </w:drawing>
-      </w:r>
-      <w:r>
-        <w:t xml:space="preserve"> </w:t>
-      </w:r>
-      <w:r>
-        <w:drawing>
-          <wp:inline>
-            <wp:extent cx="5334000" cy="2667000"/>
-            <wp:effectExtent b="0" l="0" r="0" t="0"/>
-            <wp:docPr descr="" title="" id="1" name="Picture"/>
-            <a:graphic>
-              <a:graphicData uri="http://schemas.openxmlformats.org/drawingml/2006/picture">
-                <pic:pic>
-                  <pic:nvPicPr>
-                    <pic:cNvPr descr="C:\Users\jepanzik\Box\R%20Projects\SEACAR_Trend_Analyses\WQ_Discrete\output\Chlorophyll_a_corrected_for_pheophytin\WC_Discrete_ChlaC_Lab_Bottom_Report_files/figure-latex/Scatter_Excluded-25.png" id="0" name="Picture"/>
-                    <pic:cNvPicPr>
-                      <a:picLocks noChangeArrowheads="1" noChangeAspect="1"/>
-                    </pic:cNvPicPr>
-                  </pic:nvPicPr>
-                  <pic:blipFill>
-                    <a:blip r:embed="rId87"/>
-                    <a:stretch>
-                      <a:fillRect/>
-                    </a:stretch>
-                  </pic:blipFill>
-                  <pic:spPr bwMode="auto">
-                    <a:xfrm>
-                      <a:off x="0" y="0"/>
-                      <a:ext cx="5334000" cy="2667000"/>
-                    </a:xfrm>
-                    <a:prstGeom prst="rect">
-                      <a:avLst/>
-                    </a:prstGeom>
-                    <a:noFill/>
-                    <a:ln w="9525">
-                      <a:noFill/>
-                      <a:headEnd/>
-                      <a:tailEnd/>
-                    </a:ln>
-                  </pic:spPr>
-                </pic:pic>
-              </a:graphicData>
-            </a:graphic>
-          </wp:inline>
-        </w:drawing>
-      </w:r>
-      <w:r>
-        <w:t xml:space="preserve"> </w:t>
-      </w:r>
-      <w:r>
-        <w:drawing>
-          <wp:inline>
-            <wp:extent cx="5334000" cy="2667000"/>
-            <wp:effectExtent b="0" l="0" r="0" t="0"/>
-            <wp:docPr descr="" title="" id="1" name="Picture"/>
-            <a:graphic>
-              <a:graphicData uri="http://schemas.openxmlformats.org/drawingml/2006/picture">
-                <pic:pic>
-                  <pic:nvPicPr>
-                    <pic:cNvPr descr="C:\Users\jepanzik\Box\R%20Projects\SEACAR_Trend_Analyses\WQ_Discrete\output\Chlorophyll_a_corrected_for_pheophytin\WC_Discrete_ChlaC_Lab_Bottom_Report_files/figure-latex/Scatter_Excluded-26.png" id="0" name="Picture"/>
-                    <pic:cNvPicPr>
-                      <a:picLocks noChangeArrowheads="1" noChangeAspect="1"/>
-                    </pic:cNvPicPr>
-                  </pic:nvPicPr>
-                  <pic:blipFill>
-                    <a:blip r:embed="rId88"/>
-                    <a:stretch>
-                      <a:fillRect/>
-                    </a:stretch>
-                  </pic:blipFill>
-                  <pic:spPr bwMode="auto">
-                    <a:xfrm>
-                      <a:off x="0" y="0"/>
-                      <a:ext cx="5334000" cy="2667000"/>
-                    </a:xfrm>
-                    <a:prstGeom prst="rect">
-                      <a:avLst/>
-                    </a:prstGeom>
-                    <a:noFill/>
-                    <a:ln w="9525">
-                      <a:noFill/>
-                      <a:headEnd/>
-                      <a:tailEnd/>
-                    </a:ln>
-                  </pic:spPr>
-                </pic:pic>
-              </a:graphicData>
-            </a:graphic>
-          </wp:inline>
-        </w:drawing>
-      </w:r>
-      <w:r>
-        <w:t xml:space="preserve"> </w:t>
-      </w:r>
-      <w:r>
-        <w:drawing>
-          <wp:inline>
-            <wp:extent cx="5334000" cy="2667000"/>
-            <wp:effectExtent b="0" l="0" r="0" t="0"/>
-            <wp:docPr descr="" title="" id="1" name="Picture"/>
-            <a:graphic>
-              <a:graphicData uri="http://schemas.openxmlformats.org/drawingml/2006/picture">
-                <pic:pic>
-                  <pic:nvPicPr>
-                    <pic:cNvPr descr="C:\Users\jepanzik\Box\R%20Projects\SEACAR_Trend_Analyses\WQ_Discrete\output\Chlorophyll_a_corrected_for_pheophytin\WC_Discrete_ChlaC_Lab_Bottom_Report_files/figure-latex/Scatter_Excluded-27.png" id="0" name="Picture"/>
-                    <pic:cNvPicPr>
-                      <a:picLocks noChangeArrowheads="1" noChangeAspect="1"/>
-                    </pic:cNvPicPr>
-                  </pic:nvPicPr>
-                  <pic:blipFill>
-                    <a:blip r:embed="rId89"/>
-                    <a:stretch>
-                      <a:fillRect/>
-                    </a:stretch>
-                  </pic:blipFill>
-                  <pic:spPr bwMode="auto">
-                    <a:xfrm>
-                      <a:off x="0" y="0"/>
-                      <a:ext cx="5334000" cy="2667000"/>
-                    </a:xfrm>
-                    <a:prstGeom prst="rect">
-                      <a:avLst/>
-                    </a:prstGeom>
-                    <a:noFill/>
-                    <a:ln w="9525">
-                      <a:noFill/>
-                      <a:headEnd/>
-                      <a:tailEnd/>
-                    </a:ln>
-                  </pic:spPr>
-                </pic:pic>
-              </a:graphicData>
-            </a:graphic>
-          </wp:inline>
-        </w:drawing>
-      </w:r>
-      <w:r>
-        <w:t xml:space="preserve"> </w:t>
-      </w:r>
-      <w:r>
-        <w:drawing>
-          <wp:inline>
-            <wp:extent cx="5334000" cy="2667000"/>
-            <wp:effectExtent b="0" l="0" r="0" t="0"/>
-            <wp:docPr descr="" title="" id="1" name="Picture"/>
-            <a:graphic>
-              <a:graphicData uri="http://schemas.openxmlformats.org/drawingml/2006/picture">
-                <pic:pic>
-                  <pic:nvPicPr>
-                    <pic:cNvPr descr="C:\Users\jepanzik\Box\R%20Projects\SEACAR_Trend_Analyses\WQ_Discrete\output\Chlorophyll_a_corrected_for_pheophytin\WC_Discrete_ChlaC_Lab_Bottom_Report_files/figure-latex/Scatter_Excluded-28.png" id="0" name="Picture"/>
-                    <pic:cNvPicPr>
-                      <a:picLocks noChangeArrowheads="1" noChangeAspect="1"/>
-                    </pic:cNvPicPr>
-                  </pic:nvPicPr>
-                  <pic:blipFill>
-                    <a:blip r:embed="rId90"/>
-                    <a:stretch>
-                      <a:fillRect/>
-                    </a:stretch>
-                  </pic:blipFill>
-                  <pic:spPr bwMode="auto">
-                    <a:xfrm>
-                      <a:off x="0" y="0"/>
-                      <a:ext cx="5334000" cy="2667000"/>
-                    </a:xfrm>
-                    <a:prstGeom prst="rect">
-                      <a:avLst/>
-                    </a:prstGeom>
-                    <a:noFill/>
-                    <a:ln w="9525">
-                      <a:noFill/>
-                      <a:headEnd/>
-                      <a:tailEnd/>
-                    </a:ln>
-                  </pic:spPr>
-                </pic:pic>
-              </a:graphicData>
-            </a:graphic>
-          </wp:inline>
-        </w:drawing>
-      </w:r>
-      <w:r>
-        <w:t xml:space="preserve"> </w:t>
-      </w:r>
-      <w:r>
-        <w:drawing>
-          <wp:inline>
-            <wp:extent cx="5334000" cy="2667000"/>
-            <wp:effectExtent b="0" l="0" r="0" t="0"/>
-            <wp:docPr descr="" title="" id="1" name="Picture"/>
-            <a:graphic>
-              <a:graphicData uri="http://schemas.openxmlformats.org/drawingml/2006/picture">
-                <pic:pic>
-                  <pic:nvPicPr>
-                    <pic:cNvPr descr="C:\Users\jepanzik\Box\R%20Projects\SEACAR_Trend_Analyses\WQ_Discrete\output\Chlorophyll_a_corrected_for_pheophytin\WC_Discrete_ChlaC_Lab_Bottom_Report_files/figure-latex/Scatter_Excluded-29.png" id="0" name="Picture"/>
-                    <pic:cNvPicPr>
-                      <a:picLocks noChangeArrowheads="1" noChangeAspect="1"/>
-                    </pic:cNvPicPr>
-                  </pic:nvPicPr>
-                  <pic:blipFill>
-                    <a:blip r:embed="rId91"/>
-                    <a:stretch>
-                      <a:fillRect/>
-                    </a:stretch>
-                  </pic:blipFill>
-                  <pic:spPr bwMode="auto">
-                    <a:xfrm>
-                      <a:off x="0" y="0"/>
-                      <a:ext cx="5334000" cy="2667000"/>
-                    </a:xfrm>
-                    <a:prstGeom prst="rect">
-                      <a:avLst/>
-                    </a:prstGeom>
-                    <a:noFill/>
-                    <a:ln w="9525">
-                      <a:noFill/>
-                      <a:headEnd/>
-                      <a:tailEnd/>
-                    </a:ln>
-                  </pic:spPr>
-                </pic:pic>
-              </a:graphicData>
-            </a:graphic>
-          </wp:inline>
-        </w:drawing>
-      </w:r>
-      <w:r>
-        <w:t xml:space="preserve"> </w:t>
-      </w:r>
-      <w:r>
-        <w:drawing>
-          <wp:inline>
-            <wp:extent cx="5334000" cy="2667000"/>
-            <wp:effectExtent b="0" l="0" r="0" t="0"/>
-            <wp:docPr descr="" title="" id="1" name="Picture"/>
-            <a:graphic>
-              <a:graphicData uri="http://schemas.openxmlformats.org/drawingml/2006/picture">
-                <pic:pic>
-                  <pic:nvPicPr>
-                    <pic:cNvPr descr="C:\Users\jepanzik\Box\R%20Projects\SEACAR_Trend_Analyses\WQ_Discrete\output\Chlorophyll_a_corrected_for_pheophytin\WC_Discrete_ChlaC_Lab_Bottom_Report_files/figure-latex/Scatter_Excluded-30.png" id="0" name="Picture"/>
-                    <pic:cNvPicPr>
-                      <a:picLocks noChangeArrowheads="1" noChangeAspect="1"/>
-                    </pic:cNvPicPr>
-                  </pic:nvPicPr>
-                  <pic:blipFill>
-                    <a:blip r:embed="rId92"/>
-                    <a:stretch>
-                      <a:fillRect/>
-                    </a:stretch>
-                  </pic:blipFill>
-                  <pic:spPr bwMode="auto">
-                    <a:xfrm>
-                      <a:off x="0" y="0"/>
-                      <a:ext cx="5334000" cy="2667000"/>
-                    </a:xfrm>
-                    <a:prstGeom prst="rect">
-                      <a:avLst/>
-                    </a:prstGeom>
-                    <a:noFill/>
-                    <a:ln w="9525">
-                      <a:noFill/>
-                      <a:headEnd/>
-                      <a:tailEnd/>
-                    </a:ln>
-                  </pic:spPr>
-                </pic:pic>
-              </a:graphicData>
-            </a:graphic>
-          </wp:inline>
-        </w:drawing>
-      </w:r>
-      <w:r>
-        <w:t xml:space="preserve"> </w:t>
-      </w:r>
-      <w:r>
-        <w:drawing>
-          <wp:inline>
-            <wp:extent cx="5334000" cy="2667000"/>
-            <wp:effectExtent b="0" l="0" r="0" t="0"/>
-            <wp:docPr descr="" title="" id="1" name="Picture"/>
-            <a:graphic>
-              <a:graphicData uri="http://schemas.openxmlformats.org/drawingml/2006/picture">
-                <pic:pic>
-                  <pic:nvPicPr>
-                    <pic:cNvPr descr="C:\Users\jepanzik\Box\R%20Projects\SEACAR_Trend_Analyses\WQ_Discrete\output\Chlorophyll_a_corrected_for_pheophytin\WC_Discrete_ChlaC_Lab_Bottom_Report_files/figure-latex/Scatter_Excluded-31.png" id="0" name="Picture"/>
-                    <pic:cNvPicPr>
-                      <a:picLocks noChangeArrowheads="1" noChangeAspect="1"/>
-                    </pic:cNvPicPr>
-                  </pic:nvPicPr>
-                  <pic:blipFill>
-                    <a:blip r:embed="rId93"/>
-                    <a:stretch>
-                      <a:fillRect/>
-                    </a:stretch>
-                  </pic:blipFill>
-                  <pic:spPr bwMode="auto">
-                    <a:xfrm>
-                      <a:off x="0" y="0"/>
-                      <a:ext cx="5334000" cy="2667000"/>
-                    </a:xfrm>
-                    <a:prstGeom prst="rect">
-                      <a:avLst/>
-                    </a:prstGeom>
-                    <a:noFill/>
-                    <a:ln w="9525">
-                      <a:noFill/>
-                      <a:headEnd/>
-                      <a:tailEnd/>
-                    </a:ln>
-                  </pic:spPr>
-                </pic:pic>
-              </a:graphicData>
-            </a:graphic>
-          </wp:inline>
-        </w:drawing>
-      </w:r>
-      <w:r>
-        <w:t xml:space="preserve"> </w:t>
-      </w:r>
-      <w:r>
-        <w:drawing>
-          <wp:inline>
-            <wp:extent cx="5334000" cy="2667000"/>
-            <wp:effectExtent b="0" l="0" r="0" t="0"/>
-            <wp:docPr descr="" title="" id="1" name="Picture"/>
-            <a:graphic>
-              <a:graphicData uri="http://schemas.openxmlformats.org/drawingml/2006/picture">
-                <pic:pic>
-                  <pic:nvPicPr>
-                    <pic:cNvPr descr="C:\Users\jepanzik\Box\R%20Projects\SEACAR_Trend_Analyses\WQ_Discrete\output\Chlorophyll_a_corrected_for_pheophytin\WC_Discrete_ChlaC_Lab_Bottom_Report_files/figure-latex/Scatter_Excluded-32.png" id="0" name="Picture"/>
-                    <pic:cNvPicPr>
-                      <a:picLocks noChangeArrowheads="1" noChangeAspect="1"/>
-                    </pic:cNvPicPr>
-                  </pic:nvPicPr>
-                  <pic:blipFill>
-                    <a:blip r:embed="rId94"/>
-                    <a:stretch>
-                      <a:fillRect/>
-                    </a:stretch>
-                  </pic:blipFill>
-                  <pic:spPr bwMode="auto">
-                    <a:xfrm>
-                      <a:off x="0" y="0"/>
-                      <a:ext cx="5334000" cy="2667000"/>
-                    </a:xfrm>
-                    <a:prstGeom prst="rect">
-                      <a:avLst/>
-                    </a:prstGeom>
-                    <a:noFill/>
-                    <a:ln w="9525">
-                      <a:noFill/>
-                      <a:headEnd/>
-                      <a:tailEnd/>
-                    </a:ln>
-                  </pic:spPr>
-                </pic:pic>
-              </a:graphicData>
-            </a:graphic>
-          </wp:inline>
-        </w:drawing>
-      </w:r>
-      <w:r>
-        <w:t xml:space="preserve"> </w:t>
-      </w:r>
-      <w:r>
-        <w:drawing>
-          <wp:inline>
-            <wp:extent cx="5334000" cy="2667000"/>
-            <wp:effectExtent b="0" l="0" r="0" t="0"/>
-            <wp:docPr descr="" title="" id="1" name="Picture"/>
-            <a:graphic>
-              <a:graphicData uri="http://schemas.openxmlformats.org/drawingml/2006/picture">
-                <pic:pic>
-                  <pic:nvPicPr>
-                    <pic:cNvPr descr="C:\Users\jepanzik\Box\R%20Projects\SEACAR_Trend_Analyses\WQ_Discrete\output\Chlorophyll_a_corrected_for_pheophytin\WC_Discrete_ChlaC_Lab_Bottom_Report_files/figure-latex/Scatter_Excluded-33.png" id="0" name="Picture"/>
-                    <pic:cNvPicPr>
-                      <a:picLocks noChangeArrowheads="1" noChangeAspect="1"/>
-                    </pic:cNvPicPr>
-                  </pic:nvPicPr>
-                  <pic:blipFill>
-                    <a:blip r:embed="rId95"/>
-                    <a:stretch>
-                      <a:fillRect/>
-                    </a:stretch>
-                  </pic:blipFill>
-                  <pic:spPr bwMode="auto">
-                    <a:xfrm>
-                      <a:off x="0" y="0"/>
-                      <a:ext cx="5334000" cy="2667000"/>
-                    </a:xfrm>
-                    <a:prstGeom prst="rect">
-                      <a:avLst/>
-                    </a:prstGeom>
-                    <a:noFill/>
-                    <a:ln w="9525">
-                      <a:noFill/>
-                      <a:headEnd/>
-                      <a:tailEnd/>
-                    </a:ln>
-                  </pic:spPr>
-                </pic:pic>
-              </a:graphicData>
-            </a:graphic>
-          </wp:inline>
-        </w:drawing>
-      </w:r>
-      <w:r>
-        <w:t xml:space="preserve"> </w:t>
-      </w:r>
-      <w:r>
-        <w:drawing>
-          <wp:inline>
-            <wp:extent cx="5334000" cy="2667000"/>
-            <wp:effectExtent b="0" l="0" r="0" t="0"/>
-            <wp:docPr descr="" title="" id="1" name="Picture"/>
-            <a:graphic>
-              <a:graphicData uri="http://schemas.openxmlformats.org/drawingml/2006/picture">
-                <pic:pic>
-                  <pic:nvPicPr>
-                    <pic:cNvPr descr="C:\Users\jepanzik\Box\R%20Projects\SEACAR_Trend_Analyses\WQ_Discrete\output\Chlorophyll_a_corrected_for_pheophytin\WC_Discrete_ChlaC_Lab_Bottom_Report_files/figure-latex/Scatter_Excluded-34.png" id="0" name="Picture"/>
-                    <pic:cNvPicPr>
-                      <a:picLocks noChangeArrowheads="1" noChangeAspect="1"/>
-                    </pic:cNvPicPr>
-                  </pic:nvPicPr>
-                  <pic:blipFill>
-                    <a:blip r:embed="rId96"/>
-                    <a:stretch>
-                      <a:fillRect/>
-                    </a:stretch>
-                  </pic:blipFill>
-                  <pic:spPr bwMode="auto">
-                    <a:xfrm>
-                      <a:off x="0" y="0"/>
-                      <a:ext cx="5334000" cy="2667000"/>
-                    </a:xfrm>
-                    <a:prstGeom prst="rect">
-                      <a:avLst/>
-                    </a:prstGeom>
-                    <a:noFill/>
-                    <a:ln w="9525">
-                      <a:noFill/>
-                      <a:headEnd/>
-                      <a:tailEnd/>
-                    </a:ln>
-                  </pic:spPr>
-                </pic:pic>
-              </a:graphicData>
-            </a:graphic>
-          </wp:inline>
-        </w:drawing>
-      </w:r>
     </w:p>
-    <w:bookmarkEnd w:id="97"/>
+    <w:bookmarkEnd w:id="79"/>
     <w:sectPr/>
   </w:body>
 </w:document>

</xml_diff>

<commit_message>
WC Discrete updated filtering for ActivityType
</commit_message>
<xml_diff>
--- a/WQ_Discrete/output/Chlorophyll_a_corrected_for_pheophytin/WC_Discrete_ChlaC_Lab_Bottom_Report.docx
+++ b/WQ_Discrete/output/Chlorophyll_a_corrected_for_pheophytin/WC_Discrete_ChlaC_Lab_Bottom_Report.docx
@@ -99,7 +99,7 @@
         <w:t xml:space="preserve"> </w:t>
       </w:r>
       <w:r>
-        <w:t xml:space="preserve">17</w:t>
+        <w:t xml:space="preserve">28</w:t>
       </w:r>
       <w:r>
         <w:t xml:space="preserve"> </w:t>
@@ -1804,16 +1804,7 @@
         <w:rPr>
           <w:rStyle w:val="CommentTok"/>
         </w:rPr>
-        <w:t xml:space="preserve"># Gets data for the specific activity type for Chlorophyll, salinity, TSS,</w:t>
-      </w:r>
-      <w:r>
-        <w:br/>
-      </w:r>
-      <w:r>
-        <w:rPr>
-          <w:rStyle w:val="CommentTok"/>
-        </w:rPr>
-        <w:t xml:space="preserve"># and Turbidity</w:t>
+        <w:t xml:space="preserve"># Gets data for the specific activity type if it is not All</w:t>
       </w:r>
       <w:r>
         <w:br/>
@@ -1828,133 +1819,7 @@
         <w:rPr>
           <w:rStyle w:val="NormalTok"/>
         </w:rPr>
-        <w:t xml:space="preserve">((param_name</w:t>
-      </w:r>
-      <w:r>
-        <w:rPr>
-          <w:rStyle w:val="SpecialCharTok"/>
-        </w:rPr>
-        <w:t xml:space="preserve">==</w:t>
-      </w:r>
-      <w:r>
-        <w:rPr>
-          <w:rStyle w:val="StringTok"/>
-        </w:rPr>
-        <w:t xml:space="preserve">"Chlorophyll_a_uncorrected_for_pheophytin"</w:t>
-      </w:r>
-      <w:r>
-        <w:rPr>
-          <w:rStyle w:val="NormalTok"/>
-        </w:rPr>
-        <w:t xml:space="preserve"> </w:t>
-      </w:r>
-      <w:r>
-        <w:rPr>
-          <w:rStyle w:val="SpecialCharTok"/>
-        </w:rPr>
-        <w:t xml:space="preserve">|</w:t>
-      </w:r>
-      <w:r>
-        <w:br/>
-      </w:r>
-      <w:r>
-        <w:rPr>
-          <w:rStyle w:val="NormalTok"/>
-        </w:rPr>
-        <w:t xml:space="preserve">    param_name</w:t>
-      </w:r>
-      <w:r>
-        <w:rPr>
-          <w:rStyle w:val="SpecialCharTok"/>
-        </w:rPr>
-        <w:t xml:space="preserve">==</w:t>
-      </w:r>
-      <w:r>
-        <w:rPr>
-          <w:rStyle w:val="StringTok"/>
-        </w:rPr>
-        <w:t xml:space="preserve">"Salinity"</w:t>
-      </w:r>
-      <w:r>
-        <w:rPr>
-          <w:rStyle w:val="NormalTok"/>
-        </w:rPr>
-        <w:t xml:space="preserve"> </w:t>
-      </w:r>
-      <w:r>
-        <w:rPr>
-          <w:rStyle w:val="SpecialCharTok"/>
-        </w:rPr>
-        <w:t xml:space="preserve">|</w:t>
-      </w:r>
-      <w:r>
-        <w:rPr>
-          <w:rStyle w:val="NormalTok"/>
-        </w:rPr>
-        <w:t xml:space="preserve"> param_name</w:t>
-      </w:r>
-      <w:r>
-        <w:rPr>
-          <w:rStyle w:val="SpecialCharTok"/>
-        </w:rPr>
-        <w:t xml:space="preserve">==</w:t>
-      </w:r>
-      <w:r>
-        <w:rPr>
-          <w:rStyle w:val="StringTok"/>
-        </w:rPr>
-        <w:t xml:space="preserve">"Total_Suspended_Solids_TSS"</w:t>
-      </w:r>
-      <w:r>
-        <w:rPr>
-          <w:rStyle w:val="NormalTok"/>
-        </w:rPr>
-        <w:t xml:space="preserve"> </w:t>
-      </w:r>
-      <w:r>
-        <w:rPr>
-          <w:rStyle w:val="SpecialCharTok"/>
-        </w:rPr>
-        <w:t xml:space="preserve">|</w:t>
-      </w:r>
-      <w:r>
-        <w:br/>
-      </w:r>
-      <w:r>
-        <w:rPr>
-          <w:rStyle w:val="NormalTok"/>
-        </w:rPr>
-        <w:t xml:space="preserve">    param_name</w:t>
-      </w:r>
-      <w:r>
-        <w:rPr>
-          <w:rStyle w:val="SpecialCharTok"/>
-        </w:rPr>
-        <w:t xml:space="preserve">==</w:t>
-      </w:r>
-      <w:r>
-        <w:rPr>
-          <w:rStyle w:val="StringTok"/>
-        </w:rPr>
-        <w:t xml:space="preserve">"Turbidity"</w:t>
-      </w:r>
-      <w:r>
-        <w:rPr>
-          <w:rStyle w:val="NormalTok"/>
-        </w:rPr>
-        <w:t xml:space="preserve">) </w:t>
-      </w:r>
-      <w:r>
-        <w:rPr>
-          <w:rStyle w:val="SpecialCharTok"/>
-        </w:rPr>
-        <w:t xml:space="preserve">&amp;</w:t>
-      </w:r>
-      <w:r>
-        <w:rPr>
-          <w:rStyle w:val="NormalTok"/>
-        </w:rPr>
-        <w:t xml:space="preserve"> activity</w:t>
+        <w:t xml:space="preserve">(activity</w:t>
       </w:r>
       <w:r>
         <w:rPr>
@@ -10666,7 +10531,7 @@
         <w:rPr>
           <w:rStyle w:val="VerbatimChar"/>
         </w:rPr>
-        <w:t xml:space="preserve">## Number of Measurements: 5293, Number Passed Filter: 5250</w:t>
+        <w:t xml:space="preserve">## Number of Measurements: 3881, Number Passed Filter: 3871</w:t>
       </w:r>
       <w:r>
         <w:br/>
@@ -10675,7 +10540,7 @@
         <w:rPr>
           <w:rStyle w:val="VerbatimChar"/>
         </w:rPr>
-        <w:t xml:space="preserve">## I Codes: 1176 (22.218024%)</w:t>
+        <w:t xml:space="preserve">## I Codes: 804 (20.71631%)</w:t>
       </w:r>
       <w:r>
         <w:br/>
@@ -10684,7 +10549,7 @@
         <w:rPr>
           <w:rStyle w:val="VerbatimChar"/>
         </w:rPr>
-        <w:t xml:space="preserve">## Q Codes: 40 (0.755715%)</w:t>
+        <w:t xml:space="preserve">## Q Codes: 25 (0.644164%)</w:t>
       </w:r>
       <w:r>
         <w:br/>
@@ -10693,7 +10558,7 @@
         <w:rPr>
           <w:rStyle w:val="VerbatimChar"/>
         </w:rPr>
-        <w:t xml:space="preserve">## U Codes: 280 (5.290006%)</w:t>
+        <w:t xml:space="preserve">## U Codes: 200 (5.153311%)</w:t>
       </w:r>
     </w:p>
     <w:p>
@@ -42666,7 +42531,7 @@
       </w:r>
     </w:p>
     <w:bookmarkEnd w:id="46"/>
-    <w:bookmarkStart w:id="79" w:name="appendix-v-excluded-managed-areas"/>
+    <w:bookmarkStart w:id="77" w:name="appendix-v-excluded-managed-areas"/>
     <w:p>
       <w:pPr>
         <w:pStyle w:val="Heading1"/>
@@ -45413,98 +45278,8 @@
           </wp:inline>
         </w:drawing>
       </w:r>
-      <w:r>
-        <w:t xml:space="preserve"> </w:t>
-      </w:r>
-      <w:r>
-        <w:drawing>
-          <wp:inline>
-            <wp:extent cx="5334000" cy="2667000"/>
-            <wp:effectExtent b="0" l="0" r="0" t="0"/>
-            <wp:docPr descr="" title="" id="1" name="Picture"/>
-            <a:graphic>
-              <a:graphicData uri="http://schemas.openxmlformats.org/drawingml/2006/picture">
-                <pic:pic>
-                  <pic:nvPicPr>
-                    <pic:cNvPr descr="C:\Users\jepanzik\Box\R%20Projects\SEACAR_Trend_Analyses\WQ_Discrete\output\Chlorophyll_a_corrected_for_pheophytin\WC_Discrete_ChlaC_Lab_Bottom_Report_files/figure-latex/Scatter_Excluded-31.png" id="0" name="Picture"/>
-                    <pic:cNvPicPr>
-                      <a:picLocks noChangeArrowheads="1" noChangeAspect="1"/>
-                    </pic:cNvPicPr>
-                  </pic:nvPicPr>
-                  <pic:blipFill>
-                    <a:blip r:embed="rId77"/>
-                    <a:stretch>
-                      <a:fillRect/>
-                    </a:stretch>
-                  </pic:blipFill>
-                  <pic:spPr bwMode="auto">
-                    <a:xfrm>
-                      <a:off x="0" y="0"/>
-                      <a:ext cx="5334000" cy="2667000"/>
-                    </a:xfrm>
-                    <a:prstGeom prst="rect">
-                      <a:avLst/>
-                    </a:prstGeom>
-                    <a:noFill/>
-                    <a:ln w="9525">
-                      <a:noFill/>
-                      <a:headEnd/>
-                      <a:tailEnd/>
-                    </a:ln>
-                  </pic:spPr>
-                </pic:pic>
-              </a:graphicData>
-            </a:graphic>
-          </wp:inline>
-        </w:drawing>
-      </w:r>
-      <w:r>
-        <w:t xml:space="preserve"> </w:t>
-      </w:r>
-      <w:r>
-        <w:drawing>
-          <wp:inline>
-            <wp:extent cx="5334000" cy="2667000"/>
-            <wp:effectExtent b="0" l="0" r="0" t="0"/>
-            <wp:docPr descr="" title="" id="1" name="Picture"/>
-            <a:graphic>
-              <a:graphicData uri="http://schemas.openxmlformats.org/drawingml/2006/picture">
-                <pic:pic>
-                  <pic:nvPicPr>
-                    <pic:cNvPr descr="C:\Users\jepanzik\Box\R%20Projects\SEACAR_Trend_Analyses\WQ_Discrete\output\Chlorophyll_a_corrected_for_pheophytin\WC_Discrete_ChlaC_Lab_Bottom_Report_files/figure-latex/Scatter_Excluded-32.png" id="0" name="Picture"/>
-                    <pic:cNvPicPr>
-                      <a:picLocks noChangeArrowheads="1" noChangeAspect="1"/>
-                    </pic:cNvPicPr>
-                  </pic:nvPicPr>
-                  <pic:blipFill>
-                    <a:blip r:embed="rId78"/>
-                    <a:stretch>
-                      <a:fillRect/>
-                    </a:stretch>
-                  </pic:blipFill>
-                  <pic:spPr bwMode="auto">
-                    <a:xfrm>
-                      <a:off x="0" y="0"/>
-                      <a:ext cx="5334000" cy="2667000"/>
-                    </a:xfrm>
-                    <a:prstGeom prst="rect">
-                      <a:avLst/>
-                    </a:prstGeom>
-                    <a:noFill/>
-                    <a:ln w="9525">
-                      <a:noFill/>
-                      <a:headEnd/>
-                      <a:tailEnd/>
-                    </a:ln>
-                  </pic:spPr>
-                </pic:pic>
-              </a:graphicData>
-            </a:graphic>
-          </wp:inline>
-        </w:drawing>
-      </w:r>
     </w:p>
-    <w:bookmarkEnd w:id="79"/>
+    <w:bookmarkEnd w:id="77"/>
     <w:sectPr/>
   </w:body>
 </w:document>

</xml_diff>

<commit_message>
WC discrete update for ActivityType filter
</commit_message>
<xml_diff>
--- a/WQ_Discrete/output/Chlorophyll_a_corrected_for_pheophytin/WC_Discrete_ChlaC_Lab_Bottom_Report.docx
+++ b/WQ_Discrete/output/Chlorophyll_a_corrected_for_pheophytin/WC_Discrete_ChlaC_Lab_Bottom_Report.docx
@@ -99,13 +99,13 @@
         <w:t xml:space="preserve"> </w:t>
       </w:r>
       <w:r>
-        <w:t xml:space="preserve">28</w:t>
+        <w:t xml:space="preserve">02</w:t>
       </w:r>
       <w:r>
         <w:t xml:space="preserve"> </w:t>
       </w:r>
       <w:r>
-        <w:t xml:space="preserve">July,</w:t>
+        <w:t xml:space="preserve">August,</w:t>
       </w:r>
       <w:r>
         <w:t xml:space="preserve"> </w:t>
@@ -1882,37 +1882,7 @@
         <w:rPr>
           <w:rStyle w:val="NormalTok"/>
         </w:rPr>
-        <w:t xml:space="preserve">ActivityType[</w:t>
-      </w:r>
-      <w:r>
-        <w:rPr>
-          <w:rStyle w:val="SpecialCharTok"/>
-        </w:rPr>
-        <w:t xml:space="preserve">!</w:t>
-      </w:r>
-      <w:r>
-        <w:rPr>
-          <w:rStyle w:val="FunctionTok"/>
-        </w:rPr>
-        <w:t xml:space="preserve">is.na</w:t>
-      </w:r>
-      <w:r>
-        <w:rPr>
-          <w:rStyle w:val="NormalTok"/>
-        </w:rPr>
-        <w:t xml:space="preserve">(data</w:t>
-      </w:r>
-      <w:r>
-        <w:rPr>
-          <w:rStyle w:val="SpecialCharTok"/>
-        </w:rPr>
-        <w:t xml:space="preserve">$</w:t>
-      </w:r>
-      <w:r>
-        <w:rPr>
-          <w:rStyle w:val="NormalTok"/>
-        </w:rPr>
-        <w:t xml:space="preserve">ActivityType)]),]</w:t>
+        <w:t xml:space="preserve">ActivityType),]</w:t>
       </w:r>
       <w:r>
         <w:br/>
@@ -10531,7 +10501,7 @@
         <w:rPr>
           <w:rStyle w:val="VerbatimChar"/>
         </w:rPr>
-        <w:t xml:space="preserve">## Number of Measurements: 3881, Number Passed Filter: 3871</w:t>
+        <w:t xml:space="preserve">## Number of Measurements: 5251, Number Passed Filter: 5208</w:t>
       </w:r>
       <w:r>
         <w:br/>
@@ -10540,7 +10510,7 @@
         <w:rPr>
           <w:rStyle w:val="VerbatimChar"/>
         </w:rPr>
-        <w:t xml:space="preserve">## I Codes: 804 (20.71631%)</w:t>
+        <w:t xml:space="preserve">## I Codes: 1170 (22.28147%)</w:t>
       </w:r>
       <w:r>
         <w:br/>
@@ -10549,7 +10519,7 @@
         <w:rPr>
           <w:rStyle w:val="VerbatimChar"/>
         </w:rPr>
-        <w:t xml:space="preserve">## Q Codes: 25 (0.644164%)</w:t>
+        <w:t xml:space="preserve">## Q Codes: 40 (0.76176%)</w:t>
       </w:r>
       <w:r>
         <w:br/>
@@ -10558,7 +10528,7 @@
         <w:rPr>
           <w:rStyle w:val="VerbatimChar"/>
         </w:rPr>
-        <w:t xml:space="preserve">## U Codes: 200 (5.153311%)</w:t>
+        <w:t xml:space="preserve">## U Codes: 279 (5.313274%)</w:t>
       </w:r>
     </w:p>
     <w:p>
@@ -42531,7 +42501,7 @@
       </w:r>
     </w:p>
     <w:bookmarkEnd w:id="46"/>
-    <w:bookmarkStart w:id="77" w:name="appendix-v-excluded-managed-areas"/>
+    <w:bookmarkStart w:id="79" w:name="appendix-v-excluded-managed-areas"/>
     <w:p>
       <w:pPr>
         <w:pStyle w:val="Heading1"/>
@@ -45278,8 +45248,98 @@
           </wp:inline>
         </w:drawing>
       </w:r>
+      <w:r>
+        <w:t xml:space="preserve"> </w:t>
+      </w:r>
+      <w:r>
+        <w:drawing>
+          <wp:inline>
+            <wp:extent cx="5334000" cy="2667000"/>
+            <wp:effectExtent b="0" l="0" r="0" t="0"/>
+            <wp:docPr descr="" title="" id="1" name="Picture"/>
+            <a:graphic>
+              <a:graphicData uri="http://schemas.openxmlformats.org/drawingml/2006/picture">
+                <pic:pic>
+                  <pic:nvPicPr>
+                    <pic:cNvPr descr="C:\Users\jepanzik\Box\R%20Projects\SEACAR_Trend_Analyses\WQ_Discrete\output\Chlorophyll_a_corrected_for_pheophytin\WC_Discrete_ChlaC_Lab_Bottom_Report_files/figure-latex/Scatter_Excluded-31.png" id="0" name="Picture"/>
+                    <pic:cNvPicPr>
+                      <a:picLocks noChangeArrowheads="1" noChangeAspect="1"/>
+                    </pic:cNvPicPr>
+                  </pic:nvPicPr>
+                  <pic:blipFill>
+                    <a:blip r:embed="rId77"/>
+                    <a:stretch>
+                      <a:fillRect/>
+                    </a:stretch>
+                  </pic:blipFill>
+                  <pic:spPr bwMode="auto">
+                    <a:xfrm>
+                      <a:off x="0" y="0"/>
+                      <a:ext cx="5334000" cy="2667000"/>
+                    </a:xfrm>
+                    <a:prstGeom prst="rect">
+                      <a:avLst/>
+                    </a:prstGeom>
+                    <a:noFill/>
+                    <a:ln w="9525">
+                      <a:noFill/>
+                      <a:headEnd/>
+                      <a:tailEnd/>
+                    </a:ln>
+                  </pic:spPr>
+                </pic:pic>
+              </a:graphicData>
+            </a:graphic>
+          </wp:inline>
+        </w:drawing>
+      </w:r>
+      <w:r>
+        <w:t xml:space="preserve"> </w:t>
+      </w:r>
+      <w:r>
+        <w:drawing>
+          <wp:inline>
+            <wp:extent cx="5334000" cy="2667000"/>
+            <wp:effectExtent b="0" l="0" r="0" t="0"/>
+            <wp:docPr descr="" title="" id="1" name="Picture"/>
+            <a:graphic>
+              <a:graphicData uri="http://schemas.openxmlformats.org/drawingml/2006/picture">
+                <pic:pic>
+                  <pic:nvPicPr>
+                    <pic:cNvPr descr="C:\Users\jepanzik\Box\R%20Projects\SEACAR_Trend_Analyses\WQ_Discrete\output\Chlorophyll_a_corrected_for_pheophytin\WC_Discrete_ChlaC_Lab_Bottom_Report_files/figure-latex/Scatter_Excluded-32.png" id="0" name="Picture"/>
+                    <pic:cNvPicPr>
+                      <a:picLocks noChangeArrowheads="1" noChangeAspect="1"/>
+                    </pic:cNvPicPr>
+                  </pic:nvPicPr>
+                  <pic:blipFill>
+                    <a:blip r:embed="rId78"/>
+                    <a:stretch>
+                      <a:fillRect/>
+                    </a:stretch>
+                  </pic:blipFill>
+                  <pic:spPr bwMode="auto">
+                    <a:xfrm>
+                      <a:off x="0" y="0"/>
+                      <a:ext cx="5334000" cy="2667000"/>
+                    </a:xfrm>
+                    <a:prstGeom prst="rect">
+                      <a:avLst/>
+                    </a:prstGeom>
+                    <a:noFill/>
+                    <a:ln w="9525">
+                      <a:noFill/>
+                      <a:headEnd/>
+                      <a:tailEnd/>
+                    </a:ln>
+                  </pic:spPr>
+                </pic:pic>
+              </a:graphicData>
+            </a:graphic>
+          </wp:inline>
+        </w:drawing>
+      </w:r>
     </w:p>
-    <w:bookmarkEnd w:id="77"/>
+    <w:bookmarkEnd w:id="79"/>
     <w:sectPr/>
   </w:body>
 </w:document>

</xml_diff>